<commit_message>
Bitacora acomodada  para imprimir
</commit_message>
<xml_diff>
--- a/Documentacion/BITACORA 3.0.docx
+++ b/Documentacion/BITACORA 3.0.docx
@@ -1,14 +1,32 @@
 
 <file path=word/document.xml><?xml version="1.0" encoding="utf-8"?>
-<w:document xmlns:wpc="http://schemas.microsoft.com/office/word/2010/wordprocessingCanvas" xmlns:mc="http://schemas.openxmlformats.org/markup-compatibility/2006" xmlns:o="urn:schemas-microsoft-com:office:office" xmlns:r="http://schemas.openxmlformats.org/officeDocument/2006/relationships" xmlns:m="http://schemas.openxmlformats.org/officeDocument/2006/math" xmlns:v="urn:schemas-microsoft-com:vml" xmlns:wp14="http://schemas.microsoft.com/office/word/2010/wordprocessingDrawing" xmlns:wp="http://schemas.openxmlformats.org/drawingml/2006/wordprocessingDrawing" xmlns:w10="urn:schemas-microsoft-com:office:word" xmlns:w="http://schemas.openxmlformats.org/wordprocessingml/2006/main" xmlns:w14="http://schemas.microsoft.com/office/word/2010/wordml" xmlns:wpg="http://schemas.microsoft.com/office/word/2010/wordprocessingGroup" xmlns:wpi="http://schemas.microsoft.com/office/word/2010/wordprocessingInk" xmlns:wne="http://schemas.microsoft.com/office/word/2006/wordml" xmlns:wps="http://schemas.microsoft.com/office/word/2010/wordprocessingShape" mc:Ignorable="w14 wp14">
+<w:document xmlns:wpc="http://schemas.microsoft.com/office/word/2010/wordprocessingCanvas" xmlns:mc="http://schemas.openxmlformats.org/markup-compatibility/2006" xmlns:o="urn:schemas-microsoft-com:office:office" xmlns:r="http://schemas.openxmlformats.org/officeDocument/2006/relationships" xmlns:m="http://schemas.openxmlformats.org/officeDocument/2006/math" xmlns:v="urn:schemas-microsoft-com:vml" xmlns:wp14="http://schemas.microsoft.com/office/word/2010/wordprocessingDrawing" xmlns:wp="http://schemas.openxmlformats.org/drawingml/2006/wordprocessingDrawing" xmlns:w10="urn:schemas-microsoft-com:office:word" xmlns:w="http://schemas.openxmlformats.org/wordprocessingml/2006/main" xmlns:w14="http://schemas.microsoft.com/office/word/2010/wordml" xmlns:w15="http://schemas.microsoft.com/office/word/2012/wordml" xmlns:wpg="http://schemas.microsoft.com/office/word/2010/wordprocessingGroup" xmlns:wpi="http://schemas.microsoft.com/office/word/2010/wordprocessingInk" xmlns:wne="http://schemas.microsoft.com/office/word/2006/wordml" xmlns:wps="http://schemas.microsoft.com/office/word/2010/wordprocessingShape" mc:Ignorable="w14 w15 wp14">
   <w:body>
     <w:p>
       <w:pPr>
         <w:spacing w:line="240" w:lineRule="auto"/>
         <w:jc w:val="center"/>
+        <w:rPr>
+          <w:b/>
+          <w:sz w:val="28"/>
+          <w:u w:val="single"/>
+        </w:rPr>
       </w:pPr>
       <w:r>
-        <w:t>VITACORA SEMINARIO DE LENGUAJE</w:t>
+        <w:rPr>
+          <w:b/>
+          <w:sz w:val="28"/>
+          <w:u w:val="single"/>
+        </w:rPr>
+        <w:t>B</w:t>
+      </w:r>
+      <w:r>
+        <w:rPr>
+          <w:b/>
+          <w:sz w:val="28"/>
+          <w:u w:val="single"/>
+        </w:rPr>
+        <w:t>ITACORA SEMINARIO DE LENGUAJE</w:t>
       </w:r>
     </w:p>
     <w:p>
@@ -18,14 +36,17 @@
       <w:r>
         <w:t xml:space="preserve">INTEGRANTES DEL GRUPO: </w:t>
       </w:r>
-    </w:p>
-    <w:p>
-      <w:pPr>
-        <w:spacing w:line="240" w:lineRule="auto"/>
-      </w:pPr>
       <w:r>
-        <w:t>-  Di Stefano Agustin</w:t>
+        <w:br/>
       </w:r>
+      <w:r>
+        <w:t xml:space="preserve">-  Di Stefano </w:t>
+      </w:r>
+      <w:proofErr w:type="spellStart"/>
+      <w:r>
+        <w:t>Agustin</w:t>
+      </w:r>
+      <w:proofErr w:type="spellEnd"/>
       <w:r>
         <w:t xml:space="preserve"> </w:t>
       </w:r>
@@ -33,52 +54,60 @@
         <w:tab/>
         <w:t xml:space="preserve">         </w:t>
       </w:r>
-    </w:p>
-    <w:p>
-      <w:pPr>
-        <w:spacing w:line="240" w:lineRule="auto"/>
-      </w:pPr>
+      <w:r>
+        <w:br/>
+      </w:r>
       <w:r>
         <w:t>-  Galvan Nazareno</w:t>
       </w:r>
-    </w:p>
-    <w:p>
-      <w:pPr>
-        <w:spacing w:line="240" w:lineRule="auto"/>
-      </w:pPr>
+      <w:bookmarkStart w:id="0" w:name="_GoBack"/>
+      <w:bookmarkEnd w:id="0"/>
+      <w:r>
+        <w:br/>
+      </w:r>
       <w:r>
         <w:t xml:space="preserve">- Galarza </w:t>
       </w:r>
       <w:r>
         <w:t>Diego</w:t>
       </w:r>
-    </w:p>
-    <w:p>
-      <w:pPr>
-        <w:spacing w:line="240" w:lineRule="auto"/>
-      </w:pPr>
+      <w:r>
+        <w:br/>
+      </w:r>
       <w:r>
         <w:t>-</w:t>
       </w:r>
       <w:r>
-        <w:t xml:space="preserve"> Guerrieri Diego</w:t>
+        <w:t xml:space="preserve"> </w:t>
       </w:r>
-    </w:p>
-    <w:p>
-      <w:pPr>
-        <w:spacing w:line="240" w:lineRule="auto"/>
-      </w:pPr>
+      <w:proofErr w:type="spellStart"/>
+      <w:r>
+        <w:t>Guerrieri</w:t>
+      </w:r>
+      <w:proofErr w:type="spellEnd"/>
+      <w:r>
+        <w:t xml:space="preserve"> Diego</w:t>
+      </w:r>
+      <w:r>
+        <w:br/>
+      </w:r>
       <w:r>
         <w:t>-</w:t>
       </w:r>
       <w:r>
-        <w:t xml:space="preserve"> Gaitan Marcos</w:t>
+        <w:t xml:space="preserve"> </w:t>
       </w:r>
-    </w:p>
-    <w:p>
-      <w:pPr>
-        <w:spacing w:line="240" w:lineRule="auto"/>
-      </w:pPr>
+      <w:proofErr w:type="spellStart"/>
+      <w:r>
+        <w:t>Gaitan</w:t>
+      </w:r>
+      <w:proofErr w:type="spellEnd"/>
+      <w:r>
+        <w:t xml:space="preserve"> Marcos</w:t>
+      </w:r>
+      <w:r>
+        <w:br/>
+      </w:r>
       <w:r>
         <w:t>TEMA: SEGUIMIENTO DE DESARROLLO Y  EVOLUCION DEL JUEGO CREADO EN PYTHON</w:t>
       </w:r>
@@ -141,7 +170,7 @@
               </w:rPr>
               <w:t xml:space="preserve">Link:    </w:t>
             </w:r>
-            <w:hyperlink r:id="rId6" w:history="1">
+            <w:hyperlink r:id="rId5" w:history="1">
               <w:r>
                 <w:rPr>
                   <w:rStyle w:val="Hipervnculo"/>
@@ -285,6 +314,87 @@
         <w:spacing w:line="240" w:lineRule="auto"/>
       </w:pPr>
     </w:p>
+    <w:tbl>
+      <w:tblPr>
+        <w:tblStyle w:val="Tablaconcuadrcula"/>
+        <w:tblW w:w="0" w:type="auto"/>
+        <w:tblLook w:val="04A0" w:firstRow="1" w:lastRow="0" w:firstColumn="1" w:lastColumn="0" w:noHBand="0" w:noVBand="1"/>
+      </w:tblPr>
+      <w:tblGrid>
+        <w:gridCol w:w="2992"/>
+        <w:gridCol w:w="2993"/>
+        <w:gridCol w:w="2993"/>
+      </w:tblGrid>
+      <w:tr>
+        <w:tc>
+          <w:tcPr>
+            <w:tcW w:w="2992" w:type="dxa"/>
+          </w:tcPr>
+          <w:p>
+            <w:r>
+              <w:t>Fecha: 12/08/2015</w:t>
+            </w:r>
+          </w:p>
+        </w:tc>
+        <w:tc>
+          <w:tcPr>
+            <w:tcW w:w="2993" w:type="dxa"/>
+          </w:tcPr>
+          <w:p>
+            <w:r>
+              <w:t>Integrantes:  todos</w:t>
+            </w:r>
+          </w:p>
+        </w:tc>
+        <w:tc>
+          <w:tcPr>
+            <w:tcW w:w="2993" w:type="dxa"/>
+          </w:tcPr>
+          <w:p>
+            <w:r>
+              <w:t>Tipo: chat</w:t>
+            </w:r>
+          </w:p>
+        </w:tc>
+      </w:tr>
+      <w:tr>
+        <w:tc>
+          <w:tcPr>
+            <w:tcW w:w="8978" w:type="dxa"/>
+            <w:gridSpan w:val="3"/>
+          </w:tcPr>
+          <w:p>
+            <w:r>
+              <w:t>Surge</w:t>
+            </w:r>
+            <w:r>
+              <w:t xml:space="preserve"> la idea de hacer un</w:t>
+            </w:r>
+            <w:r>
+              <w:t xml:space="preserve"> juego de carreras tipo road </w:t>
+            </w:r>
+            <w:r>
+              <w:t>fighter (</w:t>
+            </w:r>
+            <w:r>
+              <w:t>Guerrieri)</w:t>
+            </w:r>
+            <w:r>
+              <w:t xml:space="preserve"> con </w:t>
+            </w:r>
+            <w:r>
+              <w:t>obstáculos</w:t>
+            </w:r>
+            <w:r>
+              <w:t>...</w:t>
+            </w:r>
+            <w:r>
+              <w:t xml:space="preserve"> (idea descartada) la de los topos mola mas</w:t>
+            </w:r>
+          </w:p>
+        </w:tc>
+      </w:tr>
+    </w:tbl>
     <w:p>
       <w:pPr>
         <w:spacing w:line="240" w:lineRule="auto"/>
@@ -308,7 +418,7 @@
           </w:tcPr>
           <w:p>
             <w:r>
-              <w:t>Fecha: 12/08/2015</w:t>
+              <w:t>Fecha: 20/08/2015</w:t>
             </w:r>
           </w:p>
         </w:tc>
@@ -318,7 +428,7 @@
           </w:tcPr>
           <w:p>
             <w:r>
-              <w:t>Integrantes:  todos</w:t>
+              <w:t>Integrantes: Todos</w:t>
             </w:r>
           </w:p>
         </w:tc>
@@ -341,76 +451,388 @@
           </w:tcPr>
           <w:p>
             <w:r>
-              <w:t>Surge</w:t>
-            </w:r>
-            <w:r>
-              <w:t xml:space="preserve"> la idea de hacer un</w:t>
-            </w:r>
-            <w:r>
-              <w:t xml:space="preserve"> juego de carreras tipo road </w:t>
-            </w:r>
-            <w:r>
-              <w:t>fighter (</w:t>
-            </w:r>
-            <w:r>
-              <w:t>Guerrieri)</w:t>
-            </w:r>
-            <w:r>
-              <w:t xml:space="preserve"> con </w:t>
-            </w:r>
-            <w:r>
-              <w:t>obstáculos</w:t>
-            </w:r>
-            <w:r>
-              <w:t>...</w:t>
-            </w:r>
-            <w:r>
-              <w:t xml:space="preserve"> (idea descartada) la de los topos mola mas</w:t>
-            </w:r>
-          </w:p>
+              <w:t xml:space="preserve">Hablamos de hacer de nuestro protagonista una zanahoria que </w:t>
+            </w:r>
+            <w:r>
+              <w:t>les</w:t>
+            </w:r>
+            <w:r>
+              <w:t xml:space="preserve"> pegue a  </w:t>
+            </w:r>
+            <w:r>
+              <w:t xml:space="preserve">los </w:t>
+            </w:r>
+            <w:r>
+              <w:t>conejos en vez de topos.</w:t>
+            </w:r>
+          </w:p>
+          <w:p>
+            <w:r>
+              <w:t xml:space="preserve">Puntos </w:t>
+            </w:r>
+            <w:r>
+              <w:t>a tener en cuenta</w:t>
+            </w:r>
+            <w:r>
+              <w:t>:</w:t>
+            </w:r>
+          </w:p>
+          <w:p>
+            <w:pPr>
+              <w:shd w:val="clear" w:color="auto" w:fill="FFFFFF"/>
+              <w:spacing w:before="150" w:line="120" w:lineRule="auto"/>
+            </w:pPr>
+          </w:p>
+          <w:p>
+            <w:pPr>
+              <w:shd w:val="clear" w:color="auto" w:fill="FFFFFF"/>
+              <w:spacing w:before="150" w:line="120" w:lineRule="auto"/>
+              <w:rPr>
+                <w:rFonts w:ascii="Helvetica" w:eastAsia="Times New Roman" w:hAnsi="Helvetica" w:cs="Helvetica"/>
+                <w:color w:val="141823"/>
+                <w:sz w:val="20"/>
+                <w:szCs w:val="20"/>
+                <w:lang w:eastAsia="es-AR"/>
+              </w:rPr>
+            </w:pPr>
+            <w:r>
+              <w:rPr>
+                <w:rFonts w:ascii="Helvetica" w:eastAsia="Times New Roman" w:hAnsi="Helvetica" w:cs="Helvetica"/>
+                <w:color w:val="141823"/>
+                <w:sz w:val="20"/>
+                <w:szCs w:val="20"/>
+                <w:lang w:eastAsia="es-AR"/>
+              </w:rPr>
+              <w:t>hacer 3 niveles por ahora</w:t>
+            </w:r>
+          </w:p>
+          <w:p>
+            <w:pPr>
+              <w:shd w:val="clear" w:color="auto" w:fill="FFFFFF"/>
+              <w:spacing w:before="150" w:line="120" w:lineRule="auto"/>
+              <w:rPr>
+                <w:rFonts w:ascii="Helvetica" w:eastAsia="Times New Roman" w:hAnsi="Helvetica" w:cs="Helvetica"/>
+                <w:color w:val="141823"/>
+                <w:sz w:val="20"/>
+                <w:szCs w:val="20"/>
+                <w:lang w:eastAsia="es-AR"/>
+              </w:rPr>
+            </w:pPr>
+            <w:r>
+              <w:rPr>
+                <w:rFonts w:ascii="Helvetica" w:eastAsia="Times New Roman" w:hAnsi="Helvetica" w:cs="Helvetica"/>
+                <w:color w:val="141823"/>
+                <w:sz w:val="20"/>
+                <w:szCs w:val="20"/>
+                <w:lang w:eastAsia="es-AR"/>
+              </w:rPr>
+              <w:t>en el primero solo salen conejos</w:t>
+            </w:r>
+          </w:p>
+          <w:p>
+            <w:pPr>
+              <w:shd w:val="clear" w:color="auto" w:fill="FFFFFF"/>
+              <w:spacing w:before="150" w:line="120" w:lineRule="auto"/>
+              <w:rPr>
+                <w:rFonts w:ascii="Helvetica" w:eastAsia="Times New Roman" w:hAnsi="Helvetica" w:cs="Helvetica"/>
+                <w:color w:val="141823"/>
+                <w:sz w:val="20"/>
+                <w:szCs w:val="20"/>
+                <w:lang w:eastAsia="es-AR"/>
+              </w:rPr>
+            </w:pPr>
+            <w:r>
+              <w:rPr>
+                <w:rFonts w:ascii="Helvetica" w:eastAsia="Times New Roman" w:hAnsi="Helvetica" w:cs="Helvetica"/>
+                <w:color w:val="141823"/>
+                <w:sz w:val="20"/>
+                <w:szCs w:val="20"/>
+                <w:lang w:eastAsia="es-AR"/>
+              </w:rPr>
+              <w:t xml:space="preserve">en el segundo </w:t>
+            </w:r>
+            <w:r>
+              <w:rPr>
+                <w:rFonts w:ascii="Helvetica" w:eastAsia="Times New Roman" w:hAnsi="Helvetica" w:cs="Helvetica"/>
+                <w:color w:val="141823"/>
+                <w:sz w:val="20"/>
+                <w:szCs w:val="20"/>
+                <w:lang w:eastAsia="es-AR"/>
+              </w:rPr>
+              <w:t>también</w:t>
+            </w:r>
+            <w:r>
+              <w:rPr>
+                <w:rFonts w:ascii="Helvetica" w:eastAsia="Times New Roman" w:hAnsi="Helvetica" w:cs="Helvetica"/>
+                <w:color w:val="141823"/>
+                <w:sz w:val="20"/>
+                <w:szCs w:val="20"/>
+                <w:lang w:eastAsia="es-AR"/>
+              </w:rPr>
+              <w:t xml:space="preserve"> pueden salir zanahorias a las q no hay q pegarle</w:t>
+            </w:r>
+            <w:r>
+              <w:rPr>
+                <w:rFonts w:ascii="Helvetica" w:eastAsia="Times New Roman" w:hAnsi="Helvetica" w:cs="Helvetica"/>
+                <w:color w:val="141823"/>
+                <w:sz w:val="20"/>
+                <w:szCs w:val="20"/>
+                <w:lang w:eastAsia="es-AR"/>
+              </w:rPr>
+              <w:t xml:space="preserve"> </w:t>
+            </w:r>
+          </w:p>
+          <w:p>
+            <w:pPr>
+              <w:shd w:val="clear" w:color="auto" w:fill="FFFFFF"/>
+              <w:spacing w:before="150" w:line="120" w:lineRule="auto"/>
+              <w:rPr>
+                <w:rFonts w:ascii="Helvetica" w:eastAsia="Times New Roman" w:hAnsi="Helvetica" w:cs="Helvetica"/>
+                <w:color w:val="141823"/>
+                <w:sz w:val="20"/>
+                <w:szCs w:val="20"/>
+                <w:lang w:eastAsia="es-AR"/>
+              </w:rPr>
+            </w:pPr>
+            <w:r>
+              <w:rPr>
+                <w:rFonts w:ascii="Helvetica" w:eastAsia="Times New Roman" w:hAnsi="Helvetica" w:cs="Helvetica"/>
+                <w:color w:val="141823"/>
+                <w:sz w:val="20"/>
+                <w:szCs w:val="20"/>
+                <w:lang w:eastAsia="es-AR"/>
+              </w:rPr>
+              <w:t xml:space="preserve">si matas 3 zanahorias </w:t>
+            </w:r>
+            <w:r>
+              <w:rPr>
+                <w:rFonts w:ascii="Helvetica" w:eastAsia="Times New Roman" w:hAnsi="Helvetica" w:cs="Helvetica"/>
+                <w:color w:val="141823"/>
+                <w:sz w:val="20"/>
+                <w:szCs w:val="20"/>
+                <w:lang w:eastAsia="es-AR"/>
+              </w:rPr>
+              <w:t>pierdes</w:t>
+            </w:r>
+          </w:p>
+          <w:p>
+            <w:pPr>
+              <w:shd w:val="clear" w:color="auto" w:fill="FFFFFF"/>
+              <w:spacing w:before="150" w:line="120" w:lineRule="auto"/>
+              <w:rPr>
+                <w:rFonts w:ascii="Helvetica" w:eastAsia="Times New Roman" w:hAnsi="Helvetica" w:cs="Helvetica"/>
+                <w:color w:val="141823"/>
+                <w:sz w:val="20"/>
+                <w:szCs w:val="20"/>
+                <w:lang w:eastAsia="es-AR"/>
+              </w:rPr>
+            </w:pPr>
+            <w:r>
+              <w:rPr>
+                <w:rFonts w:ascii="Helvetica" w:eastAsia="Times New Roman" w:hAnsi="Helvetica" w:cs="Helvetica"/>
+                <w:color w:val="141823"/>
+                <w:sz w:val="20"/>
+                <w:szCs w:val="20"/>
+                <w:lang w:eastAsia="es-AR"/>
+              </w:rPr>
+              <w:t>en el tercero pueden salir zanahorias con sombrero de orejas de conejo</w:t>
+            </w:r>
+          </w:p>
+          <w:p>
+            <w:pPr>
+              <w:shd w:val="clear" w:color="auto" w:fill="FFFFFF"/>
+              <w:spacing w:before="150" w:line="120" w:lineRule="auto"/>
+              <w:rPr>
+                <w:rFonts w:ascii="Helvetica" w:eastAsia="Times New Roman" w:hAnsi="Helvetica" w:cs="Helvetica"/>
+                <w:color w:val="141823"/>
+                <w:sz w:val="20"/>
+                <w:szCs w:val="20"/>
+                <w:lang w:eastAsia="es-AR"/>
+              </w:rPr>
+            </w:pPr>
+            <w:r>
+              <w:rPr>
+                <w:rFonts w:ascii="Helvetica" w:eastAsia="Times New Roman" w:hAnsi="Helvetica" w:cs="Helvetica"/>
+                <w:color w:val="141823"/>
+                <w:sz w:val="20"/>
+                <w:szCs w:val="20"/>
+                <w:lang w:eastAsia="es-AR"/>
+              </w:rPr>
+              <w:t xml:space="preserve">y </w:t>
+            </w:r>
+            <w:r>
+              <w:rPr>
+                <w:rFonts w:ascii="Helvetica" w:eastAsia="Times New Roman" w:hAnsi="Helvetica" w:cs="Helvetica"/>
+                <w:color w:val="141823"/>
+                <w:sz w:val="20"/>
+                <w:szCs w:val="20"/>
+                <w:lang w:eastAsia="es-AR"/>
+              </w:rPr>
+              <w:t>también</w:t>
+            </w:r>
+            <w:r>
+              <w:rPr>
+                <w:rFonts w:ascii="Helvetica" w:eastAsia="Times New Roman" w:hAnsi="Helvetica" w:cs="Helvetica"/>
+                <w:color w:val="141823"/>
+                <w:sz w:val="20"/>
+                <w:szCs w:val="20"/>
+                <w:lang w:eastAsia="es-AR"/>
+              </w:rPr>
+              <w:t xml:space="preserve"> </w:t>
+            </w:r>
+            <w:r>
+              <w:rPr>
+                <w:rFonts w:ascii="Helvetica" w:eastAsia="Times New Roman" w:hAnsi="Helvetica" w:cs="Helvetica"/>
+                <w:color w:val="141823"/>
+                <w:sz w:val="20"/>
+                <w:szCs w:val="20"/>
+                <w:lang w:eastAsia="es-AR"/>
+              </w:rPr>
+              <w:t>podrían</w:t>
+            </w:r>
+            <w:r>
+              <w:rPr>
+                <w:rFonts w:ascii="Helvetica" w:eastAsia="Times New Roman" w:hAnsi="Helvetica" w:cs="Helvetica"/>
+                <w:color w:val="141823"/>
+                <w:sz w:val="20"/>
+                <w:szCs w:val="20"/>
+                <w:lang w:eastAsia="es-AR"/>
+              </w:rPr>
+              <w:t xml:space="preserve"> salir conejos con casco de zanahoria</w:t>
+            </w:r>
+            <w:r>
+              <w:rPr>
+                <w:rFonts w:ascii="Helvetica" w:eastAsia="Times New Roman" w:hAnsi="Helvetica" w:cs="Helvetica"/>
+                <w:color w:val="141823"/>
+                <w:sz w:val="20"/>
+                <w:szCs w:val="20"/>
+                <w:lang w:eastAsia="es-AR"/>
+              </w:rPr>
+              <w:t xml:space="preserve"> </w:t>
+            </w:r>
+            <w:r>
+              <w:rPr>
+                <w:rFonts w:ascii="Helvetica" w:eastAsia="Times New Roman" w:hAnsi="Helvetica" w:cs="Helvetica"/>
+                <w:color w:val="141823"/>
+                <w:sz w:val="20"/>
+                <w:szCs w:val="20"/>
+                <w:lang w:eastAsia="es-AR"/>
+              </w:rPr>
+              <w:t>así</w:t>
+            </w:r>
+            <w:r>
+              <w:rPr>
+                <w:rFonts w:ascii="Helvetica" w:eastAsia="Times New Roman" w:hAnsi="Helvetica" w:cs="Helvetica"/>
+                <w:color w:val="141823"/>
+                <w:sz w:val="20"/>
+                <w:szCs w:val="20"/>
+                <w:lang w:eastAsia="es-AR"/>
+              </w:rPr>
+              <w:t xml:space="preserve"> se complica</w:t>
+            </w:r>
+          </w:p>
+          <w:p>
+            <w:pPr>
+              <w:shd w:val="clear" w:color="auto" w:fill="FFFFFF"/>
+              <w:spacing w:before="150" w:line="120" w:lineRule="auto"/>
+              <w:rPr>
+                <w:rFonts w:ascii="Helvetica" w:hAnsi="Helvetica" w:cs="Helvetica"/>
+                <w:color w:val="141823"/>
+                <w:sz w:val="20"/>
+                <w:szCs w:val="20"/>
+                <w:shd w:val="clear" w:color="auto" w:fill="FFFFFF"/>
+              </w:rPr>
+            </w:pPr>
+            <w:r>
+              <w:rPr>
+                <w:rFonts w:ascii="Helvetica" w:hAnsi="Helvetica" w:cs="Helvetica"/>
+                <w:color w:val="141823"/>
+                <w:sz w:val="20"/>
+                <w:szCs w:val="20"/>
+                <w:shd w:val="clear" w:color="auto" w:fill="FFFFFF"/>
+              </w:rPr>
+              <w:t xml:space="preserve">pasar de nivel </w:t>
+            </w:r>
+            <w:r>
+              <w:rPr>
+                <w:rFonts w:ascii="Helvetica" w:hAnsi="Helvetica" w:cs="Helvetica"/>
+                <w:color w:val="141823"/>
+                <w:sz w:val="20"/>
+                <w:szCs w:val="20"/>
+                <w:shd w:val="clear" w:color="auto" w:fill="FFFFFF"/>
+              </w:rPr>
+              <w:t>después</w:t>
+            </w:r>
+            <w:r>
+              <w:rPr>
+                <w:rFonts w:ascii="Helvetica" w:hAnsi="Helvetica" w:cs="Helvetica"/>
+                <w:color w:val="141823"/>
+                <w:sz w:val="20"/>
+                <w:szCs w:val="20"/>
+                <w:shd w:val="clear" w:color="auto" w:fill="FFFFFF"/>
+              </w:rPr>
+              <w:t xml:space="preserve"> de hacer cierto puntaje</w:t>
+            </w:r>
+          </w:p>
+          <w:p>
+            <w:pPr>
+              <w:shd w:val="clear" w:color="auto" w:fill="FFFFFF"/>
+              <w:spacing w:before="150" w:line="120" w:lineRule="auto"/>
+              <w:rPr>
+                <w:rFonts w:ascii="Helvetica" w:hAnsi="Helvetica" w:cs="Helvetica"/>
+                <w:color w:val="141823"/>
+                <w:sz w:val="20"/>
+                <w:szCs w:val="20"/>
+                <w:shd w:val="clear" w:color="auto" w:fill="FFFFFF"/>
+              </w:rPr>
+            </w:pPr>
+            <w:r>
+              <w:rPr>
+                <w:rFonts w:ascii="Helvetica" w:eastAsia="Times New Roman" w:hAnsi="Helvetica" w:cs="Helvetica"/>
+                <w:color w:val="141823"/>
+                <w:sz w:val="20"/>
+                <w:szCs w:val="20"/>
+                <w:lang w:eastAsia="es-AR"/>
+              </w:rPr>
+              <w:t>agregar un cronometro para que elimine los conejos dentro de un tiempo especificado</w:t>
+            </w:r>
+          </w:p>
+          <w:p>
+            <w:pPr>
+              <w:shd w:val="clear" w:color="auto" w:fill="FFFFFF"/>
+              <w:spacing w:before="150"/>
+              <w:rPr>
+                <w:rFonts w:ascii="Helvetica" w:eastAsia="Times New Roman" w:hAnsi="Helvetica" w:cs="Helvetica"/>
+                <w:color w:val="141823"/>
+                <w:sz w:val="20"/>
+                <w:szCs w:val="20"/>
+                <w:lang w:eastAsia="es-AR"/>
+              </w:rPr>
+            </w:pPr>
+          </w:p>
+          <w:p>
+            <w:pPr>
+              <w:shd w:val="clear" w:color="auto" w:fill="FFFFFF"/>
+              <w:spacing w:before="150"/>
+              <w:rPr>
+                <w:rFonts w:ascii="Helvetica" w:eastAsia="Times New Roman" w:hAnsi="Helvetica" w:cs="Helvetica"/>
+                <w:color w:val="141823"/>
+                <w:sz w:val="20"/>
+                <w:szCs w:val="20"/>
+                <w:lang w:eastAsia="es-AR"/>
+              </w:rPr>
+            </w:pPr>
+            <w:r>
+              <w:t>también surgió</w:t>
+            </w:r>
+            <w:r>
+              <w:t xml:space="preserve"> la idea de hacer un juego tipo pac- man pero con una zanahoria  que tiene que recolectar zanahorias pequeñas y lo persiguen los conejos</w:t>
+            </w:r>
+          </w:p>
+          <w:p/>
         </w:tc>
       </w:tr>
     </w:tbl>
-    <w:p>
-      <w:pPr>
-        <w:spacing w:line="240" w:lineRule="auto"/>
-      </w:pPr>
-    </w:p>
-    <w:p>
-      <w:pPr>
-        <w:spacing w:line="240" w:lineRule="auto"/>
-      </w:pPr>
-    </w:p>
-    <w:p>
-      <w:pPr>
-        <w:spacing w:line="240" w:lineRule="auto"/>
-      </w:pPr>
-    </w:p>
-    <w:p>
-      <w:pPr>
-        <w:spacing w:line="240" w:lineRule="auto"/>
-      </w:pPr>
-    </w:p>
-    <w:p>
-      <w:pPr>
-        <w:spacing w:line="240" w:lineRule="auto"/>
-      </w:pPr>
-    </w:p>
-    <w:p>
-      <w:pPr>
-        <w:spacing w:line="240" w:lineRule="auto"/>
-      </w:pPr>
-    </w:p>
-    <w:p>
-      <w:pPr>
-        <w:spacing w:line="240" w:lineRule="auto"/>
-      </w:pPr>
-    </w:p>
-    <w:p>
-      <w:pPr>
-        <w:spacing w:line="240" w:lineRule="auto"/>
-      </w:pPr>
-    </w:p>
     <w:p>
       <w:pPr>
         <w:spacing w:line="240" w:lineRule="auto"/>
@@ -434,7 +856,8 @@
           </w:tcPr>
           <w:p>
             <w:r>
-              <w:t>Fecha: 20/08/2015</w:t>
+              <w:lastRenderedPageBreak/>
+              <w:t>Fecha: 23/08/2015</w:t>
             </w:r>
           </w:p>
         </w:tc>
@@ -444,7 +867,13 @@
           </w:tcPr>
           <w:p>
             <w:r>
-              <w:t>Integrantes: Todos</w:t>
+              <w:t>I</w:t>
+            </w:r>
+            <w:r>
+              <w:t>ntegrantes</w:t>
+            </w:r>
+            <w:r>
+              <w:t>: Marcos</w:t>
             </w:r>
           </w:p>
         </w:tc>
@@ -454,7 +883,13 @@
           </w:tcPr>
           <w:p>
             <w:r>
-              <w:t>Tipo: chat</w:t>
+              <w:t>Tipo</w:t>
+            </w:r>
+            <w:r>
+              <w:t xml:space="preserve">: </w:t>
+            </w:r>
+            <w:r>
+              <w:t>personal</w:t>
             </w:r>
           </w:p>
         </w:tc>
@@ -467,533 +902,83 @@
           </w:tcPr>
           <w:p>
             <w:r>
-              <w:t xml:space="preserve">Hablamos de hacer de nuestro protagonista una zanahoria que </w:t>
-            </w:r>
-            <w:r>
-              <w:t>les</w:t>
-            </w:r>
-            <w:r>
-              <w:t xml:space="preserve"> pegue a  </w:t>
-            </w:r>
-            <w:r>
-              <w:t xml:space="preserve">los </w:t>
-            </w:r>
-            <w:r>
-              <w:t>conejos en vez de topos.</w:t>
-            </w:r>
-          </w:p>
-          <w:p>
-            <w:r>
-              <w:t xml:space="preserve">Puntos </w:t>
-            </w:r>
-            <w:r>
-              <w:t>a tener en cuenta</w:t>
-            </w:r>
-            <w:r>
-              <w:t>:</w:t>
-            </w:r>
-          </w:p>
-          <w:p>
-            <w:pPr>
-              <w:shd w:val="clear" w:color="auto" w:fill="FFFFFF"/>
-              <w:spacing w:before="150" w:line="120" w:lineRule="auto"/>
-            </w:pPr>
-          </w:p>
-          <w:p>
-            <w:pPr>
-              <w:shd w:val="clear" w:color="auto" w:fill="FFFFFF"/>
-              <w:spacing w:before="150" w:line="120" w:lineRule="auto"/>
-              <w:rPr>
-                <w:rFonts w:ascii="Helvetica" w:eastAsia="Times New Roman" w:hAnsi="Helvetica" w:cs="Helvetica"/>
-                <w:color w:val="141823"/>
-                <w:sz w:val="20"/>
-                <w:szCs w:val="20"/>
+              <w:t xml:space="preserve">Primer prototipo de la salida del conejo, </w:t>
+            </w:r>
+            <w:r>
+              <w:t xml:space="preserve">clase </w:t>
+            </w:r>
+            <w:r>
+              <w:t xml:space="preserve">Enemigo(es el conejo) </w:t>
+            </w:r>
+            <w:r>
+              <w:t>creada</w:t>
+            </w:r>
+            <w:r>
+              <w:t xml:space="preserve"> y clase Player</w:t>
+            </w:r>
+            <w:r>
+              <w:t xml:space="preserve"> creada.</w:t>
+            </w:r>
+            <w:r>
+              <w:t xml:space="preserve"> </w:t>
+            </w:r>
+            <w:r>
+              <w:t>-</w:t>
+            </w:r>
+            <w:r>
+              <w:t>la salida es aleatoria</w:t>
+            </w:r>
+            <w:r>
+              <w:t xml:space="preserve"> sin posiciones asignadas pero dentro de la </w:t>
+            </w:r>
+            <w:r>
+              <w:t>pantalla, el</w:t>
+            </w:r>
+            <w:r>
+              <w:t xml:space="preserve"> conejo sube y baja y </w:t>
+            </w:r>
+            <w:r>
+              <w:t xml:space="preserve">salen </w:t>
+            </w:r>
+            <w:r>
+              <w:t>múltiples</w:t>
+            </w:r>
+            <w:r>
+              <w:t xml:space="preserve"> conejos,  el problema </w:t>
+            </w:r>
+            <w:r>
+              <w:t>más</w:t>
+            </w:r>
+            <w:r>
+              <w:t xml:space="preserve"> grave</w:t>
+            </w:r>
+            <w:r>
+              <w:t xml:space="preserve"> que tuve</w:t>
+            </w:r>
+            <w:r>
+              <w:t xml:space="preserve"> </w:t>
+            </w:r>
+            <w:r>
+              <w:t xml:space="preserve">entre otros </w:t>
+            </w:r>
+            <w:r>
+              <w:t>fue para hacer que funcionaria la secuencia de imágenes del conejo saliendo de la tierra</w:t>
+            </w:r>
+            <w:r>
+              <w:t>, el programa  me crasheaba durante la secuencia</w:t>
+            </w:r>
+            <w:r>
+              <w:t xml:space="preserve"> de bajada del conejo</w:t>
+            </w:r>
+            <w:r>
+              <w:t>..</w:t>
+            </w:r>
+          </w:p>
+          <w:p>
+            <w:r>
+              <w:rPr>
+                <w:noProof/>
                 <w:lang w:eastAsia="es-AR"/>
-              </w:rPr>
-            </w:pPr>
-            <w:r>
-              <w:rPr>
-                <w:rFonts w:ascii="Helvetica" w:eastAsia="Times New Roman" w:hAnsi="Helvetica" w:cs="Helvetica"/>
-                <w:color w:val="141823"/>
-                <w:sz w:val="20"/>
-                <w:szCs w:val="20"/>
-                <w:lang w:eastAsia="es-AR"/>
-              </w:rPr>
-              <w:t>hacer 3 niveles por ahora</w:t>
-            </w:r>
-          </w:p>
-          <w:p>
-            <w:pPr>
-              <w:shd w:val="clear" w:color="auto" w:fill="FFFFFF"/>
-              <w:spacing w:before="150" w:line="120" w:lineRule="auto"/>
-              <w:rPr>
-                <w:rFonts w:ascii="Helvetica" w:eastAsia="Times New Roman" w:hAnsi="Helvetica" w:cs="Helvetica"/>
-                <w:color w:val="141823"/>
-                <w:sz w:val="20"/>
-                <w:szCs w:val="20"/>
-                <w:lang w:eastAsia="es-AR"/>
-              </w:rPr>
-            </w:pPr>
-            <w:r>
-              <w:rPr>
-                <w:rFonts w:ascii="Helvetica" w:eastAsia="Times New Roman" w:hAnsi="Helvetica" w:cs="Helvetica"/>
-                <w:color w:val="141823"/>
-                <w:sz w:val="20"/>
-                <w:szCs w:val="20"/>
-                <w:lang w:eastAsia="es-AR"/>
-              </w:rPr>
-              <w:t>en el primero solo salen conejos</w:t>
-            </w:r>
-          </w:p>
-          <w:p>
-            <w:pPr>
-              <w:shd w:val="clear" w:color="auto" w:fill="FFFFFF"/>
-              <w:spacing w:before="150" w:line="120" w:lineRule="auto"/>
-              <w:rPr>
-                <w:rFonts w:ascii="Helvetica" w:eastAsia="Times New Roman" w:hAnsi="Helvetica" w:cs="Helvetica"/>
-                <w:color w:val="141823"/>
-                <w:sz w:val="20"/>
-                <w:szCs w:val="20"/>
-                <w:lang w:eastAsia="es-AR"/>
-              </w:rPr>
-            </w:pPr>
-            <w:r>
-              <w:rPr>
-                <w:rFonts w:ascii="Helvetica" w:eastAsia="Times New Roman" w:hAnsi="Helvetica" w:cs="Helvetica"/>
-                <w:color w:val="141823"/>
-                <w:sz w:val="20"/>
-                <w:szCs w:val="20"/>
-                <w:lang w:eastAsia="es-AR"/>
-              </w:rPr>
-              <w:t xml:space="preserve">en el segundo </w:t>
-            </w:r>
-            <w:r>
-              <w:rPr>
-                <w:rFonts w:ascii="Helvetica" w:eastAsia="Times New Roman" w:hAnsi="Helvetica" w:cs="Helvetica"/>
-                <w:color w:val="141823"/>
-                <w:sz w:val="20"/>
-                <w:szCs w:val="20"/>
-                <w:lang w:eastAsia="es-AR"/>
-              </w:rPr>
-              <w:t>también</w:t>
-            </w:r>
-            <w:r>
-              <w:rPr>
-                <w:rFonts w:ascii="Helvetica" w:eastAsia="Times New Roman" w:hAnsi="Helvetica" w:cs="Helvetica"/>
-                <w:color w:val="141823"/>
-                <w:sz w:val="20"/>
-                <w:szCs w:val="20"/>
-                <w:lang w:eastAsia="es-AR"/>
-              </w:rPr>
-              <w:t xml:space="preserve"> pueden salir zanahorias a las q no hay q pegarle</w:t>
-            </w:r>
-            <w:r>
-              <w:rPr>
-                <w:rFonts w:ascii="Helvetica" w:eastAsia="Times New Roman" w:hAnsi="Helvetica" w:cs="Helvetica"/>
-                <w:color w:val="141823"/>
-                <w:sz w:val="20"/>
-                <w:szCs w:val="20"/>
-                <w:lang w:eastAsia="es-AR"/>
-              </w:rPr>
-              <w:t xml:space="preserve"> </w:t>
-            </w:r>
-          </w:p>
-          <w:p>
-            <w:pPr>
-              <w:shd w:val="clear" w:color="auto" w:fill="FFFFFF"/>
-              <w:spacing w:before="150" w:line="120" w:lineRule="auto"/>
-              <w:rPr>
-                <w:rFonts w:ascii="Helvetica" w:eastAsia="Times New Roman" w:hAnsi="Helvetica" w:cs="Helvetica"/>
-                <w:color w:val="141823"/>
-                <w:sz w:val="20"/>
-                <w:szCs w:val="20"/>
-                <w:lang w:eastAsia="es-AR"/>
-              </w:rPr>
-            </w:pPr>
-            <w:r>
-              <w:rPr>
-                <w:rFonts w:ascii="Helvetica" w:eastAsia="Times New Roman" w:hAnsi="Helvetica" w:cs="Helvetica"/>
-                <w:color w:val="141823"/>
-                <w:sz w:val="20"/>
-                <w:szCs w:val="20"/>
-                <w:lang w:eastAsia="es-AR"/>
-              </w:rPr>
-              <w:t xml:space="preserve">si matas 3 zanahorias </w:t>
-            </w:r>
-            <w:r>
-              <w:rPr>
-                <w:rFonts w:ascii="Helvetica" w:eastAsia="Times New Roman" w:hAnsi="Helvetica" w:cs="Helvetica"/>
-                <w:color w:val="141823"/>
-                <w:sz w:val="20"/>
-                <w:szCs w:val="20"/>
-                <w:lang w:eastAsia="es-AR"/>
-              </w:rPr>
-              <w:t>pierdes</w:t>
-            </w:r>
-          </w:p>
-          <w:p>
-            <w:pPr>
-              <w:shd w:val="clear" w:color="auto" w:fill="FFFFFF"/>
-              <w:spacing w:before="150" w:line="120" w:lineRule="auto"/>
-              <w:rPr>
-                <w:rFonts w:ascii="Helvetica" w:eastAsia="Times New Roman" w:hAnsi="Helvetica" w:cs="Helvetica"/>
-                <w:color w:val="141823"/>
-                <w:sz w:val="20"/>
-                <w:szCs w:val="20"/>
-                <w:lang w:eastAsia="es-AR"/>
-              </w:rPr>
-            </w:pPr>
-            <w:r>
-              <w:rPr>
-                <w:rFonts w:ascii="Helvetica" w:eastAsia="Times New Roman" w:hAnsi="Helvetica" w:cs="Helvetica"/>
-                <w:color w:val="141823"/>
-                <w:sz w:val="20"/>
-                <w:szCs w:val="20"/>
-                <w:lang w:eastAsia="es-AR"/>
-              </w:rPr>
-              <w:t>en el tercero pueden salir zanahorias con sombrero de orejas de conejo</w:t>
-            </w:r>
-          </w:p>
-          <w:p>
-            <w:pPr>
-              <w:shd w:val="clear" w:color="auto" w:fill="FFFFFF"/>
-              <w:spacing w:before="150" w:line="120" w:lineRule="auto"/>
-              <w:rPr>
-                <w:rFonts w:ascii="Helvetica" w:eastAsia="Times New Roman" w:hAnsi="Helvetica" w:cs="Helvetica"/>
-                <w:color w:val="141823"/>
-                <w:sz w:val="20"/>
-                <w:szCs w:val="20"/>
-                <w:lang w:eastAsia="es-AR"/>
-              </w:rPr>
-            </w:pPr>
-            <w:r>
-              <w:rPr>
-                <w:rFonts w:ascii="Helvetica" w:eastAsia="Times New Roman" w:hAnsi="Helvetica" w:cs="Helvetica"/>
-                <w:color w:val="141823"/>
-                <w:sz w:val="20"/>
-                <w:szCs w:val="20"/>
-                <w:lang w:eastAsia="es-AR"/>
-              </w:rPr>
-              <w:t xml:space="preserve">y </w:t>
-            </w:r>
-            <w:r>
-              <w:rPr>
-                <w:rFonts w:ascii="Helvetica" w:eastAsia="Times New Roman" w:hAnsi="Helvetica" w:cs="Helvetica"/>
-                <w:color w:val="141823"/>
-                <w:sz w:val="20"/>
-                <w:szCs w:val="20"/>
-                <w:lang w:eastAsia="es-AR"/>
-              </w:rPr>
-              <w:t>también</w:t>
-            </w:r>
-            <w:r>
-              <w:rPr>
-                <w:rFonts w:ascii="Helvetica" w:eastAsia="Times New Roman" w:hAnsi="Helvetica" w:cs="Helvetica"/>
-                <w:color w:val="141823"/>
-                <w:sz w:val="20"/>
-                <w:szCs w:val="20"/>
-                <w:lang w:eastAsia="es-AR"/>
-              </w:rPr>
-              <w:t xml:space="preserve"> </w:t>
-            </w:r>
-            <w:r>
-              <w:rPr>
-                <w:rFonts w:ascii="Helvetica" w:eastAsia="Times New Roman" w:hAnsi="Helvetica" w:cs="Helvetica"/>
-                <w:color w:val="141823"/>
-                <w:sz w:val="20"/>
-                <w:szCs w:val="20"/>
-                <w:lang w:eastAsia="es-AR"/>
-              </w:rPr>
-              <w:t>podrían</w:t>
-            </w:r>
-            <w:r>
-              <w:rPr>
-                <w:rFonts w:ascii="Helvetica" w:eastAsia="Times New Roman" w:hAnsi="Helvetica" w:cs="Helvetica"/>
-                <w:color w:val="141823"/>
-                <w:sz w:val="20"/>
-                <w:szCs w:val="20"/>
-                <w:lang w:eastAsia="es-AR"/>
-              </w:rPr>
-              <w:t xml:space="preserve"> salir conejos con casco de zanahoria</w:t>
-            </w:r>
-            <w:r>
-              <w:rPr>
-                <w:rFonts w:ascii="Helvetica" w:eastAsia="Times New Roman" w:hAnsi="Helvetica" w:cs="Helvetica"/>
-                <w:color w:val="141823"/>
-                <w:sz w:val="20"/>
-                <w:szCs w:val="20"/>
-                <w:lang w:eastAsia="es-AR"/>
-              </w:rPr>
-              <w:t xml:space="preserve"> </w:t>
-            </w:r>
-            <w:r>
-              <w:rPr>
-                <w:rFonts w:ascii="Helvetica" w:eastAsia="Times New Roman" w:hAnsi="Helvetica" w:cs="Helvetica"/>
-                <w:color w:val="141823"/>
-                <w:sz w:val="20"/>
-                <w:szCs w:val="20"/>
-                <w:lang w:eastAsia="es-AR"/>
-              </w:rPr>
-              <w:t>así</w:t>
-            </w:r>
-            <w:r>
-              <w:rPr>
-                <w:rFonts w:ascii="Helvetica" w:eastAsia="Times New Roman" w:hAnsi="Helvetica" w:cs="Helvetica"/>
-                <w:color w:val="141823"/>
-                <w:sz w:val="20"/>
-                <w:szCs w:val="20"/>
-                <w:lang w:eastAsia="es-AR"/>
-              </w:rPr>
-              <w:t xml:space="preserve"> se complica</w:t>
-            </w:r>
-          </w:p>
-          <w:p>
-            <w:pPr>
-              <w:shd w:val="clear" w:color="auto" w:fill="FFFFFF"/>
-              <w:spacing w:before="150" w:line="120" w:lineRule="auto"/>
-              <w:rPr>
-                <w:rFonts w:ascii="Helvetica" w:hAnsi="Helvetica" w:cs="Helvetica"/>
-                <w:color w:val="141823"/>
-                <w:sz w:val="20"/>
-                <w:szCs w:val="20"/>
-                <w:shd w:val="clear" w:color="auto" w:fill="FFFFFF"/>
-              </w:rPr>
-            </w:pPr>
-            <w:r>
-              <w:rPr>
-                <w:rFonts w:ascii="Helvetica" w:hAnsi="Helvetica" w:cs="Helvetica"/>
-                <w:color w:val="141823"/>
-                <w:sz w:val="20"/>
-                <w:szCs w:val="20"/>
-                <w:shd w:val="clear" w:color="auto" w:fill="FFFFFF"/>
-              </w:rPr>
-              <w:t xml:space="preserve">pasar de nivel </w:t>
-            </w:r>
-            <w:r>
-              <w:rPr>
-                <w:rFonts w:ascii="Helvetica" w:hAnsi="Helvetica" w:cs="Helvetica"/>
-                <w:color w:val="141823"/>
-                <w:sz w:val="20"/>
-                <w:szCs w:val="20"/>
-                <w:shd w:val="clear" w:color="auto" w:fill="FFFFFF"/>
-              </w:rPr>
-              <w:t>después</w:t>
-            </w:r>
-            <w:r>
-              <w:rPr>
-                <w:rFonts w:ascii="Helvetica" w:hAnsi="Helvetica" w:cs="Helvetica"/>
-                <w:color w:val="141823"/>
-                <w:sz w:val="20"/>
-                <w:szCs w:val="20"/>
-                <w:shd w:val="clear" w:color="auto" w:fill="FFFFFF"/>
-              </w:rPr>
-              <w:t xml:space="preserve"> de hacer cierto puntaje</w:t>
-            </w:r>
-          </w:p>
-          <w:p>
-            <w:pPr>
-              <w:shd w:val="clear" w:color="auto" w:fill="FFFFFF"/>
-              <w:spacing w:before="150" w:line="120" w:lineRule="auto"/>
-              <w:rPr>
-                <w:rFonts w:ascii="Helvetica" w:hAnsi="Helvetica" w:cs="Helvetica"/>
-                <w:color w:val="141823"/>
-                <w:sz w:val="20"/>
-                <w:szCs w:val="20"/>
-                <w:shd w:val="clear" w:color="auto" w:fill="FFFFFF"/>
-              </w:rPr>
-            </w:pPr>
-            <w:r>
-              <w:rPr>
-                <w:rFonts w:ascii="Helvetica" w:eastAsia="Times New Roman" w:hAnsi="Helvetica" w:cs="Helvetica"/>
-                <w:color w:val="141823"/>
-                <w:sz w:val="20"/>
-                <w:szCs w:val="20"/>
-                <w:lang w:eastAsia="es-AR"/>
-              </w:rPr>
-              <w:t>agregar un cronometro para que elimine los conejos dentro de un tiempo especificado</w:t>
-            </w:r>
-          </w:p>
-          <w:p>
-            <w:pPr>
-              <w:shd w:val="clear" w:color="auto" w:fill="FFFFFF"/>
-              <w:spacing w:before="150"/>
-              <w:rPr>
-                <w:rFonts w:ascii="Helvetica" w:eastAsia="Times New Roman" w:hAnsi="Helvetica" w:cs="Helvetica"/>
-                <w:color w:val="141823"/>
-                <w:sz w:val="20"/>
-                <w:szCs w:val="20"/>
-                <w:lang w:eastAsia="es-AR"/>
-              </w:rPr>
-            </w:pPr>
-          </w:p>
-          <w:p>
-            <w:pPr>
-              <w:shd w:val="clear" w:color="auto" w:fill="FFFFFF"/>
-              <w:spacing w:before="150"/>
-              <w:rPr>
-                <w:rFonts w:ascii="Helvetica" w:eastAsia="Times New Roman" w:hAnsi="Helvetica" w:cs="Helvetica"/>
-                <w:color w:val="141823"/>
-                <w:sz w:val="20"/>
-                <w:szCs w:val="20"/>
-                <w:lang w:eastAsia="es-AR"/>
-              </w:rPr>
-            </w:pPr>
-            <w:r>
-              <w:t>también surgió</w:t>
-            </w:r>
-            <w:r>
-              <w:t xml:space="preserve"> la idea de hacer un juego tipo pac- man pero con una zanahoria  que tiene que recolectar zanahorias pequeñas y lo persiguen los conejos</w:t>
-            </w:r>
-          </w:p>
-          <w:p/>
-        </w:tc>
-      </w:tr>
-    </w:tbl>
-    <w:p>
-      <w:pPr>
-        <w:spacing w:line="240" w:lineRule="auto"/>
-      </w:pPr>
-    </w:p>
-    <w:tbl>
-      <w:tblPr>
-        <w:tblStyle w:val="Tablaconcuadrcula"/>
-        <w:tblW w:w="0" w:type="auto"/>
-        <w:tblLook w:val="04A0" w:firstRow="1" w:lastRow="0" w:firstColumn="1" w:lastColumn="0" w:noHBand="0" w:noVBand="1"/>
-      </w:tblPr>
-      <w:tblGrid>
-        <w:gridCol w:w="2992"/>
-        <w:gridCol w:w="2993"/>
-        <w:gridCol w:w="2993"/>
-      </w:tblGrid>
-      <w:tr>
-        <w:tc>
-          <w:tcPr>
-            <w:tcW w:w="2992" w:type="dxa"/>
-          </w:tcPr>
-          <w:p>
-            <w:r>
-              <w:t>Fecha: 23/08/2015</w:t>
-            </w:r>
-          </w:p>
-        </w:tc>
-        <w:tc>
-          <w:tcPr>
-            <w:tcW w:w="2993" w:type="dxa"/>
-          </w:tcPr>
-          <w:p>
-            <w:r>
-              <w:t>I</w:t>
-            </w:r>
-            <w:r>
-              <w:t>ntegrantes</w:t>
-            </w:r>
-            <w:r>
-              <w:t>: Marcos</w:t>
-            </w:r>
-          </w:p>
-        </w:tc>
-        <w:tc>
-          <w:tcPr>
-            <w:tcW w:w="2993" w:type="dxa"/>
-          </w:tcPr>
-          <w:p>
-            <w:r>
-              <w:t>Tipo</w:t>
-            </w:r>
-            <w:r>
-              <w:t xml:space="preserve">: </w:t>
-            </w:r>
-            <w:r>
-              <w:t>personal</w:t>
-            </w:r>
-          </w:p>
-        </w:tc>
-      </w:tr>
-      <w:tr>
-        <w:tc>
-          <w:tcPr>
-            <w:tcW w:w="8978" w:type="dxa"/>
-            <w:gridSpan w:val="3"/>
-          </w:tcPr>
-          <w:p>
-            <w:r>
-              <w:t xml:space="preserve">Primer prototipo de la salida del conejo, </w:t>
-            </w:r>
-            <w:r>
-              <w:t xml:space="preserve">clase </w:t>
-            </w:r>
-            <w:r>
-              <w:t xml:space="preserve">Enemigo(es el conejo) </w:t>
-            </w:r>
-            <w:r>
-              <w:t>creada</w:t>
-            </w:r>
-            <w:r>
-              <w:t xml:space="preserve"> y clase Player</w:t>
-            </w:r>
-            <w:r>
-              <w:t xml:space="preserve"> creada.</w:t>
-            </w:r>
-            <w:r>
-              <w:t xml:space="preserve"> </w:t>
-            </w:r>
-            <w:r>
-              <w:t>-</w:t>
-            </w:r>
-            <w:r>
-              <w:t>la salida es aleatoria</w:t>
-            </w:r>
-            <w:r>
-              <w:t xml:space="preserve"> sin posiciones asignadas pero dentro de la </w:t>
-            </w:r>
-            <w:r>
-              <w:t>pantalla, el</w:t>
-            </w:r>
-            <w:r>
-              <w:t xml:space="preserve"> conejo sube y baja y </w:t>
-            </w:r>
-            <w:r>
-              <w:t xml:space="preserve">salen </w:t>
-            </w:r>
-            <w:r>
-              <w:t>múltiples</w:t>
-            </w:r>
-            <w:r>
-              <w:t xml:space="preserve"> conejos,  el problema </w:t>
-            </w:r>
-            <w:r>
-              <w:t>más</w:t>
-            </w:r>
-            <w:r>
-              <w:t xml:space="preserve"> grave</w:t>
-            </w:r>
-            <w:r>
-              <w:t xml:space="preserve"> que tuve</w:t>
-            </w:r>
-            <w:r>
-              <w:t xml:space="preserve"> </w:t>
-            </w:r>
-            <w:r>
-              <w:t xml:space="preserve">entre otros </w:t>
-            </w:r>
-            <w:r>
-              <w:t>fue para hacer que funcionaria la secuencia de imágenes del conejo saliendo de la tierra</w:t>
-            </w:r>
-            <w:r>
-              <w:t>, el programa  me crasheaba durante la secuencia</w:t>
-            </w:r>
-            <w:r>
-              <w:t xml:space="preserve"> de bajada del conejo</w:t>
-            </w:r>
-            <w:r>
-              <w:t>..</w:t>
-            </w:r>
-          </w:p>
-          <w:p>
-            <w:r>
-              <w:rPr>
-                <w:noProof/>
-                <w:lang w:val="es-ES" w:eastAsia="es-ES"/>
               </w:rPr>
               <w:drawing>
                 <wp:inline distT="0" distB="0" distL="0" distR="0">
@@ -1013,7 +998,7 @@
                           </pic:cNvPicPr>
                         </pic:nvPicPr>
                         <pic:blipFill>
-                          <a:blip r:embed="rId7">
+                          <a:blip r:embed="rId6">
                             <a:extLst>
                               <a:ext uri="{28A0092B-C50C-407E-A947-70E740481C1C}">
                                 <a14:useLocalDpi xmlns:a14="http://schemas.microsoft.com/office/drawing/2010/main" val="0"/>
@@ -1104,6 +1089,9 @@
         </w:tc>
       </w:tr>
       <w:tr>
+        <w:trPr>
+          <w:trHeight w:val="260"/>
+        </w:trPr>
         <w:tc>
           <w:tcPr>
             <w:tcW w:w="8978" w:type="dxa"/>
@@ -1255,11 +1243,7 @@
           </w:p>
           <w:p>
             <w:r>
-              <w:t xml:space="preserve">-agregar barra de velocidad que se desgaste mientras corres y se recargue mientras camines o </w:t>
-            </w:r>
-            <w:r>
-              <w:lastRenderedPageBreak/>
-              <w:t>recolectando gotas de agua que caerán del cielo</w:t>
+              <w:t>-agregar barra de velocidad que se desgaste mientras corres y se recargue mientras camines o recolectando gotas de agua que caerán del cielo</w:t>
             </w:r>
           </w:p>
           <w:p>
@@ -1282,6 +1266,11 @@
         </w:tc>
       </w:tr>
     </w:tbl>
+    <w:p>
+      <w:pPr>
+        <w:spacing w:line="240" w:lineRule="auto"/>
+      </w:pPr>
+    </w:p>
     <w:p>
       <w:pPr>
         <w:spacing w:line="240" w:lineRule="auto"/>
@@ -1338,6 +1327,7 @@
           </w:tcPr>
           <w:p>
             <w:r>
+              <w:lastRenderedPageBreak/>
               <w:t>Fecha:27/08/2015</w:t>
             </w:r>
           </w:p>
@@ -1402,7 +1392,7 @@
             <w:r>
               <w:rPr>
                 <w:noProof/>
-                <w:lang w:val="es-ES" w:eastAsia="es-ES"/>
+                <w:lang w:eastAsia="es-AR"/>
               </w:rPr>
               <w:drawing>
                 <wp:inline distT="0" distB="0" distL="0" distR="0" wp14:anchorId="3F187D63" wp14:editId="298F0493">
@@ -1422,7 +1412,7 @@
                           </pic:cNvPicPr>
                         </pic:nvPicPr>
                         <pic:blipFill>
-                          <a:blip r:embed="rId8">
+                          <a:blip r:embed="rId7">
                             <a:extLst>
                               <a:ext uri="{28A0092B-C50C-407E-A947-70E740481C1C}">
                                 <a14:useLocalDpi xmlns:a14="http://schemas.microsoft.com/office/drawing/2010/main" val="0"/>
@@ -1468,9 +1458,8 @@
             <w:r>
               <w:rPr>
                 <w:noProof/>
-                <w:lang w:val="es-ES" w:eastAsia="es-ES"/>
-              </w:rPr>
-              <w:lastRenderedPageBreak/>
+                <w:lang w:eastAsia="es-AR"/>
+              </w:rPr>
               <w:drawing>
                 <wp:inline distT="0" distB="0" distL="0" distR="0" wp14:anchorId="6EAF4B6C" wp14:editId="55ED6E23">
                   <wp:extent cx="2400300" cy="2832100"/>
@@ -1489,7 +1478,7 @@
                           </pic:cNvPicPr>
                         </pic:nvPicPr>
                         <pic:blipFill>
-                          <a:blip r:embed="rId9">
+                          <a:blip r:embed="rId8">
                             <a:extLst>
                               <a:ext uri="{28A0092B-C50C-407E-A947-70E740481C1C}">
                                 <a14:useLocalDpi xmlns:a14="http://schemas.microsoft.com/office/drawing/2010/main" val="0"/>
@@ -1529,7 +1518,7 @@
             <w:r>
               <w:rPr>
                 <w:noProof/>
-                <w:lang w:val="es-ES" w:eastAsia="es-ES"/>
+                <w:lang w:eastAsia="es-AR"/>
               </w:rPr>
               <w:drawing>
                 <wp:inline distT="0" distB="0" distL="0" distR="0" wp14:anchorId="7D5254D5" wp14:editId="5A8D66BD">
@@ -1549,7 +1538,7 @@
                           </pic:cNvPicPr>
                         </pic:nvPicPr>
                         <pic:blipFill>
-                          <a:blip r:embed="rId10">
+                          <a:blip r:embed="rId9">
                             <a:extLst>
                               <a:ext uri="{28A0092B-C50C-407E-A947-70E740481C1C}">
                                 <a14:useLocalDpi xmlns:a14="http://schemas.microsoft.com/office/drawing/2010/main" val="0"/>
@@ -1618,6 +1607,7 @@
           </w:tcPr>
           <w:p>
             <w:r>
+              <w:lastRenderedPageBreak/>
               <w:t>Fecha: 27/08/2015</w:t>
             </w:r>
           </w:p>
@@ -1676,7 +1666,7 @@
             <w:r>
               <w:rPr>
                 <w:noProof/>
-                <w:lang w:val="es-ES" w:eastAsia="es-ES"/>
+                <w:lang w:eastAsia="es-AR"/>
               </w:rPr>
               <w:drawing>
                 <wp:inline distT="0" distB="0" distL="0" distR="0" wp14:anchorId="268D2AC6" wp14:editId="10AEB03F">
@@ -1696,7 +1686,7 @@
                           </pic:cNvPicPr>
                         </pic:nvPicPr>
                         <pic:blipFill>
-                          <a:blip r:embed="rId11">
+                          <a:blip r:embed="rId10">
                             <a:extLst>
                               <a:ext uri="{28A0092B-C50C-407E-A947-70E740481C1C}">
                                 <a14:useLocalDpi xmlns:a14="http://schemas.microsoft.com/office/drawing/2010/main" val="0"/>
@@ -1740,9 +1730,8 @@
             <w:r>
               <w:rPr>
                 <w:noProof/>
-                <w:lang w:val="es-ES" w:eastAsia="es-ES"/>
-              </w:rPr>
-              <w:lastRenderedPageBreak/>
+                <w:lang w:eastAsia="es-AR"/>
+              </w:rPr>
               <w:drawing>
                 <wp:inline distT="0" distB="0" distL="0" distR="0" wp14:anchorId="18AC0AD9" wp14:editId="1B28F5E2">
                   <wp:extent cx="5543550" cy="1143000"/>
@@ -1761,7 +1750,7 @@
                           </pic:cNvPicPr>
                         </pic:nvPicPr>
                         <pic:blipFill>
-                          <a:blip r:embed="rId12">
+                          <a:blip r:embed="rId11">
                             <a:extLst>
                               <a:ext uri="{28A0092B-C50C-407E-A947-70E740481C1C}">
                                 <a14:useLocalDpi xmlns:a14="http://schemas.microsoft.com/office/drawing/2010/main" val="0"/>
@@ -1805,7 +1794,7 @@
             <w:r>
               <w:rPr>
                 <w:noProof/>
-                <w:lang w:val="es-ES" w:eastAsia="es-ES"/>
+                <w:lang w:eastAsia="es-AR"/>
               </w:rPr>
               <w:drawing>
                 <wp:inline distT="0" distB="0" distL="0" distR="0" wp14:anchorId="0D6DAAC8" wp14:editId="433D7FAA">
@@ -1825,7 +1814,7 @@
                           </pic:cNvPicPr>
                         </pic:nvPicPr>
                         <pic:blipFill>
-                          <a:blip r:embed="rId13">
+                          <a:blip r:embed="rId12">
                             <a:extLst>
                               <a:ext uri="{28A0092B-C50C-407E-A947-70E740481C1C}">
                                 <a14:useLocalDpi xmlns:a14="http://schemas.microsoft.com/office/drawing/2010/main" val="0"/>
@@ -1866,7 +1855,7 @@
             <w:r>
               <w:rPr>
                 <w:noProof/>
-                <w:lang w:val="es-ES" w:eastAsia="es-ES"/>
+                <w:lang w:eastAsia="es-AR"/>
               </w:rPr>
               <w:drawing>
                 <wp:inline distT="0" distB="0" distL="0" distR="0" wp14:anchorId="295781C3" wp14:editId="1D19E9FD">
@@ -1886,7 +1875,7 @@
                           </pic:cNvPicPr>
                         </pic:nvPicPr>
                         <pic:blipFill>
-                          <a:blip r:embed="rId14">
+                          <a:blip r:embed="rId13">
                             <a:extLst>
                               <a:ext uri="{28A0092B-C50C-407E-A947-70E740481C1C}">
                                 <a14:useLocalDpi xmlns:a14="http://schemas.microsoft.com/office/drawing/2010/main" val="0"/>
@@ -1961,6 +1950,7 @@
           </w:tcPr>
           <w:p>
             <w:r>
+              <w:lastRenderedPageBreak/>
               <w:t xml:space="preserve">Fecha: </w:t>
             </w:r>
             <w:r>
@@ -2149,7 +2139,6 @@
           </w:p>
           <w:p>
             <w:r>
-              <w:lastRenderedPageBreak/>
               <w:t>-al subir la página no podíamos entrar</w:t>
             </w:r>
           </w:p>
@@ -2418,7 +2407,7 @@
             <w:r>
               <w:rPr>
                 <w:noProof/>
-                <w:lang w:val="es-ES" w:eastAsia="es-ES"/>
+                <w:lang w:eastAsia="es-AR"/>
               </w:rPr>
               <w:drawing>
                 <wp:inline distT="0" distB="0" distL="0" distR="0">
@@ -2438,7 +2427,7 @@
                           </pic:cNvPicPr>
                         </pic:nvPicPr>
                         <pic:blipFill>
-                          <a:blip r:embed="rId15" cstate="print">
+                          <a:blip r:embed="rId14" cstate="print">
                             <a:extLst>
                               <a:ext uri="{28A0092B-C50C-407E-A947-70E740481C1C}">
                                 <a14:useLocalDpi xmlns:a14="http://schemas.microsoft.com/office/drawing/2010/main" val="0"/>
@@ -2505,6 +2494,7 @@
           </w:tcPr>
           <w:p>
             <w:r>
+              <w:lastRenderedPageBreak/>
               <w:t xml:space="preserve">Fecha: </w:t>
             </w:r>
             <w:r>
@@ -2572,16 +2562,6 @@
         </w:tc>
       </w:tr>
     </w:tbl>
-    <w:p>
-      <w:pPr>
-        <w:spacing w:line="240" w:lineRule="auto"/>
-      </w:pPr>
-    </w:p>
-    <w:p>
-      <w:pPr>
-        <w:spacing w:line="240" w:lineRule="auto"/>
-      </w:pPr>
-    </w:p>
     <w:p>
       <w:pPr>
         <w:spacing w:line="240" w:lineRule="auto"/>
@@ -2644,7 +2624,6 @@
           </w:tcPr>
           <w:p>
             <w:r>
-              <w:lastRenderedPageBreak/>
               <w:t>Diseño del menú del juego</w:t>
             </w:r>
           </w:p>
@@ -2652,7 +2631,7 @@
             <w:r>
               <w:rPr>
                 <w:noProof/>
-                <w:lang w:val="es-ES" w:eastAsia="es-ES"/>
+                <w:lang w:eastAsia="es-AR"/>
               </w:rPr>
               <w:drawing>
                 <wp:inline distT="0" distB="0" distL="0" distR="0" wp14:anchorId="4CEE633F" wp14:editId="7062458B">
@@ -2672,7 +2651,7 @@
                           </pic:cNvPicPr>
                         </pic:nvPicPr>
                         <pic:blipFill>
-                          <a:blip r:embed="rId16" cstate="print">
+                          <a:blip r:embed="rId15" cstate="print">
                             <a:extLst>
                               <a:ext uri="{28A0092B-C50C-407E-A947-70E740481C1C}">
                                 <a14:useLocalDpi xmlns:a14="http://schemas.microsoft.com/office/drawing/2010/main" val="0"/>
@@ -2713,26 +2692,6 @@
         <w:spacing w:line="240" w:lineRule="auto"/>
       </w:pPr>
     </w:p>
-    <w:p>
-      <w:pPr>
-        <w:spacing w:line="240" w:lineRule="auto"/>
-      </w:pPr>
-    </w:p>
-    <w:p>
-      <w:pPr>
-        <w:spacing w:line="240" w:lineRule="auto"/>
-      </w:pPr>
-    </w:p>
-    <w:p>
-      <w:pPr>
-        <w:spacing w:line="240" w:lineRule="auto"/>
-      </w:pPr>
-    </w:p>
-    <w:p>
-      <w:pPr>
-        <w:spacing w:line="240" w:lineRule="auto"/>
-      </w:pPr>
-    </w:p>
     <w:tbl>
       <w:tblPr>
         <w:tblStyle w:val="Tablaconcuadrcula"/>
@@ -2809,7 +2768,7 @@
             <w:r>
               <w:rPr>
                 <w:noProof/>
-                <w:lang w:val="es-ES" w:eastAsia="es-ES"/>
+                <w:lang w:eastAsia="es-AR"/>
               </w:rPr>
               <w:drawing>
                 <wp:inline distT="0" distB="0" distL="0" distR="0" wp14:anchorId="5067C15F" wp14:editId="37724675">
@@ -2829,7 +2788,7 @@
                           </pic:cNvPicPr>
                         </pic:nvPicPr>
                         <pic:blipFill>
-                          <a:blip r:embed="rId17" cstate="print">
+                          <a:blip r:embed="rId16" cstate="print">
                             <a:extLst>
                               <a:ext uri="{28A0092B-C50C-407E-A947-70E740481C1C}">
                                 <a14:useLocalDpi xmlns:a14="http://schemas.microsoft.com/office/drawing/2010/main" val="0"/>
@@ -2874,9 +2833,8 @@
             <w:r>
               <w:rPr>
                 <w:noProof/>
-                <w:lang w:val="es-ES" w:eastAsia="es-ES"/>
-              </w:rPr>
-              <w:lastRenderedPageBreak/>
+                <w:lang w:eastAsia="es-AR"/>
+              </w:rPr>
               <w:drawing>
                 <wp:inline distT="0" distB="0" distL="0" distR="0" wp14:anchorId="3605D464" wp14:editId="18B1CAA9">
                   <wp:extent cx="2287754" cy="1733550"/>
@@ -2895,7 +2853,7 @@
                           </pic:cNvPicPr>
                         </pic:nvPicPr>
                         <pic:blipFill>
-                          <a:blip r:embed="rId18" cstate="print">
+                          <a:blip r:embed="rId17" cstate="print">
                             <a:extLst>
                               <a:ext uri="{28A0092B-C50C-407E-A947-70E740481C1C}">
                                 <a14:useLocalDpi xmlns:a14="http://schemas.microsoft.com/office/drawing/2010/main" val="0"/>
@@ -2935,7 +2893,7 @@
             <w:r>
               <w:rPr>
                 <w:noProof/>
-                <w:lang w:val="es-ES" w:eastAsia="es-ES"/>
+                <w:lang w:eastAsia="es-AR"/>
               </w:rPr>
               <w:drawing>
                 <wp:inline distT="0" distB="0" distL="0" distR="0" wp14:anchorId="77B8700F" wp14:editId="79AFF844">
@@ -2955,7 +2913,7 @@
                           </pic:cNvPicPr>
                         </pic:nvPicPr>
                         <pic:blipFill>
-                          <a:blip r:embed="rId19" cstate="print">
+                          <a:blip r:embed="rId18" cstate="print">
                             <a:extLst>
                               <a:ext uri="{28A0092B-C50C-407E-A947-70E740481C1C}">
                                 <a14:useLocalDpi xmlns:a14="http://schemas.microsoft.com/office/drawing/2010/main" val="0"/>
@@ -3021,7 +2979,7 @@
             <w:r>
               <w:rPr>
                 <w:noProof/>
-                <w:lang w:val="es-ES" w:eastAsia="es-ES"/>
+                <w:lang w:eastAsia="es-AR"/>
               </w:rPr>
               <w:drawing>
                 <wp:inline distT="0" distB="0" distL="0" distR="0" wp14:anchorId="6ED43C9D" wp14:editId="5F26533C">
@@ -3041,7 +2999,7 @@
                           </pic:cNvPicPr>
                         </pic:nvPicPr>
                         <pic:blipFill>
-                          <a:blip r:embed="rId20">
+                          <a:blip r:embed="rId19">
                             <a:extLst>
                               <a:ext uri="{28A0092B-C50C-407E-A947-70E740481C1C}">
                                 <a14:useLocalDpi xmlns:a14="http://schemas.microsoft.com/office/drawing/2010/main" val="0"/>
@@ -3078,7 +3036,7 @@
             <w:r>
               <w:rPr>
                 <w:noProof/>
-                <w:lang w:val="es-ES" w:eastAsia="es-ES"/>
+                <w:lang w:eastAsia="es-AR"/>
               </w:rPr>
               <w:drawing>
                 <wp:inline distT="0" distB="0" distL="0" distR="0" wp14:anchorId="5C541CE8" wp14:editId="21E5D0A4">
@@ -3098,7 +3056,7 @@
                           </pic:cNvPicPr>
                         </pic:nvPicPr>
                         <pic:blipFill>
-                          <a:blip r:embed="rId21">
+                          <a:blip r:embed="rId20">
                             <a:extLst>
                               <a:ext uri="{28A0092B-C50C-407E-A947-70E740481C1C}">
                                 <a14:useLocalDpi xmlns:a14="http://schemas.microsoft.com/office/drawing/2010/main" val="0"/>
@@ -3143,7 +3101,7 @@
             <w:r>
               <w:rPr>
                 <w:noProof/>
-                <w:lang w:val="es-ES" w:eastAsia="es-ES"/>
+                <w:lang w:eastAsia="es-AR"/>
               </w:rPr>
               <w:lastRenderedPageBreak/>
               <w:drawing>
@@ -3164,7 +3122,7 @@
                           </pic:cNvPicPr>
                         </pic:nvPicPr>
                         <pic:blipFill>
-                          <a:blip r:embed="rId22">
+                          <a:blip r:embed="rId21">
                             <a:extLst>
                               <a:ext uri="{28A0092B-C50C-407E-A947-70E740481C1C}">
                                 <a14:useLocalDpi xmlns:a14="http://schemas.microsoft.com/office/drawing/2010/main" val="0"/>
@@ -3204,11 +3162,6 @@
         <w:spacing w:line="240" w:lineRule="auto"/>
       </w:pPr>
     </w:p>
-    <w:p>
-      <w:pPr>
-        <w:spacing w:line="240" w:lineRule="auto"/>
-      </w:pPr>
-    </w:p>
     <w:tbl>
       <w:tblPr>
         <w:tblStyle w:val="Tablaconcuadrcula"/>
@@ -3316,145 +3269,6 @@
         <w:spacing w:line="240" w:lineRule="auto"/>
       </w:pPr>
     </w:p>
-    <w:p>
-      <w:pPr>
-        <w:spacing w:line="240" w:lineRule="auto"/>
-      </w:pPr>
-    </w:p>
-    <w:p>
-      <w:pPr>
-        <w:spacing w:line="240" w:lineRule="auto"/>
-      </w:pPr>
-    </w:p>
-    <w:p>
-      <w:pPr>
-        <w:spacing w:line="240" w:lineRule="auto"/>
-      </w:pPr>
-    </w:p>
-    <w:p>
-      <w:pPr>
-        <w:spacing w:line="240" w:lineRule="auto"/>
-      </w:pPr>
-    </w:p>
-    <w:p>
-      <w:pPr>
-        <w:spacing w:line="240" w:lineRule="auto"/>
-      </w:pPr>
-    </w:p>
-    <w:p>
-      <w:pPr>
-        <w:spacing w:line="240" w:lineRule="auto"/>
-      </w:pPr>
-    </w:p>
-    <w:tbl>
-      <w:tblPr>
-        <w:tblStyle w:val="Tablaconcuadrcula"/>
-        <w:tblW w:w="0" w:type="auto"/>
-        <w:tblLook w:val="04A0" w:firstRow="1" w:lastRow="0" w:firstColumn="1" w:lastColumn="0" w:noHBand="0" w:noVBand="1"/>
-      </w:tblPr>
-      <w:tblGrid>
-        <w:gridCol w:w="2995"/>
-        <w:gridCol w:w="2996"/>
-        <w:gridCol w:w="2997"/>
-      </w:tblGrid>
-      <w:tr>
-        <w:trPr>
-          <w:trHeight w:val="231"/>
-        </w:trPr>
-        <w:tc>
-          <w:tcPr>
-            <w:tcW w:w="2995" w:type="dxa"/>
-          </w:tcPr>
-          <w:p>
-            <w:r>
-              <w:lastRenderedPageBreak/>
-              <w:t>Fecha: 23/09/2015</w:t>
-            </w:r>
-          </w:p>
-        </w:tc>
-        <w:tc>
-          <w:tcPr>
-            <w:tcW w:w="2996" w:type="dxa"/>
-          </w:tcPr>
-          <w:p>
-            <w:r>
-              <w:t>Integrantes</w:t>
-            </w:r>
-            <w:r>
-              <w:t>:</w:t>
-            </w:r>
-            <w:r>
-              <w:t xml:space="preserve"> todos</w:t>
-            </w:r>
-          </w:p>
-        </w:tc>
-        <w:tc>
-          <w:tcPr>
-            <w:tcW w:w="2996" w:type="dxa"/>
-          </w:tcPr>
-          <w:p>
-            <w:r>
-              <w:t>Tipo: presencial</w:t>
-            </w:r>
-          </w:p>
-        </w:tc>
-      </w:tr>
-      <w:tr>
-        <w:trPr>
-          <w:trHeight w:val="2966"/>
-        </w:trPr>
-        <w:tc>
-          <w:tcPr>
-            <w:tcW w:w="8988" w:type="dxa"/>
-            <w:gridSpan w:val="3"/>
-          </w:tcPr>
-          <w:p>
-            <w:r>
-              <w:t>Ideas nuevas:</w:t>
-            </w:r>
-          </w:p>
-          <w:p>
-            <w:r>
-              <w:t>-poner en los yuyos zanahorias y que los conejos salgan del piso y se las roben, hay que llegar a pegarle antes de q se las robe, si se roba 3 o 5 perdiste</w:t>
-            </w:r>
-            <w:r>
-              <w:t>...</w:t>
-            </w:r>
-            <w:r>
-              <w:t xml:space="preserve">  1 vida quizás o fin del juego </w:t>
-            </w:r>
-          </w:p>
-          <w:p/>
-          <w:p>
-            <w:r>
-              <w:t>-en el primer nivel pueden salir de a 1 conejo, en el segundo de a 2 y así hasta nivel 3 por lo menos</w:t>
-            </w:r>
-          </w:p>
-          <w:p/>
-          <w:p>
-            <w:r>
-              <w:t>-por cada 5 que salves puede pasar que reviva una zanahoria y así durar el tiempo necesario que será de “X” minutos o de matar cierta cantidad de conejos</w:t>
-            </w:r>
-          </w:p>
-          <w:p/>
-          <w:p>
-            <w:r>
-              <w:t>-si caen gotas de agua q recarguen la barra para correr mejor porque  caminar significa no llegar...</w:t>
-            </w:r>
-          </w:p>
-        </w:tc>
-      </w:tr>
-    </w:tbl>
-    <w:p>
-      <w:pPr>
-        <w:spacing w:line="240" w:lineRule="auto"/>
-      </w:pPr>
-    </w:p>
-    <w:p>
-      <w:pPr>
-        <w:spacing w:line="240" w:lineRule="auto"/>
-      </w:pPr>
-    </w:p>
     <w:tbl>
       <w:tblPr>
         <w:tblStyle w:val="Tablaconcuadrcula"/>
@@ -3463,9 +3277,104 @@
       </w:tblPr>
       <w:tblGrid>
         <w:gridCol w:w="2802"/>
-        <w:gridCol w:w="3118"/>
-        <w:gridCol w:w="3134"/>
+        <w:gridCol w:w="193"/>
+        <w:gridCol w:w="2925"/>
+        <w:gridCol w:w="71"/>
+        <w:gridCol w:w="2997"/>
+        <w:gridCol w:w="66"/>
       </w:tblGrid>
+      <w:tr>
+        <w:trPr>
+          <w:gridAfter w:val="1"/>
+          <w:wAfter w:w="66" w:type="dxa"/>
+          <w:trHeight w:val="231"/>
+        </w:trPr>
+        <w:tc>
+          <w:tcPr>
+            <w:tcW w:w="2995" w:type="dxa"/>
+            <w:gridSpan w:val="2"/>
+          </w:tcPr>
+          <w:p>
+            <w:r>
+              <w:t>Fecha: 23/09/2015</w:t>
+            </w:r>
+          </w:p>
+        </w:tc>
+        <w:tc>
+          <w:tcPr>
+            <w:tcW w:w="2996" w:type="dxa"/>
+            <w:gridSpan w:val="2"/>
+          </w:tcPr>
+          <w:p>
+            <w:r>
+              <w:t>Integrantes</w:t>
+            </w:r>
+            <w:r>
+              <w:t>:</w:t>
+            </w:r>
+            <w:r>
+              <w:t xml:space="preserve"> todos</w:t>
+            </w:r>
+          </w:p>
+        </w:tc>
+        <w:tc>
+          <w:tcPr>
+            <w:tcW w:w="2997" w:type="dxa"/>
+          </w:tcPr>
+          <w:p>
+            <w:r>
+              <w:t>Tipo: presencial</w:t>
+            </w:r>
+          </w:p>
+        </w:tc>
+      </w:tr>
+      <w:tr>
+        <w:trPr>
+          <w:gridAfter w:val="1"/>
+          <w:wAfter w:w="66" w:type="dxa"/>
+          <w:trHeight w:val="2966"/>
+        </w:trPr>
+        <w:tc>
+          <w:tcPr>
+            <w:tcW w:w="8988" w:type="dxa"/>
+            <w:gridSpan w:val="5"/>
+          </w:tcPr>
+          <w:p>
+            <w:r>
+              <w:t>Ideas nuevas:</w:t>
+            </w:r>
+          </w:p>
+          <w:p>
+            <w:r>
+              <w:t>-poner en los yuyos zanahorias y que los conejos salgan del piso y se las roben, hay que llegar a pegarle antes de q se las robe, si se roba 3 o 5 perdiste</w:t>
+            </w:r>
+            <w:r>
+              <w:t>...</w:t>
+            </w:r>
+            <w:r>
+              <w:t xml:space="preserve">  1 vida quizás o fin del juego </w:t>
+            </w:r>
+          </w:p>
+          <w:p/>
+          <w:p>
+            <w:r>
+              <w:t>-en el primer nivel pueden salir de a 1 conejo, en el segundo de a 2 y así hasta nivel 3 por lo menos</w:t>
+            </w:r>
+          </w:p>
+          <w:p/>
+          <w:p>
+            <w:r>
+              <w:t>-por cada 5 que salves puede pasar que reviva una zanahoria y así durar el tiempo necesario que será de “X” minutos o de matar cierta cantidad de conejos</w:t>
+            </w:r>
+          </w:p>
+          <w:p/>
+          <w:p>
+            <w:r>
+              <w:t>-si caen gotas de agua q recarguen la barra para correr mejor porque  caminar significa no llegar...</w:t>
+            </w:r>
+          </w:p>
+        </w:tc>
+      </w:tr>
       <w:tr>
         <w:trPr>
           <w:trHeight w:val="269"/>
@@ -3476,6 +3385,7 @@
           </w:tcPr>
           <w:p>
             <w:r>
+              <w:lastRenderedPageBreak/>
               <w:t>Fecha:06/10/2015</w:t>
             </w:r>
           </w:p>
@@ -3483,6 +3393,7 @@
         <w:tc>
           <w:tcPr>
             <w:tcW w:w="3118" w:type="dxa"/>
+            <w:gridSpan w:val="2"/>
           </w:tcPr>
           <w:p>
             <w:r>
@@ -3493,6 +3404,7 @@
         <w:tc>
           <w:tcPr>
             <w:tcW w:w="3134" w:type="dxa"/>
+            <w:gridSpan w:val="3"/>
           </w:tcPr>
           <w:p>
             <w:r>
@@ -3508,7 +3420,7 @@
         <w:tc>
           <w:tcPr>
             <w:tcW w:w="9054" w:type="dxa"/>
-            <w:gridSpan w:val="3"/>
+            <w:gridSpan w:val="6"/>
           </w:tcPr>
           <w:p/>
           <w:p>
@@ -3533,7 +3445,7 @@
             <w:r>
               <w:rPr>
                 <w:noProof/>
-                <w:lang w:val="es-ES" w:eastAsia="es-ES"/>
+                <w:lang w:eastAsia="es-AR"/>
               </w:rPr>
               <w:drawing>
                 <wp:inline distT="0" distB="0" distL="0" distR="0" wp14:anchorId="36BEC0FA" wp14:editId="4EFDFCCE">
@@ -3553,7 +3465,7 @@
                           </pic:cNvPicPr>
                         </pic:nvPicPr>
                         <pic:blipFill>
-                          <a:blip r:embed="rId23">
+                          <a:blip r:embed="rId22">
                             <a:extLst>
                               <a:ext uri="{28A0092B-C50C-407E-A947-70E740481C1C}">
                                 <a14:useLocalDpi xmlns:a14="http://schemas.microsoft.com/office/drawing/2010/main" val="0"/>
@@ -3618,6 +3530,96 @@
         <w:spacing w:line="240" w:lineRule="auto"/>
       </w:pPr>
     </w:p>
+    <w:tbl>
+      <w:tblPr>
+        <w:tblStyle w:val="Tablaconcuadrcula"/>
+        <w:tblW w:w="0" w:type="auto"/>
+        <w:tblLook w:val="04A0" w:firstRow="1" w:lastRow="0" w:firstColumn="1" w:lastColumn="0" w:noHBand="0" w:noVBand="1"/>
+      </w:tblPr>
+      <w:tblGrid>
+        <w:gridCol w:w="2992"/>
+        <w:gridCol w:w="2993"/>
+        <w:gridCol w:w="2993"/>
+      </w:tblGrid>
+      <w:tr>
+        <w:tc>
+          <w:tcPr>
+            <w:tcW w:w="2992" w:type="dxa"/>
+          </w:tcPr>
+          <w:p>
+            <w:r>
+              <w:t>Fecha:07/10/2015</w:t>
+            </w:r>
+          </w:p>
+        </w:tc>
+        <w:tc>
+          <w:tcPr>
+            <w:tcW w:w="2993" w:type="dxa"/>
+          </w:tcPr>
+          <w:p>
+            <w:r>
+              <w:t>Integrante:</w:t>
+            </w:r>
+            <w:r>
+              <w:t xml:space="preserve"> </w:t>
+            </w:r>
+            <w:r>
+              <w:t>Galarza</w:t>
+            </w:r>
+          </w:p>
+        </w:tc>
+        <w:tc>
+          <w:tcPr>
+            <w:tcW w:w="2993" w:type="dxa"/>
+          </w:tcPr>
+          <w:p>
+            <w:r>
+              <w:t>Tipo: personal</w:t>
+            </w:r>
+          </w:p>
+        </w:tc>
+      </w:tr>
+      <w:tr>
+        <w:trPr>
+          <w:trHeight w:val="627"/>
+        </w:trPr>
+        <w:tc>
+          <w:tcPr>
+            <w:tcW w:w="8978" w:type="dxa"/>
+            <w:gridSpan w:val="3"/>
+          </w:tcPr>
+          <w:p>
+            <w:r>
+              <w:t xml:space="preserve">Corregido los errores de movimiento que </w:t>
+            </w:r>
+            <w:r>
+              <w:t>hacía</w:t>
+            </w:r>
+            <w:r>
+              <w:t xml:space="preserve"> que </w:t>
+            </w:r>
+            <w:r>
+              <w:t xml:space="preserve">al soltar las teclas de movimiento no llegaba a leer que soltaste la tecla y </w:t>
+            </w:r>
+            <w:r>
+              <w:t xml:space="preserve">entonces </w:t>
+            </w:r>
+            <w:r>
+              <w:t xml:space="preserve">el personaje </w:t>
+            </w:r>
+            <w:r>
+              <w:t>seguí</w:t>
+            </w:r>
+            <w:r>
+              <w:t>a</w:t>
+            </w:r>
+            <w:r>
+              <w:t xml:space="preserve"> moviéndose solo</w:t>
+            </w:r>
+          </w:p>
+        </w:tc>
+      </w:tr>
+    </w:tbl>
     <w:p>
       <w:pPr>
         <w:spacing w:line="240" w:lineRule="auto"/>
@@ -3641,7 +3643,7 @@
           </w:tcPr>
           <w:p>
             <w:r>
-              <w:t>Fecha:07/10/2015</w:t>
+              <w:t>Fecha: 13/10/2015</w:t>
             </w:r>
           </w:p>
         </w:tc>
@@ -3651,13 +3653,7 @@
           </w:tcPr>
           <w:p>
             <w:r>
-              <w:t>Integrante:</w:t>
-            </w:r>
-            <w:r>
-              <w:t xml:space="preserve"> </w:t>
-            </w:r>
-            <w:r>
-              <w:t>Galarza</w:t>
+              <w:t>Integrante: Marcos</w:t>
             </w:r>
           </w:p>
         </w:tc>
@@ -3673,9 +3669,6 @@
         </w:tc>
       </w:tr>
       <w:tr>
-        <w:trPr>
-          <w:trHeight w:val="627"/>
-        </w:trPr>
         <w:tc>
           <w:tcPr>
             <w:tcW w:w="8978" w:type="dxa"/>
@@ -3683,33 +3676,31 @@
           </w:tcPr>
           <w:p>
             <w:r>
-              <w:t xml:space="preserve">Corregido los errores de movimiento que </w:t>
-            </w:r>
-            <w:r>
-              <w:t>hacía</w:t>
-            </w:r>
-            <w:r>
-              <w:t xml:space="preserve"> que </w:t>
-            </w:r>
-            <w:r>
-              <w:t xml:space="preserve">al soltar las teclas de movimiento no llegaba a leer que soltaste la tecla y </w:t>
-            </w:r>
-            <w:r>
-              <w:t xml:space="preserve">entonces </w:t>
-            </w:r>
-            <w:r>
-              <w:t xml:space="preserve">el personaje </w:t>
-            </w:r>
-            <w:r>
-              <w:t>seguí</w:t>
-            </w:r>
-            <w:r>
-              <w:t>a</w:t>
-            </w:r>
-            <w:r>
-              <w:t xml:space="preserve"> moviéndose solo</w:t>
-            </w:r>
-          </w:p>
+              <w:t>Creación</w:t>
+            </w:r>
+            <w:r>
+              <w:t xml:space="preserve"> de la clase Global para manejar el level del juego</w:t>
+            </w:r>
+            <w:r>
+              <w:t xml:space="preserve"> y otras variables como el tiempo</w:t>
+            </w:r>
+            <w:r>
+              <w:t>...</w:t>
+            </w:r>
+            <w:r>
+              <w:t xml:space="preserve"> </w:t>
+            </w:r>
+          </w:p>
+          <w:p/>
+        </w:tc>
+      </w:tr>
+      <w:tr>
+        <w:tc>
+          <w:tcPr>
+            <w:tcW w:w="8978" w:type="dxa"/>
+            <w:gridSpan w:val="3"/>
+          </w:tcPr>
+          <w:p/>
         </w:tc>
       </w:tr>
     </w:tbl>
@@ -3736,7 +3727,7 @@
           </w:tcPr>
           <w:p>
             <w:r>
-              <w:t>Fecha: 13/10/2015</w:t>
+              <w:t>Fecha: 15/09/2015</w:t>
             </w:r>
           </w:p>
         </w:tc>
@@ -3746,7 +3737,7 @@
           </w:tcPr>
           <w:p>
             <w:r>
-              <w:t>Integrante: Marcos</w:t>
+              <w:t>Integrantes: todos</w:t>
             </w:r>
           </w:p>
         </w:tc>
@@ -3756,7 +3747,7 @@
           </w:tcPr>
           <w:p>
             <w:r>
-              <w:t>Tipo: personal</w:t>
+              <w:t>Tipo: Presencial</w:t>
             </w:r>
           </w:p>
         </w:tc>
@@ -3769,39 +3760,39 @@
           </w:tcPr>
           <w:p>
             <w:r>
-              <w:t>Creación</w:t>
-            </w:r>
-            <w:r>
-              <w:t xml:space="preserve"> de la clase Global para manejar el level del juego</w:t>
-            </w:r>
-            <w:r>
-              <w:t xml:space="preserve"> y otras variables como el tiempo</w:t>
-            </w:r>
-            <w:r>
-              <w:t>...</w:t>
-            </w:r>
-            <w:r>
-              <w:t xml:space="preserve"> </w:t>
+              <w:t>Se decide descartar todas las ideas anteriores.</w:t>
+            </w:r>
+          </w:p>
+          <w:p>
+            <w:r>
+              <w:t>-Solo será 1 nivel.</w:t>
+            </w:r>
+          </w:p>
+          <w:p>
+            <w:r>
+              <w:t>-No se usaran las vidas como método para terminar el juego (aunque el código se siga usando)</w:t>
+            </w:r>
+          </w:p>
+          <w:p>
+            <w:r>
+              <w:t>-El juego se termina cuando el tiempo llegue a 0</w:t>
+            </w:r>
+          </w:p>
+          <w:p>
+            <w:r>
+              <w:t xml:space="preserve">-No habrá forma de recargar la energía </w:t>
+            </w:r>
+            <w:r>
+              <w:t>más</w:t>
+            </w:r>
+            <w:r>
+              <w:t xml:space="preserve"> rápido.</w:t>
             </w:r>
           </w:p>
           <w:p/>
         </w:tc>
       </w:tr>
-      <w:tr>
-        <w:tc>
-          <w:tcPr>
-            <w:tcW w:w="8978" w:type="dxa"/>
-            <w:gridSpan w:val="3"/>
-          </w:tcPr>
-          <w:p/>
-        </w:tc>
-      </w:tr>
     </w:tbl>
-    <w:p>
-      <w:pPr>
-        <w:spacing w:line="240" w:lineRule="auto"/>
-      </w:pPr>
-    </w:p>
     <w:p>
       <w:pPr>
         <w:spacing w:line="240" w:lineRule="auto"/>
@@ -3830,7 +3821,7 @@
           </w:tcPr>
           <w:p>
             <w:r>
-              <w:t>Fecha: 15/09/2015</w:t>
+              <w:t>Fecha:19/10/2015</w:t>
             </w:r>
           </w:p>
         </w:tc>
@@ -3840,7 +3831,7 @@
           </w:tcPr>
           <w:p>
             <w:r>
-              <w:t>Integrantes: todos</w:t>
+              <w:t>Integrante Diego Guerrieri</w:t>
             </w:r>
           </w:p>
         </w:tc>
@@ -3850,7 +3841,7 @@
           </w:tcPr>
           <w:p>
             <w:r>
-              <w:t>Tipo: Presencial</w:t>
+              <w:t>Tipo: personal</w:t>
             </w:r>
           </w:p>
         </w:tc>
@@ -3863,44 +3854,84 @@
           </w:tcPr>
           <w:p>
             <w:r>
-              <w:t>Se decide descartar todas las ideas anteriores.</w:t>
-            </w:r>
-          </w:p>
-          <w:p>
-            <w:r>
-              <w:t>-Solo será 1 nivel.</w:t>
-            </w:r>
-          </w:p>
-          <w:p>
-            <w:r>
-              <w:t>-No se usaran las vidas como método para terminar el juego (aunque el código se siga usando)</w:t>
-            </w:r>
-          </w:p>
-          <w:p>
-            <w:r>
-              <w:t>-El juego se termina cuando el tiempo llegue a 0</w:t>
-            </w:r>
-          </w:p>
-          <w:p>
-            <w:r>
-              <w:t xml:space="preserve">-No habrá forma de recargar la energía </w:t>
-            </w:r>
-            <w:r>
-              <w:t>más</w:t>
-            </w:r>
-            <w:r>
-              <w:t xml:space="preserve"> rápido.</w:t>
+              <w:t>Se Comenzaron las pruebas y trabajos para la Implementación de un temporizador en reversa(IDEA PRINCIPAL)</w:t>
+            </w:r>
+          </w:p>
+          <w:p>
+            <w:r>
+              <w:t>Primera</w:t>
+            </w:r>
+            <w:r>
+              <w:t xml:space="preserve"> versión: Se </w:t>
+            </w:r>
+            <w:r>
+              <w:t>intentó</w:t>
+            </w:r>
+            <w:r>
+              <w:t xml:space="preserve"> hacer un reloj en reversa,  pero debido a distintos problemas no se </w:t>
+            </w:r>
+            <w:r>
+              <w:t>logró</w:t>
+            </w:r>
+            <w:r>
+              <w:t xml:space="preserve"> que </w:t>
+            </w:r>
+            <w:r>
+              <w:t>funcione.</w:t>
+            </w:r>
+          </w:p>
+          <w:p>
+            <w:r>
+              <w:t xml:space="preserve">Segunda versión: Se </w:t>
+            </w:r>
+            <w:r>
+              <w:t>logró</w:t>
+            </w:r>
+            <w:r>
+              <w:t xml:space="preserve"> que el reloj vaya en reversa pero el tiempo disminuía a muy alta velocidad, debido a que funcionaba como contador en reversa y no como temporizador. Se volvió a implementar el reloj que sumara los segundos</w:t>
+            </w:r>
+          </w:p>
+          <w:p>
+            <w:r>
+              <w:lastRenderedPageBreak/>
+              <w:t>Luego de esta implementación y de varias pruebas nos dimos cuenta que el reloj iniciaba antes de  lo deseado</w:t>
+            </w:r>
+          </w:p>
+          <w:p>
+            <w:r>
+              <w:t>Tercera</w:t>
+            </w:r>
+            <w:r>
+              <w:t xml:space="preserve"> </w:t>
+            </w:r>
+            <w:r>
+              <w:t>versión:</w:t>
+            </w:r>
+            <w:r>
+              <w:t xml:space="preserve"> Se logró que el reloj funcione en el momento deseado y se </w:t>
+            </w:r>
+            <w:r>
+              <w:t>intentó</w:t>
+            </w:r>
+            <w:r>
+              <w:t xml:space="preserve"> lograr que el tiempo vaya en reversa.</w:t>
+            </w:r>
+          </w:p>
+          <w:p>
+            <w:r>
+              <w:t xml:space="preserve">Una vez logrado el tiempo en reversa y que inicie a disminuir cuando deseábamos se implementaron los cambios en el “level1” del programa “definitivo” el </w:t>
+            </w:r>
+            <w:r>
+              <w:t>día</w:t>
+            </w:r>
+            <w:r>
+              <w:t xml:space="preserve">  26/10</w:t>
             </w:r>
           </w:p>
           <w:p/>
         </w:tc>
       </w:tr>
     </w:tbl>
-    <w:p>
-      <w:pPr>
-        <w:spacing w:line="240" w:lineRule="auto"/>
-      </w:pPr>
-    </w:p>
     <w:p>
       <w:pPr>
         <w:spacing w:line="240" w:lineRule="auto"/>
@@ -3924,7 +3955,7 @@
           </w:tcPr>
           <w:p>
             <w:r>
-              <w:t>Fecha:19/10/2015</w:t>
+              <w:t>Fecha: 23/10/2015</w:t>
             </w:r>
           </w:p>
         </w:tc>
@@ -3934,7 +3965,13 @@
           </w:tcPr>
           <w:p>
             <w:r>
-              <w:t>Integrante Diego Guerrieri</w:t>
+              <w:t xml:space="preserve">Integrante: </w:t>
+            </w:r>
+            <w:r>
+              <w:t>Galarza, Di</w:t>
+            </w:r>
+            <w:r>
+              <w:t xml:space="preserve"> Stefano, Colab: De Salvo.</w:t>
             </w:r>
           </w:p>
         </w:tc>
@@ -3944,7 +3981,10 @@
           </w:tcPr>
           <w:p>
             <w:r>
-              <w:t>Tipo: personal</w:t>
+              <w:t xml:space="preserve">Tipo: </w:t>
+            </w:r>
+            <w:r>
+              <w:t>chat</w:t>
             </w:r>
           </w:p>
         </w:tc>
@@ -3957,148 +3997,6 @@
           </w:tcPr>
           <w:p>
             <w:r>
-              <w:t>Se Comenzaron las pruebas y trabajos para la Implementación de un temporizador en reversa(IDEA PRINCIPAL)</w:t>
-            </w:r>
-          </w:p>
-          <w:p>
-            <w:r>
-              <w:t>Primera</w:t>
-            </w:r>
-            <w:r>
-              <w:t xml:space="preserve"> versión: Se </w:t>
-            </w:r>
-            <w:r>
-              <w:t>intentó</w:t>
-            </w:r>
-            <w:r>
-              <w:t xml:space="preserve"> hacer un reloj en reversa,  pero debido a distintos problemas no se </w:t>
-            </w:r>
-            <w:r>
-              <w:t>logró</w:t>
-            </w:r>
-            <w:r>
-              <w:t xml:space="preserve"> que </w:t>
-            </w:r>
-            <w:r>
-              <w:t>funcione.</w:t>
-            </w:r>
-          </w:p>
-          <w:p>
-            <w:r>
-              <w:t xml:space="preserve">Segunda versión: Se </w:t>
-            </w:r>
-            <w:r>
-              <w:t>logró</w:t>
-            </w:r>
-            <w:r>
-              <w:t xml:space="preserve"> que el reloj vaya en reversa pero el tiempo disminuía a muy alta velocidad, debido a que funcionaba como contador en reversa y no como temporizador. Se volvió a implementar el reloj que sumara los segundos</w:t>
-            </w:r>
-          </w:p>
-          <w:p>
-            <w:r>
-              <w:t>Luego de esta implementación y de varias pruebas nos dimos cuenta que el reloj iniciaba antes de  lo deseado</w:t>
-            </w:r>
-          </w:p>
-          <w:p>
-            <w:r>
-              <w:t>Tercera</w:t>
-            </w:r>
-            <w:r>
-              <w:t xml:space="preserve"> </w:t>
-            </w:r>
-            <w:r>
-              <w:t>versión:</w:t>
-            </w:r>
-            <w:r>
-              <w:t xml:space="preserve"> Se logró que el reloj funcione en el momento deseado y se </w:t>
-            </w:r>
-            <w:r>
-              <w:t>intentó</w:t>
-            </w:r>
-            <w:r>
-              <w:t xml:space="preserve"> lograr que el tiempo vaya en reversa.</w:t>
-            </w:r>
-          </w:p>
-          <w:p>
-            <w:r>
-              <w:t xml:space="preserve">Una vez logrado el tiempo en reversa y que inicie a disminuir cuando deseábamos se implementaron los cambios en el “level1” del programa “definitivo” el </w:t>
-            </w:r>
-            <w:r>
-              <w:t>día</w:t>
-            </w:r>
-            <w:r>
-              <w:t xml:space="preserve">  26/10</w:t>
-            </w:r>
-          </w:p>
-          <w:p/>
-        </w:tc>
-      </w:tr>
-    </w:tbl>
-    <w:p>
-      <w:pPr>
-        <w:spacing w:line="240" w:lineRule="auto"/>
-      </w:pPr>
-    </w:p>
-    <w:tbl>
-      <w:tblPr>
-        <w:tblStyle w:val="Tablaconcuadrcula"/>
-        <w:tblW w:w="0" w:type="auto"/>
-        <w:tblLook w:val="04A0" w:firstRow="1" w:lastRow="0" w:firstColumn="1" w:lastColumn="0" w:noHBand="0" w:noVBand="1"/>
-      </w:tblPr>
-      <w:tblGrid>
-        <w:gridCol w:w="2992"/>
-        <w:gridCol w:w="2993"/>
-        <w:gridCol w:w="2993"/>
-      </w:tblGrid>
-      <w:tr>
-        <w:tc>
-          <w:tcPr>
-            <w:tcW w:w="2992" w:type="dxa"/>
-          </w:tcPr>
-          <w:p>
-            <w:r>
-              <w:t>Fecha: 23/10/2015</w:t>
-            </w:r>
-          </w:p>
-        </w:tc>
-        <w:tc>
-          <w:tcPr>
-            <w:tcW w:w="2993" w:type="dxa"/>
-          </w:tcPr>
-          <w:p>
-            <w:r>
-              <w:t xml:space="preserve">Integrante: </w:t>
-            </w:r>
-            <w:r>
-              <w:t>Galarza, Di</w:t>
-            </w:r>
-            <w:r>
-              <w:t xml:space="preserve"> Stefano, Colab: De Salvo.</w:t>
-            </w:r>
-          </w:p>
-        </w:tc>
-        <w:tc>
-          <w:tcPr>
-            <w:tcW w:w="2993" w:type="dxa"/>
-          </w:tcPr>
-          <w:p>
-            <w:r>
-              <w:t xml:space="preserve">Tipo: </w:t>
-            </w:r>
-            <w:r>
-              <w:t>chat</w:t>
-            </w:r>
-          </w:p>
-        </w:tc>
-      </w:tr>
-      <w:tr>
-        <w:tc>
-          <w:tcPr>
-            <w:tcW w:w="8978" w:type="dxa"/>
-            <w:gridSpan w:val="3"/>
-          </w:tcPr>
-          <w:p>
-            <w:r>
               <w:t>Con colaboración de una estudiante de Lic. Diseño y Comunicación  Visual, se crea la pantalla “Game Over” desde la cual se puede acceder a los créditos, el TOP 10 Scores, volver al menú, o cerrar el juego.</w:t>
             </w:r>
             <w:r>
@@ -4110,7 +4008,7 @@
             <w:r>
               <w:rPr>
                 <w:noProof/>
-                <w:lang w:val="es-ES" w:eastAsia="es-ES"/>
+                <w:lang w:eastAsia="es-AR"/>
               </w:rPr>
               <w:drawing>
                 <wp:inline distT="0" distB="0" distL="0" distR="0" wp14:anchorId="50FE4682" wp14:editId="45E3D725">
@@ -4128,7 +4026,7 @@
                           <pic:cNvPicPr/>
                         </pic:nvPicPr>
                         <pic:blipFill>
-                          <a:blip r:embed="rId24">
+                          <a:blip r:embed="rId23">
                             <a:extLst>
                               <a:ext uri="{28A0092B-C50C-407E-A947-70E740481C1C}">
                                 <a14:useLocalDpi xmlns:a14="http://schemas.microsoft.com/office/drawing/2010/main" val="0"/>
@@ -4160,7 +4058,7 @@
             <w:r>
               <w:rPr>
                 <w:noProof/>
-                <w:lang w:val="es-ES" w:eastAsia="es-ES"/>
+                <w:lang w:eastAsia="es-AR"/>
               </w:rPr>
               <w:drawing>
                 <wp:inline distT="0" distB="0" distL="0" distR="0" wp14:anchorId="50C19230" wp14:editId="2D121CEC">
@@ -4178,7 +4076,7 @@
                           <pic:cNvPicPr/>
                         </pic:nvPicPr>
                         <pic:blipFill>
-                          <a:blip r:embed="rId25">
+                          <a:blip r:embed="rId24">
                             <a:extLst>
                               <a:ext uri="{28A0092B-C50C-407E-A947-70E740481C1C}">
                                 <a14:useLocalDpi xmlns:a14="http://schemas.microsoft.com/office/drawing/2010/main" val="0"/>
@@ -4231,7 +4129,6 @@
           </w:tcPr>
           <w:p>
             <w:r>
-              <w:lastRenderedPageBreak/>
               <w:t xml:space="preserve">Fecha: </w:t>
             </w:r>
             <w:r>
@@ -4294,7 +4191,7 @@
             <w:r>
               <w:rPr>
                 <w:noProof/>
-                <w:lang w:val="es-ES" w:eastAsia="es-ES"/>
+                <w:lang w:eastAsia="es-AR"/>
               </w:rPr>
               <w:drawing>
                 <wp:inline distT="0" distB="0" distL="0" distR="0" wp14:anchorId="2AEC4946" wp14:editId="45C3DD78">
@@ -4314,7 +4211,7 @@
                           </pic:cNvPicPr>
                         </pic:nvPicPr>
                         <pic:blipFill>
-                          <a:blip r:embed="rId26">
+                          <a:blip r:embed="rId25">
                             <a:extLst>
                               <a:ext uri="{28A0092B-C50C-407E-A947-70E740481C1C}">
                                 <a14:useLocalDpi xmlns:a14="http://schemas.microsoft.com/office/drawing/2010/main" val="0"/>
@@ -4351,7 +4248,7 @@
             <w:r>
               <w:rPr>
                 <w:noProof/>
-                <w:lang w:val="es-ES" w:eastAsia="es-ES"/>
+                <w:lang w:eastAsia="es-AR"/>
               </w:rPr>
               <w:drawing>
                 <wp:inline distT="0" distB="0" distL="0" distR="0" wp14:anchorId="061412AC" wp14:editId="4B1D0E4D">
@@ -4371,7 +4268,7 @@
                           </pic:cNvPicPr>
                         </pic:nvPicPr>
                         <pic:blipFill>
-                          <a:blip r:embed="rId27">
+                          <a:blip r:embed="rId26">
                             <a:extLst>
                               <a:ext uri="{28A0092B-C50C-407E-A947-70E740481C1C}">
                                 <a14:useLocalDpi xmlns:a14="http://schemas.microsoft.com/office/drawing/2010/main" val="0"/>
@@ -4414,6 +4311,21 @@
         <w:spacing w:line="240" w:lineRule="auto"/>
       </w:pPr>
     </w:p>
+    <w:p>
+      <w:pPr>
+        <w:spacing w:line="240" w:lineRule="auto"/>
+      </w:pPr>
+    </w:p>
+    <w:p>
+      <w:pPr>
+        <w:spacing w:line="240" w:lineRule="auto"/>
+      </w:pPr>
+    </w:p>
+    <w:p>
+      <w:pPr>
+        <w:spacing w:line="240" w:lineRule="auto"/>
+      </w:pPr>
+    </w:p>
     <w:tbl>
       <w:tblPr>
         <w:tblStyle w:val="Tablaconcuadrcula"/>
@@ -4432,6 +4344,7 @@
           </w:tcPr>
           <w:p>
             <w:r>
+              <w:lastRenderedPageBreak/>
               <w:t>Fecha: 27</w:t>
             </w:r>
             <w:r>
@@ -4478,7 +4391,7 @@
             <w:r>
               <w:rPr>
                 <w:noProof/>
-                <w:lang w:val="es-ES" w:eastAsia="es-ES"/>
+                <w:lang w:eastAsia="es-AR"/>
               </w:rPr>
               <w:drawing>
                 <wp:inline distT="0" distB="0" distL="0" distR="0" wp14:anchorId="4D346BB3" wp14:editId="6F149707">
@@ -4498,7 +4411,7 @@
                           </pic:cNvPicPr>
                         </pic:nvPicPr>
                         <pic:blipFill>
-                          <a:blip r:embed="rId28">
+                          <a:blip r:embed="rId27">
                             <a:extLst>
                               <a:ext uri="{28A0092B-C50C-407E-A947-70E740481C1C}">
                                 <a14:useLocalDpi xmlns:a14="http://schemas.microsoft.com/office/drawing/2010/main" val="0"/>
@@ -4535,7 +4448,7 @@
             <w:r>
               <w:rPr>
                 <w:noProof/>
-                <w:lang w:val="es-ES" w:eastAsia="es-ES"/>
+                <w:lang w:eastAsia="es-AR"/>
               </w:rPr>
               <w:drawing>
                 <wp:inline distT="0" distB="0" distL="0" distR="0" wp14:anchorId="03F2E20E" wp14:editId="17D6E5F7">
@@ -4550,6 +4463,75 @@
                       <pic:pic xmlns:pic="http://schemas.openxmlformats.org/drawingml/2006/picture">
                         <pic:nvPicPr>
                           <pic:cNvPr id="0" name="Picture 4" descr="C:\Users\Usuario\Documents\GitHub\MurdererRabbit\imag\choque\zan1.png"/>
+                          <pic:cNvPicPr>
+                            <a:picLocks noChangeAspect="1" noChangeArrowheads="1"/>
+                          </pic:cNvPicPr>
+                        </pic:nvPicPr>
+                        <pic:blipFill>
+                          <a:blip r:embed="rId28">
+                            <a:extLst>
+                              <a:ext uri="{28A0092B-C50C-407E-A947-70E740481C1C}">
+                                <a14:useLocalDpi xmlns:a14="http://schemas.microsoft.com/office/drawing/2010/main" val="0"/>
+                              </a:ext>
+                            </a:extLst>
+                          </a:blip>
+                          <a:srcRect/>
+                          <a:stretch>
+                            <a:fillRect/>
+                          </a:stretch>
+                        </pic:blipFill>
+                        <pic:spPr bwMode="auto">
+                          <a:xfrm>
+                            <a:off x="0" y="0"/>
+                            <a:ext cx="1714500" cy="1714500"/>
+                          </a:xfrm>
+                          <a:prstGeom prst="rect">
+                            <a:avLst/>
+                          </a:prstGeom>
+                          <a:noFill/>
+                          <a:ln>
+                            <a:noFill/>
+                          </a:ln>
+                        </pic:spPr>
+                      </pic:pic>
+                    </a:graphicData>
+                  </a:graphic>
+                </wp:inline>
+              </w:drawing>
+            </w:r>
+            <w:r>
+              <w:rPr>
+                <w:rFonts w:ascii="Times New Roman" w:eastAsia="Times New Roman" w:hAnsi="Times New Roman" w:cs="Times New Roman"/>
+                <w:snapToGrid w:val="0"/>
+                <w:color w:val="000000"/>
+                <w:w w:val="0"/>
+                <w:sz w:val="0"/>
+                <w:szCs w:val="0"/>
+                <w:u w:color="000000"/>
+                <w:bdr w:val="none" w:sz="0" w:space="0" w:color="000000"/>
+                <w:shd w:val="clear" w:color="000000" w:fill="000000"/>
+                <w:lang w:val="x-none" w:eastAsia="x-none" w:bidi="x-none"/>
+              </w:rPr>
+              <w:t xml:space="preserve"> </w:t>
+            </w:r>
+            <w:r>
+              <w:rPr>
+                <w:noProof/>
+                <w:lang w:eastAsia="es-AR"/>
+              </w:rPr>
+              <w:drawing>
+                <wp:inline distT="0" distB="0" distL="0" distR="0" wp14:anchorId="2A40F505" wp14:editId="190494D0">
+                  <wp:extent cx="1714500" cy="1714500"/>
+                  <wp:effectExtent l="0" t="0" r="0" b="0"/>
+                  <wp:docPr id="21" name="Imagen 21" descr="C:\Users\Usuario\Documents\GitHub\MurdererRabbit\imag\choque\zan2.png"/>
+                  <wp:cNvGraphicFramePr>
+                    <a:graphicFrameLocks xmlns:a="http://schemas.openxmlformats.org/drawingml/2006/main" noChangeAspect="1"/>
+                  </wp:cNvGraphicFramePr>
+                  <a:graphic xmlns:a="http://schemas.openxmlformats.org/drawingml/2006/main">
+                    <a:graphicData uri="http://schemas.openxmlformats.org/drawingml/2006/picture">
+                      <pic:pic xmlns:pic="http://schemas.openxmlformats.org/drawingml/2006/picture">
+                        <pic:nvPicPr>
+                          <pic:cNvPr id="0" name="Picture 5" descr="C:\Users\Usuario\Documents\GitHub\MurdererRabbit\imag\choque\zan2.png"/>
                           <pic:cNvPicPr>
                             <a:picLocks noChangeAspect="1" noChangeArrowheads="1"/>
                           </pic:cNvPicPr>
@@ -4586,75 +4568,6 @@
                 </wp:inline>
               </w:drawing>
             </w:r>
-            <w:r>
-              <w:rPr>
-                <w:rFonts w:ascii="Times New Roman" w:eastAsia="Times New Roman" w:hAnsi="Times New Roman" w:cs="Times New Roman"/>
-                <w:snapToGrid w:val="0"/>
-                <w:color w:val="000000"/>
-                <w:w w:val="0"/>
-                <w:sz w:val="0"/>
-                <w:szCs w:val="0"/>
-                <w:u w:color="000000"/>
-                <w:bdr w:val="none" w:sz="0" w:space="0" w:color="000000"/>
-                <w:shd w:val="clear" w:color="000000" w:fill="000000"/>
-                <w:lang w:val="x-none" w:eastAsia="x-none" w:bidi="x-none"/>
-              </w:rPr>
-              <w:t xml:space="preserve"> </w:t>
-            </w:r>
-            <w:r>
-              <w:rPr>
-                <w:noProof/>
-                <w:lang w:val="es-ES" w:eastAsia="es-ES"/>
-              </w:rPr>
-              <w:drawing>
-                <wp:inline distT="0" distB="0" distL="0" distR="0" wp14:anchorId="2A40F505" wp14:editId="190494D0">
-                  <wp:extent cx="1714500" cy="1714500"/>
-                  <wp:effectExtent l="0" t="0" r="0" b="0"/>
-                  <wp:docPr id="21" name="Imagen 21" descr="C:\Users\Usuario\Documents\GitHub\MurdererRabbit\imag\choque\zan2.png"/>
-                  <wp:cNvGraphicFramePr>
-                    <a:graphicFrameLocks xmlns:a="http://schemas.openxmlformats.org/drawingml/2006/main" noChangeAspect="1"/>
-                  </wp:cNvGraphicFramePr>
-                  <a:graphic xmlns:a="http://schemas.openxmlformats.org/drawingml/2006/main">
-                    <a:graphicData uri="http://schemas.openxmlformats.org/drawingml/2006/picture">
-                      <pic:pic xmlns:pic="http://schemas.openxmlformats.org/drawingml/2006/picture">
-                        <pic:nvPicPr>
-                          <pic:cNvPr id="0" name="Picture 5" descr="C:\Users\Usuario\Documents\GitHub\MurdererRabbit\imag\choque\zan2.png"/>
-                          <pic:cNvPicPr>
-                            <a:picLocks noChangeAspect="1" noChangeArrowheads="1"/>
-                          </pic:cNvPicPr>
-                        </pic:nvPicPr>
-                        <pic:blipFill>
-                          <a:blip r:embed="rId30">
-                            <a:extLst>
-                              <a:ext uri="{28A0092B-C50C-407E-A947-70E740481C1C}">
-                                <a14:useLocalDpi xmlns:a14="http://schemas.microsoft.com/office/drawing/2010/main" val="0"/>
-                              </a:ext>
-                            </a:extLst>
-                          </a:blip>
-                          <a:srcRect/>
-                          <a:stretch>
-                            <a:fillRect/>
-                          </a:stretch>
-                        </pic:blipFill>
-                        <pic:spPr bwMode="auto">
-                          <a:xfrm>
-                            <a:off x="0" y="0"/>
-                            <a:ext cx="1714500" cy="1714500"/>
-                          </a:xfrm>
-                          <a:prstGeom prst="rect">
-                            <a:avLst/>
-                          </a:prstGeom>
-                          <a:noFill/>
-                          <a:ln>
-                            <a:noFill/>
-                          </a:ln>
-                        </pic:spPr>
-                      </pic:pic>
-                    </a:graphicData>
-                  </a:graphic>
-                </wp:inline>
-              </w:drawing>
-            </w:r>
           </w:p>
           <w:p>
             <w:r>
@@ -4796,7 +4709,6 @@
           </w:tcPr>
           <w:p>
             <w:r>
-              <w:lastRenderedPageBreak/>
               <w:t xml:space="preserve">Agregado el sistema de Top 10 scores pero con una falla. </w:t>
             </w:r>
           </w:p>
@@ -4819,7 +4731,7 @@
             <w:r>
               <w:rPr>
                 <w:noProof/>
-                <w:lang w:val="es-ES" w:eastAsia="es-ES"/>
+                <w:lang w:eastAsia="es-AR"/>
               </w:rPr>
               <w:drawing>
                 <wp:inline distT="0" distB="0" distL="0" distR="0" wp14:anchorId="091CB557" wp14:editId="2D65825B">
@@ -4837,7 +4749,7 @@
                           <pic:cNvPicPr/>
                         </pic:nvPicPr>
                         <pic:blipFill>
-                          <a:blip r:embed="rId31">
+                          <a:blip r:embed="rId30">
                             <a:extLst>
                               <a:ext uri="{28A0092B-C50C-407E-A947-70E740481C1C}">
                                 <a14:useLocalDpi xmlns:a14="http://schemas.microsoft.com/office/drawing/2010/main" val="0"/>
@@ -4872,6 +4784,26 @@
         <w:spacing w:line="240" w:lineRule="auto"/>
       </w:pPr>
     </w:p>
+    <w:p>
+      <w:pPr>
+        <w:spacing w:line="240" w:lineRule="auto"/>
+      </w:pPr>
+    </w:p>
+    <w:p>
+      <w:pPr>
+        <w:spacing w:line="240" w:lineRule="auto"/>
+      </w:pPr>
+    </w:p>
+    <w:p>
+      <w:pPr>
+        <w:spacing w:line="240" w:lineRule="auto"/>
+      </w:pPr>
+    </w:p>
+    <w:p>
+      <w:pPr>
+        <w:spacing w:line="240" w:lineRule="auto"/>
+      </w:pPr>
+    </w:p>
     <w:tbl>
       <w:tblPr>
         <w:tblStyle w:val="Tablaconcuadrcula"/>
@@ -4890,6 +4822,7 @@
           </w:tcPr>
           <w:p>
             <w:r>
+              <w:lastRenderedPageBreak/>
               <w:t>Fecha: 1/11/2015</w:t>
             </w:r>
           </w:p>
@@ -5057,8 +4990,6 @@
             <w:r>
               <w:t>10</w:t>
             </w:r>
-            <w:bookmarkStart w:id="0" w:name="_GoBack"/>
-            <w:bookmarkEnd w:id="0"/>
             <w:r>
               <w:t xml:space="preserve"> segundos al contador.</w:t>
             </w:r>
@@ -5105,8 +5036,8 @@
 </file>
 
 <file path=word/numbering.xml><?xml version="1.0" encoding="utf-8"?>
-<w:numbering xmlns:wpc="http://schemas.microsoft.com/office/word/2010/wordprocessingCanvas" xmlns:mc="http://schemas.openxmlformats.org/markup-compatibility/2006" xmlns:o="urn:schemas-microsoft-com:office:office" xmlns:r="http://schemas.openxmlformats.org/officeDocument/2006/relationships" xmlns:m="http://schemas.openxmlformats.org/officeDocument/2006/math" xmlns:v="urn:schemas-microsoft-com:vml" xmlns:wp14="http://schemas.microsoft.com/office/word/2010/wordprocessingDrawing" xmlns:wp="http://schemas.openxmlformats.org/drawingml/2006/wordprocessingDrawing" xmlns:w10="urn:schemas-microsoft-com:office:word" xmlns:w="http://schemas.openxmlformats.org/wordprocessingml/2006/main" xmlns:w14="http://schemas.microsoft.com/office/word/2010/wordml" xmlns:wpg="http://schemas.microsoft.com/office/word/2010/wordprocessingGroup" xmlns:wpi="http://schemas.microsoft.com/office/word/2010/wordprocessingInk" xmlns:wne="http://schemas.microsoft.com/office/word/2006/wordml" xmlns:wps="http://schemas.microsoft.com/office/word/2010/wordprocessingShape" mc:Ignorable="w14 wp14">
-  <w:abstractNum w:abstractNumId="0">
+<w:numbering xmlns:wpc="http://schemas.microsoft.com/office/word/2010/wordprocessingCanvas" xmlns:mc="http://schemas.openxmlformats.org/markup-compatibility/2006" xmlns:o="urn:schemas-microsoft-com:office:office" xmlns:r="http://schemas.openxmlformats.org/officeDocument/2006/relationships" xmlns:m="http://schemas.openxmlformats.org/officeDocument/2006/math" xmlns:v="urn:schemas-microsoft-com:vml" xmlns:wp14="http://schemas.microsoft.com/office/word/2010/wordprocessingDrawing" xmlns:wp="http://schemas.openxmlformats.org/drawingml/2006/wordprocessingDrawing" xmlns:w10="urn:schemas-microsoft-com:office:word" xmlns:w="http://schemas.openxmlformats.org/wordprocessingml/2006/main" xmlns:w14="http://schemas.microsoft.com/office/word/2010/wordml" xmlns:w15="http://schemas.microsoft.com/office/word/2012/wordml" xmlns:wpg="http://schemas.microsoft.com/office/word/2010/wordprocessingGroup" xmlns:wpi="http://schemas.microsoft.com/office/word/2010/wordprocessingInk" xmlns:wne="http://schemas.microsoft.com/office/word/2006/wordml" xmlns:wps="http://schemas.microsoft.com/office/word/2010/wordprocessingShape" mc:Ignorable="w14 w15 wp14">
+  <w:abstractNum w:abstractNumId="0" w15:restartNumberingAfterBreak="0">
     <w:nsid w:val="1FBC1FDB"/>
     <w:multiLevelType w:val="multilevel"/>
     <w:tmpl w:val="92204FCE"/>
@@ -5255,7 +5186,7 @@
       </w:rPr>
     </w:lvl>
   </w:abstractNum>
-  <w:abstractNum w:abstractNumId="1">
+  <w:abstractNum w:abstractNumId="1" w15:restartNumberingAfterBreak="0">
     <w:nsid w:val="285A323C"/>
     <w:multiLevelType w:val="hybridMultilevel"/>
     <w:tmpl w:val="86D88DB2"/>
@@ -5377,7 +5308,7 @@
 </file>
 
 <file path=word/styles.xml><?xml version="1.0" encoding="utf-8"?>
-<w:styles xmlns:mc="http://schemas.openxmlformats.org/markup-compatibility/2006" xmlns:r="http://schemas.openxmlformats.org/officeDocument/2006/relationships" xmlns:w="http://schemas.openxmlformats.org/wordprocessingml/2006/main" xmlns:w14="http://schemas.microsoft.com/office/word/2010/wordml" mc:Ignorable="w14">
+<w:styles xmlns:mc="http://schemas.openxmlformats.org/markup-compatibility/2006" xmlns:r="http://schemas.openxmlformats.org/officeDocument/2006/relationships" xmlns:w="http://schemas.openxmlformats.org/wordprocessingml/2006/main" xmlns:w14="http://schemas.microsoft.com/office/word/2010/wordml" xmlns:w15="http://schemas.microsoft.com/office/word/2012/wordml" mc:Ignorable="w14 w15">
   <w:docDefaults>
     <w:rPrDefault>
       <w:rPr>
@@ -5393,144 +5324,378 @@
       </w:pPr>
     </w:pPrDefault>
   </w:docDefaults>
-  <w:latentStyles w:defLockedState="0" w:defUIPriority="99" w:defSemiHidden="1" w:defUnhideWhenUsed="1" w:defQFormat="0" w:count="267">
-    <w:lsdException w:name="Normal" w:semiHidden="0" w:uiPriority="0" w:unhideWhenUsed="0" w:qFormat="1"/>
-    <w:lsdException w:name="heading 1" w:semiHidden="0" w:uiPriority="9" w:unhideWhenUsed="0" w:qFormat="1"/>
-    <w:lsdException w:name="heading 2" w:uiPriority="9" w:qFormat="1"/>
-    <w:lsdException w:name="heading 3" w:uiPriority="9" w:qFormat="1"/>
-    <w:lsdException w:name="heading 4" w:uiPriority="9" w:qFormat="1"/>
-    <w:lsdException w:name="heading 5" w:uiPriority="9" w:qFormat="1"/>
-    <w:lsdException w:name="heading 6" w:uiPriority="9" w:qFormat="1"/>
-    <w:lsdException w:name="heading 7" w:uiPriority="9" w:qFormat="1"/>
-    <w:lsdException w:name="heading 8" w:uiPriority="9" w:qFormat="1"/>
-    <w:lsdException w:name="heading 9" w:uiPriority="9" w:qFormat="1"/>
-    <w:lsdException w:name="toc 1" w:uiPriority="39"/>
-    <w:lsdException w:name="toc 2" w:uiPriority="39"/>
-    <w:lsdException w:name="toc 3" w:uiPriority="39"/>
-    <w:lsdException w:name="toc 4" w:uiPriority="39"/>
-    <w:lsdException w:name="toc 5" w:uiPriority="39"/>
-    <w:lsdException w:name="toc 6" w:uiPriority="39"/>
-    <w:lsdException w:name="toc 7" w:uiPriority="39"/>
-    <w:lsdException w:name="toc 8" w:uiPriority="39"/>
-    <w:lsdException w:name="toc 9" w:uiPriority="39"/>
-    <w:lsdException w:name="caption" w:uiPriority="35" w:qFormat="1"/>
-    <w:lsdException w:name="Title" w:semiHidden="0" w:uiPriority="10" w:unhideWhenUsed="0" w:qFormat="1"/>
-    <w:lsdException w:name="Default Paragraph Font" w:uiPriority="1"/>
-    <w:lsdException w:name="Subtitle" w:semiHidden="0" w:uiPriority="11" w:unhideWhenUsed="0" w:qFormat="1"/>
-    <w:lsdException w:name="Strong" w:semiHidden="0" w:uiPriority="22" w:unhideWhenUsed="0" w:qFormat="1"/>
-    <w:lsdException w:name="Emphasis" w:semiHidden="0" w:uiPriority="20" w:unhideWhenUsed="0" w:qFormat="1"/>
-    <w:lsdException w:name="Table Grid" w:semiHidden="0" w:uiPriority="59" w:unhideWhenUsed="0"/>
-    <w:lsdException w:name="Placeholder Text" w:unhideWhenUsed="0"/>
-    <w:lsdException w:name="No Spacing" w:semiHidden="0" w:uiPriority="1" w:unhideWhenUsed="0" w:qFormat="1"/>
-    <w:lsdException w:name="Light Shading" w:semiHidden="0" w:uiPriority="60" w:unhideWhenUsed="0"/>
-    <w:lsdException w:name="Light List" w:semiHidden="0" w:uiPriority="61" w:unhideWhenUsed="0"/>
-    <w:lsdException w:name="Light Grid" w:semiHidden="0" w:uiPriority="62" w:unhideWhenUsed="0"/>
-    <w:lsdException w:name="Medium Shading 1" w:semiHidden="0" w:uiPriority="63" w:unhideWhenUsed="0"/>
-    <w:lsdException w:name="Medium Shading 2" w:semiHidden="0" w:uiPriority="64" w:unhideWhenUsed="0"/>
-    <w:lsdException w:name="Medium List 1" w:semiHidden="0" w:uiPriority="65" w:unhideWhenUsed="0"/>
-    <w:lsdException w:name="Medium List 2" w:semiHidden="0" w:uiPriority="66" w:unhideWhenUsed="0"/>
-    <w:lsdException w:name="Medium Grid 1" w:semiHidden="0" w:uiPriority="67" w:unhideWhenUsed="0"/>
-    <w:lsdException w:name="Medium Grid 2" w:semiHidden="0" w:uiPriority="68" w:unhideWhenUsed="0"/>
-    <w:lsdException w:name="Medium Grid 3" w:semiHidden="0" w:uiPriority="69" w:unhideWhenUsed="0"/>
-    <w:lsdException w:name="Dark List" w:semiHidden="0" w:uiPriority="70" w:unhideWhenUsed="0"/>
-    <w:lsdException w:name="Colorful Shading" w:semiHidden="0" w:uiPriority="71" w:unhideWhenUsed="0"/>
-    <w:lsdException w:name="Colorful List" w:semiHidden="0" w:uiPriority="72" w:unhideWhenUsed="0"/>
-    <w:lsdException w:name="Colorful Grid" w:semiHidden="0" w:uiPriority="73" w:unhideWhenUsed="0"/>
-    <w:lsdException w:name="Light Shading Accent 1" w:semiHidden="0" w:uiPriority="60" w:unhideWhenUsed="0"/>
-    <w:lsdException w:name="Light List Accent 1" w:semiHidden="0" w:uiPriority="61" w:unhideWhenUsed="0"/>
-    <w:lsdException w:name="Light Grid Accent 1" w:semiHidden="0" w:uiPriority="62" w:unhideWhenUsed="0"/>
-    <w:lsdException w:name="Medium Shading 1 Accent 1" w:semiHidden="0" w:uiPriority="63" w:unhideWhenUsed="0"/>
-    <w:lsdException w:name="Medium Shading 2 Accent 1" w:semiHidden="0" w:uiPriority="64" w:unhideWhenUsed="0"/>
-    <w:lsdException w:name="Medium List 1 Accent 1" w:semiHidden="0" w:uiPriority="65" w:unhideWhenUsed="0"/>
-    <w:lsdException w:name="Revision" w:unhideWhenUsed="0"/>
-    <w:lsdException w:name="List Paragraph" w:semiHidden="0" w:uiPriority="34" w:unhideWhenUsed="0" w:qFormat="1"/>
-    <w:lsdException w:name="Quote" w:semiHidden="0" w:uiPriority="29" w:unhideWhenUsed="0" w:qFormat="1"/>
-    <w:lsdException w:name="Intense Quote" w:semiHidden="0" w:uiPriority="30" w:unhideWhenUsed="0" w:qFormat="1"/>
-    <w:lsdException w:name="Medium List 2 Accent 1" w:semiHidden="0" w:uiPriority="66" w:unhideWhenUsed="0"/>
-    <w:lsdException w:name="Medium Grid 1 Accent 1" w:semiHidden="0" w:uiPriority="67" w:unhideWhenUsed="0"/>
-    <w:lsdException w:name="Medium Grid 2 Accent 1" w:semiHidden="0" w:uiPriority="68" w:unhideWhenUsed="0"/>
-    <w:lsdException w:name="Medium Grid 3 Accent 1" w:semiHidden="0" w:uiPriority="69" w:unhideWhenUsed="0"/>
-    <w:lsdException w:name="Dark List Accent 1" w:semiHidden="0" w:uiPriority="70" w:unhideWhenUsed="0"/>
-    <w:lsdException w:name="Colorful Shading Accent 1" w:semiHidden="0" w:uiPriority="71" w:unhideWhenUsed="0"/>
-    <w:lsdException w:name="Colorful List Accent 1" w:semiHidden="0" w:uiPriority="72" w:unhideWhenUsed="0"/>
-    <w:lsdException w:name="Colorful Grid Accent 1" w:semiHidden="0" w:uiPriority="73" w:unhideWhenUsed="0"/>
-    <w:lsdException w:name="Light Shading Accent 2" w:semiHidden="0" w:uiPriority="60" w:unhideWhenUsed="0"/>
-    <w:lsdException w:name="Light List Accent 2" w:semiHidden="0" w:uiPriority="61" w:unhideWhenUsed="0"/>
-    <w:lsdException w:name="Light Grid Accent 2" w:semiHidden="0" w:uiPriority="62" w:unhideWhenUsed="0"/>
-    <w:lsdException w:name="Medium Shading 1 Accent 2" w:semiHidden="0" w:uiPriority="63" w:unhideWhenUsed="0"/>
-    <w:lsdException w:name="Medium Shading 2 Accent 2" w:semiHidden="0" w:uiPriority="64" w:unhideWhenUsed="0"/>
-    <w:lsdException w:name="Medium List 1 Accent 2" w:semiHidden="0" w:uiPriority="65" w:unhideWhenUsed="0"/>
-    <w:lsdException w:name="Medium List 2 Accent 2" w:semiHidden="0" w:uiPriority="66" w:unhideWhenUsed="0"/>
-    <w:lsdException w:name="Medium Grid 1 Accent 2" w:semiHidden="0" w:uiPriority="67" w:unhideWhenUsed="0"/>
-    <w:lsdException w:name="Medium Grid 2 Accent 2" w:semiHidden="0" w:uiPriority="68" w:unhideWhenUsed="0"/>
-    <w:lsdException w:name="Medium Grid 3 Accent 2" w:semiHidden="0" w:uiPriority="69" w:unhideWhenUsed="0"/>
-    <w:lsdException w:name="Dark List Accent 2" w:semiHidden="0" w:uiPriority="70" w:unhideWhenUsed="0"/>
-    <w:lsdException w:name="Colorful Shading Accent 2" w:semiHidden="0" w:uiPriority="71" w:unhideWhenUsed="0"/>
-    <w:lsdException w:name="Colorful List Accent 2" w:semiHidden="0" w:uiPriority="72" w:unhideWhenUsed="0"/>
-    <w:lsdException w:name="Colorful Grid Accent 2" w:semiHidden="0" w:uiPriority="73" w:unhideWhenUsed="0"/>
-    <w:lsdException w:name="Light Shading Accent 3" w:semiHidden="0" w:uiPriority="60" w:unhideWhenUsed="0"/>
-    <w:lsdException w:name="Light List Accent 3" w:semiHidden="0" w:uiPriority="61" w:unhideWhenUsed="0"/>
-    <w:lsdException w:name="Light Grid Accent 3" w:semiHidden="0" w:uiPriority="62" w:unhideWhenUsed="0"/>
-    <w:lsdException w:name="Medium Shading 1 Accent 3" w:semiHidden="0" w:uiPriority="63" w:unhideWhenUsed="0"/>
-    <w:lsdException w:name="Medium Shading 2 Accent 3" w:semiHidden="0" w:uiPriority="64" w:unhideWhenUsed="0"/>
-    <w:lsdException w:name="Medium List 1 Accent 3" w:semiHidden="0" w:uiPriority="65" w:unhideWhenUsed="0"/>
-    <w:lsdException w:name="Medium List 2 Accent 3" w:semiHidden="0" w:uiPriority="66" w:unhideWhenUsed="0"/>
-    <w:lsdException w:name="Medium Grid 1 Accent 3" w:semiHidden="0" w:uiPriority="67" w:unhideWhenUsed="0"/>
-    <w:lsdException w:name="Medium Grid 2 Accent 3" w:semiHidden="0" w:uiPriority="68" w:unhideWhenUsed="0"/>
-    <w:lsdException w:name="Medium Grid 3 Accent 3" w:semiHidden="0" w:uiPriority="69" w:unhideWhenUsed="0"/>
-    <w:lsdException w:name="Dark List Accent 3" w:semiHidden="0" w:uiPriority="70" w:unhideWhenUsed="0"/>
-    <w:lsdException w:name="Colorful Shading Accent 3" w:semiHidden="0" w:uiPriority="71" w:unhideWhenUsed="0"/>
-    <w:lsdException w:name="Colorful List Accent 3" w:semiHidden="0" w:uiPriority="72" w:unhideWhenUsed="0"/>
-    <w:lsdException w:name="Colorful Grid Accent 3" w:semiHidden="0" w:uiPriority="73" w:unhideWhenUsed="0"/>
-    <w:lsdException w:name="Light Shading Accent 4" w:semiHidden="0" w:uiPriority="60" w:unhideWhenUsed="0"/>
-    <w:lsdException w:name="Light List Accent 4" w:semiHidden="0" w:uiPriority="61" w:unhideWhenUsed="0"/>
-    <w:lsdException w:name="Light Grid Accent 4" w:semiHidden="0" w:uiPriority="62" w:unhideWhenUsed="0"/>
-    <w:lsdException w:name="Medium Shading 1 Accent 4" w:semiHidden="0" w:uiPriority="63" w:unhideWhenUsed="0"/>
-    <w:lsdException w:name="Medium Shading 2 Accent 4" w:semiHidden="0" w:uiPriority="64" w:unhideWhenUsed="0"/>
-    <w:lsdException w:name="Medium List 1 Accent 4" w:semiHidden="0" w:uiPriority="65" w:unhideWhenUsed="0"/>
-    <w:lsdException w:name="Medium List 2 Accent 4" w:semiHidden="0" w:uiPriority="66" w:unhideWhenUsed="0"/>
-    <w:lsdException w:name="Medium Grid 1 Accent 4" w:semiHidden="0" w:uiPriority="67" w:unhideWhenUsed="0"/>
-    <w:lsdException w:name="Medium Grid 2 Accent 4" w:semiHidden="0" w:uiPriority="68" w:unhideWhenUsed="0"/>
-    <w:lsdException w:name="Medium Grid 3 Accent 4" w:semiHidden="0" w:uiPriority="69" w:unhideWhenUsed="0"/>
-    <w:lsdException w:name="Dark List Accent 4" w:semiHidden="0" w:uiPriority="70" w:unhideWhenUsed="0"/>
-    <w:lsdException w:name="Colorful Shading Accent 4" w:semiHidden="0" w:uiPriority="71" w:unhideWhenUsed="0"/>
-    <w:lsdException w:name="Colorful List Accent 4" w:semiHidden="0" w:uiPriority="72" w:unhideWhenUsed="0"/>
-    <w:lsdException w:name="Colorful Grid Accent 4" w:semiHidden="0" w:uiPriority="73" w:unhideWhenUsed="0"/>
-    <w:lsdException w:name="Light Shading Accent 5" w:semiHidden="0" w:uiPriority="60" w:unhideWhenUsed="0"/>
-    <w:lsdException w:name="Light List Accent 5" w:semiHidden="0" w:uiPriority="61" w:unhideWhenUsed="0"/>
-    <w:lsdException w:name="Light Grid Accent 5" w:semiHidden="0" w:uiPriority="62" w:unhideWhenUsed="0"/>
-    <w:lsdException w:name="Medium Shading 1 Accent 5" w:semiHidden="0" w:uiPriority="63" w:unhideWhenUsed="0"/>
-    <w:lsdException w:name="Medium Shading 2 Accent 5" w:semiHidden="0" w:uiPriority="64" w:unhideWhenUsed="0"/>
-    <w:lsdException w:name="Medium List 1 Accent 5" w:semiHidden="0" w:uiPriority="65" w:unhideWhenUsed="0"/>
-    <w:lsdException w:name="Medium List 2 Accent 5" w:semiHidden="0" w:uiPriority="66" w:unhideWhenUsed="0"/>
-    <w:lsdException w:name="Medium Grid 1 Accent 5" w:semiHidden="0" w:uiPriority="67" w:unhideWhenUsed="0"/>
-    <w:lsdException w:name="Medium Grid 2 Accent 5" w:semiHidden="0" w:uiPriority="68" w:unhideWhenUsed="0"/>
-    <w:lsdException w:name="Medium Grid 3 Accent 5" w:semiHidden="0" w:uiPriority="69" w:unhideWhenUsed="0"/>
-    <w:lsdException w:name="Dark List Accent 5" w:semiHidden="0" w:uiPriority="70" w:unhideWhenUsed="0"/>
-    <w:lsdException w:name="Colorful Shading Accent 5" w:semiHidden="0" w:uiPriority="71" w:unhideWhenUsed="0"/>
-    <w:lsdException w:name="Colorful List Accent 5" w:semiHidden="0" w:uiPriority="72" w:unhideWhenUsed="0"/>
-    <w:lsdException w:name="Colorful Grid Accent 5" w:semiHidden="0" w:uiPriority="73" w:unhideWhenUsed="0"/>
-    <w:lsdException w:name="Light Shading Accent 6" w:semiHidden="0" w:uiPriority="60" w:unhideWhenUsed="0"/>
-    <w:lsdException w:name="Light List Accent 6" w:semiHidden="0" w:uiPriority="61" w:unhideWhenUsed="0"/>
-    <w:lsdException w:name="Light Grid Accent 6" w:semiHidden="0" w:uiPriority="62" w:unhideWhenUsed="0"/>
-    <w:lsdException w:name="Medium Shading 1 Accent 6" w:semiHidden="0" w:uiPriority="63" w:unhideWhenUsed="0"/>
-    <w:lsdException w:name="Medium Shading 2 Accent 6" w:semiHidden="0" w:uiPriority="64" w:unhideWhenUsed="0"/>
-    <w:lsdException w:name="Medium List 1 Accent 6" w:semiHidden="0" w:uiPriority="65" w:unhideWhenUsed="0"/>
-    <w:lsdException w:name="Medium List 2 Accent 6" w:semiHidden="0" w:uiPriority="66" w:unhideWhenUsed="0"/>
-    <w:lsdException w:name="Medium Grid 1 Accent 6" w:semiHidden="0" w:uiPriority="67" w:unhideWhenUsed="0"/>
-    <w:lsdException w:name="Medium Grid 2 Accent 6" w:semiHidden="0" w:uiPriority="68" w:unhideWhenUsed="0"/>
-    <w:lsdException w:name="Medium Grid 3 Accent 6" w:semiHidden="0" w:uiPriority="69" w:unhideWhenUsed="0"/>
-    <w:lsdException w:name="Dark List Accent 6" w:semiHidden="0" w:uiPriority="70" w:unhideWhenUsed="0"/>
-    <w:lsdException w:name="Colorful Shading Accent 6" w:semiHidden="0" w:uiPriority="71" w:unhideWhenUsed="0"/>
-    <w:lsdException w:name="Colorful List Accent 6" w:semiHidden="0" w:uiPriority="72" w:unhideWhenUsed="0"/>
-    <w:lsdException w:name="Colorful Grid Accent 6" w:semiHidden="0" w:uiPriority="73" w:unhideWhenUsed="0"/>
-    <w:lsdException w:name="Subtle Emphasis" w:semiHidden="0" w:uiPriority="19" w:unhideWhenUsed="0" w:qFormat="1"/>
-    <w:lsdException w:name="Intense Emphasis" w:semiHidden="0" w:uiPriority="21" w:unhideWhenUsed="0" w:qFormat="1"/>
-    <w:lsdException w:name="Subtle Reference" w:semiHidden="0" w:uiPriority="31" w:unhideWhenUsed="0" w:qFormat="1"/>
-    <w:lsdException w:name="Intense Reference" w:semiHidden="0" w:uiPriority="32" w:unhideWhenUsed="0" w:qFormat="1"/>
-    <w:lsdException w:name="Book Title" w:semiHidden="0" w:uiPriority="33" w:unhideWhenUsed="0" w:qFormat="1"/>
-    <w:lsdException w:name="Bibliography" w:uiPriority="37"/>
-    <w:lsdException w:name="TOC Heading" w:uiPriority="39" w:qFormat="1"/>
+  <w:latentStyles w:defLockedState="0" w:defUIPriority="99" w:defSemiHidden="0" w:defUnhideWhenUsed="0" w:defQFormat="0" w:count="371">
+    <w:lsdException w:name="Normal" w:uiPriority="0" w:qFormat="1"/>
+    <w:lsdException w:name="heading 1" w:uiPriority="9" w:qFormat="1"/>
+    <w:lsdException w:name="heading 2" w:semiHidden="1" w:uiPriority="9" w:unhideWhenUsed="1" w:qFormat="1"/>
+    <w:lsdException w:name="heading 3" w:semiHidden="1" w:uiPriority="9" w:unhideWhenUsed="1" w:qFormat="1"/>
+    <w:lsdException w:name="heading 4" w:semiHidden="1" w:uiPriority="9" w:unhideWhenUsed="1" w:qFormat="1"/>
+    <w:lsdException w:name="heading 5" w:semiHidden="1" w:uiPriority="9" w:unhideWhenUsed="1" w:qFormat="1"/>
+    <w:lsdException w:name="heading 6" w:semiHidden="1" w:uiPriority="9" w:unhideWhenUsed="1" w:qFormat="1"/>
+    <w:lsdException w:name="heading 7" w:semiHidden="1" w:uiPriority="9" w:unhideWhenUsed="1" w:qFormat="1"/>
+    <w:lsdException w:name="heading 8" w:semiHidden="1" w:uiPriority="9" w:unhideWhenUsed="1" w:qFormat="1"/>
+    <w:lsdException w:name="heading 9" w:semiHidden="1" w:uiPriority="9" w:unhideWhenUsed="1" w:qFormat="1"/>
+    <w:lsdException w:name="index 1" w:semiHidden="1" w:unhideWhenUsed="1"/>
+    <w:lsdException w:name="index 2" w:semiHidden="1" w:unhideWhenUsed="1"/>
+    <w:lsdException w:name="index 3" w:semiHidden="1" w:unhideWhenUsed="1"/>
+    <w:lsdException w:name="index 4" w:semiHidden="1" w:unhideWhenUsed="1"/>
+    <w:lsdException w:name="index 5" w:semiHidden="1" w:unhideWhenUsed="1"/>
+    <w:lsdException w:name="index 6" w:semiHidden="1" w:unhideWhenUsed="1"/>
+    <w:lsdException w:name="index 7" w:semiHidden="1" w:unhideWhenUsed="1"/>
+    <w:lsdException w:name="index 8" w:semiHidden="1" w:unhideWhenUsed="1"/>
+    <w:lsdException w:name="index 9" w:semiHidden="1" w:unhideWhenUsed="1"/>
+    <w:lsdException w:name="toc 1" w:semiHidden="1" w:uiPriority="39" w:unhideWhenUsed="1"/>
+    <w:lsdException w:name="toc 2" w:semiHidden="1" w:uiPriority="39" w:unhideWhenUsed="1"/>
+    <w:lsdException w:name="toc 3" w:semiHidden="1" w:uiPriority="39" w:unhideWhenUsed="1"/>
+    <w:lsdException w:name="toc 4" w:semiHidden="1" w:uiPriority="39" w:unhideWhenUsed="1"/>
+    <w:lsdException w:name="toc 5" w:semiHidden="1" w:uiPriority="39" w:unhideWhenUsed="1"/>
+    <w:lsdException w:name="toc 6" w:semiHidden="1" w:uiPriority="39" w:unhideWhenUsed="1"/>
+    <w:lsdException w:name="toc 7" w:semiHidden="1" w:uiPriority="39" w:unhideWhenUsed="1"/>
+    <w:lsdException w:name="toc 8" w:semiHidden="1" w:uiPriority="39" w:unhideWhenUsed="1"/>
+    <w:lsdException w:name="toc 9" w:semiHidden="1" w:uiPriority="39" w:unhideWhenUsed="1"/>
+    <w:lsdException w:name="Normal Indent" w:semiHidden="1" w:unhideWhenUsed="1"/>
+    <w:lsdException w:name="footnote text" w:semiHidden="1" w:unhideWhenUsed="1"/>
+    <w:lsdException w:name="annotation text" w:semiHidden="1" w:unhideWhenUsed="1"/>
+    <w:lsdException w:name="header" w:semiHidden="1" w:unhideWhenUsed="1"/>
+    <w:lsdException w:name="footer" w:semiHidden="1" w:unhideWhenUsed="1"/>
+    <w:lsdException w:name="index heading" w:semiHidden="1" w:unhideWhenUsed="1"/>
+    <w:lsdException w:name="caption" w:semiHidden="1" w:uiPriority="35" w:unhideWhenUsed="1" w:qFormat="1"/>
+    <w:lsdException w:name="table of figures" w:semiHidden="1" w:unhideWhenUsed="1"/>
+    <w:lsdException w:name="envelope address" w:semiHidden="1" w:unhideWhenUsed="1"/>
+    <w:lsdException w:name="envelope return" w:semiHidden="1" w:unhideWhenUsed="1"/>
+    <w:lsdException w:name="footnote reference" w:semiHidden="1" w:unhideWhenUsed="1"/>
+    <w:lsdException w:name="annotation reference" w:semiHidden="1" w:unhideWhenUsed="1"/>
+    <w:lsdException w:name="line number" w:semiHidden="1" w:unhideWhenUsed="1"/>
+    <w:lsdException w:name="page number" w:semiHidden="1" w:unhideWhenUsed="1"/>
+    <w:lsdException w:name="endnote reference" w:semiHidden="1" w:unhideWhenUsed="1"/>
+    <w:lsdException w:name="endnote text" w:semiHidden="1" w:unhideWhenUsed="1"/>
+    <w:lsdException w:name="table of authorities" w:semiHidden="1" w:unhideWhenUsed="1"/>
+    <w:lsdException w:name="macro" w:semiHidden="1" w:unhideWhenUsed="1"/>
+    <w:lsdException w:name="toa heading" w:semiHidden="1" w:unhideWhenUsed="1"/>
+    <w:lsdException w:name="List" w:semiHidden="1" w:unhideWhenUsed="1"/>
+    <w:lsdException w:name="List Bullet" w:semiHidden="1" w:unhideWhenUsed="1"/>
+    <w:lsdException w:name="List Number" w:semiHidden="1" w:unhideWhenUsed="1"/>
+    <w:lsdException w:name="List 2" w:semiHidden="1" w:unhideWhenUsed="1"/>
+    <w:lsdException w:name="List 3" w:semiHidden="1" w:unhideWhenUsed="1"/>
+    <w:lsdException w:name="List 4" w:semiHidden="1" w:unhideWhenUsed="1"/>
+    <w:lsdException w:name="List 5" w:semiHidden="1" w:unhideWhenUsed="1"/>
+    <w:lsdException w:name="List Bullet 2" w:semiHidden="1" w:unhideWhenUsed="1"/>
+    <w:lsdException w:name="List Bullet 3" w:semiHidden="1" w:unhideWhenUsed="1"/>
+    <w:lsdException w:name="List Bullet 4" w:semiHidden="1" w:unhideWhenUsed="1"/>
+    <w:lsdException w:name="List Bullet 5" w:semiHidden="1" w:unhideWhenUsed="1"/>
+    <w:lsdException w:name="List Number 2" w:semiHidden="1" w:unhideWhenUsed="1"/>
+    <w:lsdException w:name="List Number 3" w:semiHidden="1" w:unhideWhenUsed="1"/>
+    <w:lsdException w:name="List Number 4" w:semiHidden="1" w:unhideWhenUsed="1"/>
+    <w:lsdException w:name="List Number 5" w:semiHidden="1" w:unhideWhenUsed="1"/>
+    <w:lsdException w:name="Title" w:uiPriority="10" w:qFormat="1"/>
+    <w:lsdException w:name="Closing" w:semiHidden="1" w:unhideWhenUsed="1"/>
+    <w:lsdException w:name="Signature" w:semiHidden="1" w:unhideWhenUsed="1"/>
+    <w:lsdException w:name="Default Paragraph Font" w:semiHidden="1" w:uiPriority="1" w:unhideWhenUsed="1"/>
+    <w:lsdException w:name="Body Text" w:semiHidden="1" w:unhideWhenUsed="1"/>
+    <w:lsdException w:name="Body Text Indent" w:semiHidden="1" w:unhideWhenUsed="1"/>
+    <w:lsdException w:name="List Continue" w:semiHidden="1" w:unhideWhenUsed="1"/>
+    <w:lsdException w:name="List Continue 2" w:semiHidden="1" w:unhideWhenUsed="1"/>
+    <w:lsdException w:name="List Continue 3" w:semiHidden="1" w:unhideWhenUsed="1"/>
+    <w:lsdException w:name="List Continue 4" w:semiHidden="1" w:unhideWhenUsed="1"/>
+    <w:lsdException w:name="List Continue 5" w:semiHidden="1" w:unhideWhenUsed="1"/>
+    <w:lsdException w:name="Message Header" w:semiHidden="1" w:unhideWhenUsed="1"/>
+    <w:lsdException w:name="Subtitle" w:uiPriority="11" w:qFormat="1"/>
+    <w:lsdException w:name="Salutation" w:semiHidden="1" w:unhideWhenUsed="1"/>
+    <w:lsdException w:name="Date" w:semiHidden="1" w:unhideWhenUsed="1"/>
+    <w:lsdException w:name="Body Text First Indent" w:semiHidden="1" w:unhideWhenUsed="1"/>
+    <w:lsdException w:name="Body Text First Indent 2" w:semiHidden="1" w:unhideWhenUsed="1"/>
+    <w:lsdException w:name="Note Heading" w:semiHidden="1" w:unhideWhenUsed="1"/>
+    <w:lsdException w:name="Body Text 2" w:semiHidden="1" w:unhideWhenUsed="1"/>
+    <w:lsdException w:name="Body Text 3" w:semiHidden="1" w:unhideWhenUsed="1"/>
+    <w:lsdException w:name="Body Text Indent 2" w:semiHidden="1" w:unhideWhenUsed="1"/>
+    <w:lsdException w:name="Body Text Indent 3" w:semiHidden="1" w:unhideWhenUsed="1"/>
+    <w:lsdException w:name="Block Text" w:semiHidden="1" w:unhideWhenUsed="1"/>
+    <w:lsdException w:name="Hyperlink" w:semiHidden="1" w:unhideWhenUsed="1"/>
+    <w:lsdException w:name="FollowedHyperlink" w:semiHidden="1" w:unhideWhenUsed="1"/>
+    <w:lsdException w:name="Strong" w:uiPriority="22" w:qFormat="1"/>
+    <w:lsdException w:name="Emphasis" w:uiPriority="20" w:qFormat="1"/>
+    <w:lsdException w:name="Document Map" w:semiHidden="1" w:unhideWhenUsed="1"/>
+    <w:lsdException w:name="Plain Text" w:semiHidden="1" w:unhideWhenUsed="1"/>
+    <w:lsdException w:name="E-mail Signature" w:semiHidden="1" w:unhideWhenUsed="1"/>
+    <w:lsdException w:name="HTML Top of Form" w:semiHidden="1" w:unhideWhenUsed="1"/>
+    <w:lsdException w:name="HTML Bottom of Form" w:semiHidden="1" w:unhideWhenUsed="1"/>
+    <w:lsdException w:name="Normal (Web)" w:semiHidden="1" w:unhideWhenUsed="1"/>
+    <w:lsdException w:name="HTML Acronym" w:semiHidden="1" w:unhideWhenUsed="1"/>
+    <w:lsdException w:name="HTML Address" w:semiHidden="1" w:unhideWhenUsed="1"/>
+    <w:lsdException w:name="HTML Cite" w:semiHidden="1" w:unhideWhenUsed="1"/>
+    <w:lsdException w:name="HTML Code" w:semiHidden="1" w:unhideWhenUsed="1"/>
+    <w:lsdException w:name="HTML Definition" w:semiHidden="1" w:unhideWhenUsed="1"/>
+    <w:lsdException w:name="HTML Keyboard" w:semiHidden="1" w:unhideWhenUsed="1"/>
+    <w:lsdException w:name="HTML Preformatted" w:semiHidden="1" w:unhideWhenUsed="1"/>
+    <w:lsdException w:name="HTML Sample" w:semiHidden="1" w:unhideWhenUsed="1"/>
+    <w:lsdException w:name="HTML Typewriter" w:semiHidden="1" w:unhideWhenUsed="1"/>
+    <w:lsdException w:name="HTML Variable" w:semiHidden="1" w:unhideWhenUsed="1"/>
+    <w:lsdException w:name="Normal Table" w:semiHidden="1" w:unhideWhenUsed="1"/>
+    <w:lsdException w:name="annotation subject" w:semiHidden="1" w:unhideWhenUsed="1"/>
+    <w:lsdException w:name="No List" w:semiHidden="1" w:unhideWhenUsed="1"/>
+    <w:lsdException w:name="Outline List 1" w:semiHidden="1" w:unhideWhenUsed="1"/>
+    <w:lsdException w:name="Outline List 2" w:semiHidden="1" w:unhideWhenUsed="1"/>
+    <w:lsdException w:name="Outline List 3" w:semiHidden="1" w:unhideWhenUsed="1"/>
+    <w:lsdException w:name="Table Simple 1" w:semiHidden="1" w:unhideWhenUsed="1"/>
+    <w:lsdException w:name="Table Simple 2" w:semiHidden="1" w:unhideWhenUsed="1"/>
+    <w:lsdException w:name="Table Simple 3" w:semiHidden="1" w:unhideWhenUsed="1"/>
+    <w:lsdException w:name="Table Classic 1" w:semiHidden="1" w:unhideWhenUsed="1"/>
+    <w:lsdException w:name="Table Classic 2" w:semiHidden="1" w:unhideWhenUsed="1"/>
+    <w:lsdException w:name="Table Classic 3" w:semiHidden="1" w:unhideWhenUsed="1"/>
+    <w:lsdException w:name="Table Classic 4" w:semiHidden="1" w:unhideWhenUsed="1"/>
+    <w:lsdException w:name="Table Colorful 1" w:semiHidden="1" w:unhideWhenUsed="1"/>
+    <w:lsdException w:name="Table Colorful 2" w:semiHidden="1" w:unhideWhenUsed="1"/>
+    <w:lsdException w:name="Table Colorful 3" w:semiHidden="1" w:unhideWhenUsed="1"/>
+    <w:lsdException w:name="Table Columns 1" w:semiHidden="1" w:unhideWhenUsed="1"/>
+    <w:lsdException w:name="Table Columns 2" w:semiHidden="1" w:unhideWhenUsed="1"/>
+    <w:lsdException w:name="Table Columns 3" w:semiHidden="1" w:unhideWhenUsed="1"/>
+    <w:lsdException w:name="Table Columns 4" w:semiHidden="1" w:unhideWhenUsed="1"/>
+    <w:lsdException w:name="Table Columns 5" w:semiHidden="1" w:unhideWhenUsed="1"/>
+    <w:lsdException w:name="Table Grid 1" w:semiHidden="1" w:unhideWhenUsed="1"/>
+    <w:lsdException w:name="Table Grid 2" w:semiHidden="1" w:unhideWhenUsed="1"/>
+    <w:lsdException w:name="Table Grid 3" w:semiHidden="1" w:unhideWhenUsed="1"/>
+    <w:lsdException w:name="Table Grid 4" w:semiHidden="1" w:unhideWhenUsed="1"/>
+    <w:lsdException w:name="Table Grid 5" w:semiHidden="1" w:unhideWhenUsed="1"/>
+    <w:lsdException w:name="Table Grid 6" w:semiHidden="1" w:unhideWhenUsed="1"/>
+    <w:lsdException w:name="Table Grid 7" w:semiHidden="1" w:unhideWhenUsed="1"/>
+    <w:lsdException w:name="Table Grid 8" w:semiHidden="1" w:unhideWhenUsed="1"/>
+    <w:lsdException w:name="Table List 1" w:semiHidden="1" w:unhideWhenUsed="1"/>
+    <w:lsdException w:name="Table List 2" w:semiHidden="1" w:unhideWhenUsed="1"/>
+    <w:lsdException w:name="Table List 3" w:semiHidden="1" w:unhideWhenUsed="1"/>
+    <w:lsdException w:name="Table List 4" w:semiHidden="1" w:unhideWhenUsed="1"/>
+    <w:lsdException w:name="Table List 5" w:semiHidden="1" w:unhideWhenUsed="1"/>
+    <w:lsdException w:name="Table List 6" w:semiHidden="1" w:unhideWhenUsed="1"/>
+    <w:lsdException w:name="Table List 7" w:semiHidden="1" w:unhideWhenUsed="1"/>
+    <w:lsdException w:name="Table List 8" w:semiHidden="1" w:unhideWhenUsed="1"/>
+    <w:lsdException w:name="Table 3D effects 1" w:semiHidden="1" w:unhideWhenUsed="1"/>
+    <w:lsdException w:name="Table 3D effects 2" w:semiHidden="1" w:unhideWhenUsed="1"/>
+    <w:lsdException w:name="Table 3D effects 3" w:semiHidden="1" w:unhideWhenUsed="1"/>
+    <w:lsdException w:name="Table Contemporary" w:semiHidden="1" w:unhideWhenUsed="1"/>
+    <w:lsdException w:name="Table Elegant" w:semiHidden="1" w:unhideWhenUsed="1"/>
+    <w:lsdException w:name="Table Professional" w:semiHidden="1" w:unhideWhenUsed="1"/>
+    <w:lsdException w:name="Table Subtle 1" w:semiHidden="1" w:unhideWhenUsed="1"/>
+    <w:lsdException w:name="Table Subtle 2" w:semiHidden="1" w:unhideWhenUsed="1"/>
+    <w:lsdException w:name="Table Web 1" w:semiHidden="1" w:unhideWhenUsed="1"/>
+    <w:lsdException w:name="Table Web 2" w:semiHidden="1" w:unhideWhenUsed="1"/>
+    <w:lsdException w:name="Table Web 3" w:semiHidden="1" w:unhideWhenUsed="1"/>
+    <w:lsdException w:name="Balloon Text" w:semiHidden="1" w:unhideWhenUsed="1"/>
+    <w:lsdException w:name="Table Grid" w:uiPriority="59"/>
+    <w:lsdException w:name="Table Theme" w:semiHidden="1" w:unhideWhenUsed="1"/>
+    <w:lsdException w:name="Placeholder Text" w:semiHidden="1"/>
+    <w:lsdException w:name="No Spacing" w:uiPriority="1" w:qFormat="1"/>
+    <w:lsdException w:name="Light Shading" w:uiPriority="60"/>
+    <w:lsdException w:name="Light List" w:uiPriority="61"/>
+    <w:lsdException w:name="Light Grid" w:uiPriority="62"/>
+    <w:lsdException w:name="Medium Shading 1" w:uiPriority="63"/>
+    <w:lsdException w:name="Medium Shading 2" w:uiPriority="64"/>
+    <w:lsdException w:name="Medium List 1" w:uiPriority="65"/>
+    <w:lsdException w:name="Medium List 2" w:uiPriority="66"/>
+    <w:lsdException w:name="Medium Grid 1" w:uiPriority="67"/>
+    <w:lsdException w:name="Medium Grid 2" w:uiPriority="68"/>
+    <w:lsdException w:name="Medium Grid 3" w:uiPriority="69"/>
+    <w:lsdException w:name="Dark List" w:uiPriority="70"/>
+    <w:lsdException w:name="Colorful Shading" w:uiPriority="71"/>
+    <w:lsdException w:name="Colorful List" w:uiPriority="72"/>
+    <w:lsdException w:name="Colorful Grid" w:uiPriority="73"/>
+    <w:lsdException w:name="Light Shading Accent 1" w:uiPriority="60"/>
+    <w:lsdException w:name="Light List Accent 1" w:uiPriority="61"/>
+    <w:lsdException w:name="Light Grid Accent 1" w:uiPriority="62"/>
+    <w:lsdException w:name="Medium Shading 1 Accent 1" w:uiPriority="63"/>
+    <w:lsdException w:name="Medium Shading 2 Accent 1" w:uiPriority="64"/>
+    <w:lsdException w:name="Medium List 1 Accent 1" w:uiPriority="65"/>
+    <w:lsdException w:name="Revision" w:semiHidden="1"/>
+    <w:lsdException w:name="List Paragraph" w:uiPriority="34" w:qFormat="1"/>
+    <w:lsdException w:name="Quote" w:uiPriority="29" w:qFormat="1"/>
+    <w:lsdException w:name="Intense Quote" w:uiPriority="30" w:qFormat="1"/>
+    <w:lsdException w:name="Medium List 2 Accent 1" w:uiPriority="66"/>
+    <w:lsdException w:name="Medium Grid 1 Accent 1" w:uiPriority="67"/>
+    <w:lsdException w:name="Medium Grid 2 Accent 1" w:uiPriority="68"/>
+    <w:lsdException w:name="Medium Grid 3 Accent 1" w:uiPriority="69"/>
+    <w:lsdException w:name="Dark List Accent 1" w:uiPriority="70"/>
+    <w:lsdException w:name="Colorful Shading Accent 1" w:uiPriority="71"/>
+    <w:lsdException w:name="Colorful List Accent 1" w:uiPriority="72"/>
+    <w:lsdException w:name="Colorful Grid Accent 1" w:uiPriority="73"/>
+    <w:lsdException w:name="Light Shading Accent 2" w:uiPriority="60"/>
+    <w:lsdException w:name="Light List Accent 2" w:uiPriority="61"/>
+    <w:lsdException w:name="Light Grid Accent 2" w:uiPriority="62"/>
+    <w:lsdException w:name="Medium Shading 1 Accent 2" w:uiPriority="63"/>
+    <w:lsdException w:name="Medium Shading 2 Accent 2" w:uiPriority="64"/>
+    <w:lsdException w:name="Medium List 1 Accent 2" w:uiPriority="65"/>
+    <w:lsdException w:name="Medium List 2 Accent 2" w:uiPriority="66"/>
+    <w:lsdException w:name="Medium Grid 1 Accent 2" w:uiPriority="67"/>
+    <w:lsdException w:name="Medium Grid 2 Accent 2" w:uiPriority="68"/>
+    <w:lsdException w:name="Medium Grid 3 Accent 2" w:uiPriority="69"/>
+    <w:lsdException w:name="Dark List Accent 2" w:uiPriority="70"/>
+    <w:lsdException w:name="Colorful Shading Accent 2" w:uiPriority="71"/>
+    <w:lsdException w:name="Colorful List Accent 2" w:uiPriority="72"/>
+    <w:lsdException w:name="Colorful Grid Accent 2" w:uiPriority="73"/>
+    <w:lsdException w:name="Light Shading Accent 3" w:uiPriority="60"/>
+    <w:lsdException w:name="Light List Accent 3" w:uiPriority="61"/>
+    <w:lsdException w:name="Light Grid Accent 3" w:uiPriority="62"/>
+    <w:lsdException w:name="Medium Shading 1 Accent 3" w:uiPriority="63"/>
+    <w:lsdException w:name="Medium Shading 2 Accent 3" w:uiPriority="64"/>
+    <w:lsdException w:name="Medium List 1 Accent 3" w:uiPriority="65"/>
+    <w:lsdException w:name="Medium List 2 Accent 3" w:uiPriority="66"/>
+    <w:lsdException w:name="Medium Grid 1 Accent 3" w:uiPriority="67"/>
+    <w:lsdException w:name="Medium Grid 2 Accent 3" w:uiPriority="68"/>
+    <w:lsdException w:name="Medium Grid 3 Accent 3" w:uiPriority="69"/>
+    <w:lsdException w:name="Dark List Accent 3" w:uiPriority="70"/>
+    <w:lsdException w:name="Colorful Shading Accent 3" w:uiPriority="71"/>
+    <w:lsdException w:name="Colorful List Accent 3" w:uiPriority="72"/>
+    <w:lsdException w:name="Colorful Grid Accent 3" w:uiPriority="73"/>
+    <w:lsdException w:name="Light Shading Accent 4" w:uiPriority="60"/>
+    <w:lsdException w:name="Light List Accent 4" w:uiPriority="61"/>
+    <w:lsdException w:name="Light Grid Accent 4" w:uiPriority="62"/>
+    <w:lsdException w:name="Medium Shading 1 Accent 4" w:uiPriority="63"/>
+    <w:lsdException w:name="Medium Shading 2 Accent 4" w:uiPriority="64"/>
+    <w:lsdException w:name="Medium List 1 Accent 4" w:uiPriority="65"/>
+    <w:lsdException w:name="Medium List 2 Accent 4" w:uiPriority="66"/>
+    <w:lsdException w:name="Medium Grid 1 Accent 4" w:uiPriority="67"/>
+    <w:lsdException w:name="Medium Grid 2 Accent 4" w:uiPriority="68"/>
+    <w:lsdException w:name="Medium Grid 3 Accent 4" w:uiPriority="69"/>
+    <w:lsdException w:name="Dark List Accent 4" w:uiPriority="70"/>
+    <w:lsdException w:name="Colorful Shading Accent 4" w:uiPriority="71"/>
+    <w:lsdException w:name="Colorful List Accent 4" w:uiPriority="72"/>
+    <w:lsdException w:name="Colorful Grid Accent 4" w:uiPriority="73"/>
+    <w:lsdException w:name="Light Shading Accent 5" w:uiPriority="60"/>
+    <w:lsdException w:name="Light List Accent 5" w:uiPriority="61"/>
+    <w:lsdException w:name="Light Grid Accent 5" w:uiPriority="62"/>
+    <w:lsdException w:name="Medium Shading 1 Accent 5" w:uiPriority="63"/>
+    <w:lsdException w:name="Medium Shading 2 Accent 5" w:uiPriority="64"/>
+    <w:lsdException w:name="Medium List 1 Accent 5" w:uiPriority="65"/>
+    <w:lsdException w:name="Medium List 2 Accent 5" w:uiPriority="66"/>
+    <w:lsdException w:name="Medium Grid 1 Accent 5" w:uiPriority="67"/>
+    <w:lsdException w:name="Medium Grid 2 Accent 5" w:uiPriority="68"/>
+    <w:lsdException w:name="Medium Grid 3 Accent 5" w:uiPriority="69"/>
+    <w:lsdException w:name="Dark List Accent 5" w:uiPriority="70"/>
+    <w:lsdException w:name="Colorful Shading Accent 5" w:uiPriority="71"/>
+    <w:lsdException w:name="Colorful List Accent 5" w:uiPriority="72"/>
+    <w:lsdException w:name="Colorful Grid Accent 5" w:uiPriority="73"/>
+    <w:lsdException w:name="Light Shading Accent 6" w:uiPriority="60"/>
+    <w:lsdException w:name="Light List Accent 6" w:uiPriority="61"/>
+    <w:lsdException w:name="Light Grid Accent 6" w:uiPriority="62"/>
+    <w:lsdException w:name="Medium Shading 1 Accent 6" w:uiPriority="63"/>
+    <w:lsdException w:name="Medium Shading 2 Accent 6" w:uiPriority="64"/>
+    <w:lsdException w:name="Medium List 1 Accent 6" w:uiPriority="65"/>
+    <w:lsdException w:name="Medium List 2 Accent 6" w:uiPriority="66"/>
+    <w:lsdException w:name="Medium Grid 1 Accent 6" w:uiPriority="67"/>
+    <w:lsdException w:name="Medium Grid 2 Accent 6" w:uiPriority="68"/>
+    <w:lsdException w:name="Medium Grid 3 Accent 6" w:uiPriority="69"/>
+    <w:lsdException w:name="Dark List Accent 6" w:uiPriority="70"/>
+    <w:lsdException w:name="Colorful Shading Accent 6" w:uiPriority="71"/>
+    <w:lsdException w:name="Colorful List Accent 6" w:uiPriority="72"/>
+    <w:lsdException w:name="Colorful Grid Accent 6" w:uiPriority="73"/>
+    <w:lsdException w:name="Subtle Emphasis" w:uiPriority="19" w:qFormat="1"/>
+    <w:lsdException w:name="Intense Emphasis" w:uiPriority="21" w:qFormat="1"/>
+    <w:lsdException w:name="Subtle Reference" w:uiPriority="31" w:qFormat="1"/>
+    <w:lsdException w:name="Intense Reference" w:uiPriority="32" w:qFormat="1"/>
+    <w:lsdException w:name="Book Title" w:uiPriority="33" w:qFormat="1"/>
+    <w:lsdException w:name="Bibliography" w:semiHidden="1" w:uiPriority="37" w:unhideWhenUsed="1"/>
+    <w:lsdException w:name="TOC Heading" w:semiHidden="1" w:uiPriority="39" w:unhideWhenUsed="1" w:qFormat="1"/>
+    <w:lsdException w:name="Plain Table 1" w:uiPriority="41"/>
+    <w:lsdException w:name="Plain Table 2" w:uiPriority="42"/>
+    <w:lsdException w:name="Plain Table 3" w:uiPriority="43"/>
+    <w:lsdException w:name="Plain Table 4" w:uiPriority="44"/>
+    <w:lsdException w:name="Plain Table 5" w:uiPriority="45"/>
+    <w:lsdException w:name="Grid Table Light" w:uiPriority="40"/>
+    <w:lsdException w:name="Grid Table 1 Light" w:uiPriority="46"/>
+    <w:lsdException w:name="Grid Table 2" w:uiPriority="47"/>
+    <w:lsdException w:name="Grid Table 3" w:uiPriority="48"/>
+    <w:lsdException w:name="Grid Table 4" w:uiPriority="49"/>
+    <w:lsdException w:name="Grid Table 5 Dark" w:uiPriority="50"/>
+    <w:lsdException w:name="Grid Table 6 Colorful" w:uiPriority="51"/>
+    <w:lsdException w:name="Grid Table 7 Colorful" w:uiPriority="52"/>
+    <w:lsdException w:name="Grid Table 1 Light Accent 1" w:uiPriority="46"/>
+    <w:lsdException w:name="Grid Table 2 Accent 1" w:uiPriority="47"/>
+    <w:lsdException w:name="Grid Table 3 Accent 1" w:uiPriority="48"/>
+    <w:lsdException w:name="Grid Table 4 Accent 1" w:uiPriority="49"/>
+    <w:lsdException w:name="Grid Table 5 Dark Accent 1" w:uiPriority="50"/>
+    <w:lsdException w:name="Grid Table 6 Colorful Accent 1" w:uiPriority="51"/>
+    <w:lsdException w:name="Grid Table 7 Colorful Accent 1" w:uiPriority="52"/>
+    <w:lsdException w:name="Grid Table 1 Light Accent 2" w:uiPriority="46"/>
+    <w:lsdException w:name="Grid Table 2 Accent 2" w:uiPriority="47"/>
+    <w:lsdException w:name="Grid Table 3 Accent 2" w:uiPriority="48"/>
+    <w:lsdException w:name="Grid Table 4 Accent 2" w:uiPriority="49"/>
+    <w:lsdException w:name="Grid Table 5 Dark Accent 2" w:uiPriority="50"/>
+    <w:lsdException w:name="Grid Table 6 Colorful Accent 2" w:uiPriority="51"/>
+    <w:lsdException w:name="Grid Table 7 Colorful Accent 2" w:uiPriority="52"/>
+    <w:lsdException w:name="Grid Table 1 Light Accent 3" w:uiPriority="46"/>
+    <w:lsdException w:name="Grid Table 2 Accent 3" w:uiPriority="47"/>
+    <w:lsdException w:name="Grid Table 3 Accent 3" w:uiPriority="48"/>
+    <w:lsdException w:name="Grid Table 4 Accent 3" w:uiPriority="49"/>
+    <w:lsdException w:name="Grid Table 5 Dark Accent 3" w:uiPriority="50"/>
+    <w:lsdException w:name="Grid Table 6 Colorful Accent 3" w:uiPriority="51"/>
+    <w:lsdException w:name="Grid Table 7 Colorful Accent 3" w:uiPriority="52"/>
+    <w:lsdException w:name="Grid Table 1 Light Accent 4" w:uiPriority="46"/>
+    <w:lsdException w:name="Grid Table 2 Accent 4" w:uiPriority="47"/>
+    <w:lsdException w:name="Grid Table 3 Accent 4" w:uiPriority="48"/>
+    <w:lsdException w:name="Grid Table 4 Accent 4" w:uiPriority="49"/>
+    <w:lsdException w:name="Grid Table 5 Dark Accent 4" w:uiPriority="50"/>
+    <w:lsdException w:name="Grid Table 6 Colorful Accent 4" w:uiPriority="51"/>
+    <w:lsdException w:name="Grid Table 7 Colorful Accent 4" w:uiPriority="52"/>
+    <w:lsdException w:name="Grid Table 1 Light Accent 5" w:uiPriority="46"/>
+    <w:lsdException w:name="Grid Table 2 Accent 5" w:uiPriority="47"/>
+    <w:lsdException w:name="Grid Table 3 Accent 5" w:uiPriority="48"/>
+    <w:lsdException w:name="Grid Table 4 Accent 5" w:uiPriority="49"/>
+    <w:lsdException w:name="Grid Table 5 Dark Accent 5" w:uiPriority="50"/>
+    <w:lsdException w:name="Grid Table 6 Colorful Accent 5" w:uiPriority="51"/>
+    <w:lsdException w:name="Grid Table 7 Colorful Accent 5" w:uiPriority="52"/>
+    <w:lsdException w:name="Grid Table 1 Light Accent 6" w:uiPriority="46"/>
+    <w:lsdException w:name="Grid Table 2 Accent 6" w:uiPriority="47"/>
+    <w:lsdException w:name="Grid Table 3 Accent 6" w:uiPriority="48"/>
+    <w:lsdException w:name="Grid Table 4 Accent 6" w:uiPriority="49"/>
+    <w:lsdException w:name="Grid Table 5 Dark Accent 6" w:uiPriority="50"/>
+    <w:lsdException w:name="Grid Table 6 Colorful Accent 6" w:uiPriority="51"/>
+    <w:lsdException w:name="Grid Table 7 Colorful Accent 6" w:uiPriority="52"/>
+    <w:lsdException w:name="List Table 1 Light" w:uiPriority="46"/>
+    <w:lsdException w:name="List Table 2" w:uiPriority="47"/>
+    <w:lsdException w:name="List Table 3" w:uiPriority="48"/>
+    <w:lsdException w:name="List Table 4" w:uiPriority="49"/>
+    <w:lsdException w:name="List Table 5 Dark" w:uiPriority="50"/>
+    <w:lsdException w:name="List Table 6 Colorful" w:uiPriority="51"/>
+    <w:lsdException w:name="List Table 7 Colorful" w:uiPriority="52"/>
+    <w:lsdException w:name="List Table 1 Light Accent 1" w:uiPriority="46"/>
+    <w:lsdException w:name="List Table 2 Accent 1" w:uiPriority="47"/>
+    <w:lsdException w:name="List Table 3 Accent 1" w:uiPriority="48"/>
+    <w:lsdException w:name="List Table 4 Accent 1" w:uiPriority="49"/>
+    <w:lsdException w:name="List Table 5 Dark Accent 1" w:uiPriority="50"/>
+    <w:lsdException w:name="List Table 6 Colorful Accent 1" w:uiPriority="51"/>
+    <w:lsdException w:name="List Table 7 Colorful Accent 1" w:uiPriority="52"/>
+    <w:lsdException w:name="List Table 1 Light Accent 2" w:uiPriority="46"/>
+    <w:lsdException w:name="List Table 2 Accent 2" w:uiPriority="47"/>
+    <w:lsdException w:name="List Table 3 Accent 2" w:uiPriority="48"/>
+    <w:lsdException w:name="List Table 4 Accent 2" w:uiPriority="49"/>
+    <w:lsdException w:name="List Table 5 Dark Accent 2" w:uiPriority="50"/>
+    <w:lsdException w:name="List Table 6 Colorful Accent 2" w:uiPriority="51"/>
+    <w:lsdException w:name="List Table 7 Colorful Accent 2" w:uiPriority="52"/>
+    <w:lsdException w:name="List Table 1 Light Accent 3" w:uiPriority="46"/>
+    <w:lsdException w:name="List Table 2 Accent 3" w:uiPriority="47"/>
+    <w:lsdException w:name="List Table 3 Accent 3" w:uiPriority="48"/>
+    <w:lsdException w:name="List Table 4 Accent 3" w:uiPriority="49"/>
+    <w:lsdException w:name="List Table 5 Dark Accent 3" w:uiPriority="50"/>
+    <w:lsdException w:name="List Table 6 Colorful Accent 3" w:uiPriority="51"/>
+    <w:lsdException w:name="List Table 7 Colorful Accent 3" w:uiPriority="52"/>
+    <w:lsdException w:name="List Table 1 Light Accent 4" w:uiPriority="46"/>
+    <w:lsdException w:name="List Table 2 Accent 4" w:uiPriority="47"/>
+    <w:lsdException w:name="List Table 3 Accent 4" w:uiPriority="48"/>
+    <w:lsdException w:name="List Table 4 Accent 4" w:uiPriority="49"/>
+    <w:lsdException w:name="List Table 5 Dark Accent 4" w:uiPriority="50"/>
+    <w:lsdException w:name="List Table 6 Colorful Accent 4" w:uiPriority="51"/>
+    <w:lsdException w:name="List Table 7 Colorful Accent 4" w:uiPriority="52"/>
+    <w:lsdException w:name="List Table 1 Light Accent 5" w:uiPriority="46"/>
+    <w:lsdException w:name="List Table 2 Accent 5" w:uiPriority="47"/>
+    <w:lsdException w:name="List Table 3 Accent 5" w:uiPriority="48"/>
+    <w:lsdException w:name="List Table 4 Accent 5" w:uiPriority="49"/>
+    <w:lsdException w:name="List Table 5 Dark Accent 5" w:uiPriority="50"/>
+    <w:lsdException w:name="List Table 6 Colorful Accent 5" w:uiPriority="51"/>
+    <w:lsdException w:name="List Table 7 Colorful Accent 5" w:uiPriority="52"/>
+    <w:lsdException w:name="List Table 1 Light Accent 6" w:uiPriority="46"/>
+    <w:lsdException w:name="List Table 2 Accent 6" w:uiPriority="47"/>
+    <w:lsdException w:name="List Table 3 Accent 6" w:uiPriority="48"/>
+    <w:lsdException w:name="List Table 4 Accent 6" w:uiPriority="49"/>
+    <w:lsdException w:name="List Table 5 Dark Accent 6" w:uiPriority="50"/>
+    <w:lsdException w:name="List Table 6 Colorful Accent 6" w:uiPriority="51"/>
+    <w:lsdException w:name="List Table 7 Colorful Accent 6" w:uiPriority="52"/>
   </w:latentStyles>
   <w:style w:type="paragraph" w:default="1" w:styleId="Normal">
     <w:name w:val="Normal"/>
@@ -5646,7 +5811,6 @@
       <w:spacing w:after="0" w:line="240" w:lineRule="auto"/>
     </w:pPr>
     <w:tblPr>
-      <w:tblInd w:w="0" w:type="dxa"/>
       <w:tblBorders>
         <w:top w:val="single" w:sz="4" w:space="0" w:color="auto"/>
         <w:left w:val="single" w:sz="4" w:space="0" w:color="auto"/>
@@ -5655,313 +5819,6 @@
         <w:insideH w:val="single" w:sz="4" w:space="0" w:color="auto"/>
         <w:insideV w:val="single" w:sz="4" w:space="0" w:color="auto"/>
       </w:tblBorders>
-      <w:tblCellMar>
-        <w:top w:w="0" w:type="dxa"/>
-        <w:left w:w="108" w:type="dxa"/>
-        <w:bottom w:w="0" w:type="dxa"/>
-        <w:right w:w="108" w:type="dxa"/>
-      </w:tblCellMar>
-    </w:tblPr>
-  </w:style>
-  <w:style w:type="paragraph" w:styleId="Prrafodelista">
-    <w:name w:val="List Paragraph"/>
-    <w:basedOn w:val="Normal"/>
-    <w:uiPriority w:val="34"/>
-    <w:qFormat/>
-    <w:rsid w:val="00C60A9B"/>
-    <w:pPr>
-      <w:ind w:left="720"/>
-      <w:contextualSpacing/>
-    </w:pPr>
-  </w:style>
-</w:styles>
-</file>
-
-<file path=word/stylesWithEffects.xml><?xml version="1.0" encoding="utf-8"?>
-<w:styles xmlns:wpc="http://schemas.microsoft.com/office/word/2010/wordprocessingCanvas" xmlns:mc="http://schemas.openxmlformats.org/markup-compatibility/2006" xmlns:o="urn:schemas-microsoft-com:office:office" xmlns:r="http://schemas.openxmlformats.org/officeDocument/2006/relationships" xmlns:m="http://schemas.openxmlformats.org/officeDocument/2006/math" xmlns:v="urn:schemas-microsoft-com:vml" xmlns:wp14="http://schemas.microsoft.com/office/word/2010/wordprocessingDrawing" xmlns:wp="http://schemas.openxmlformats.org/drawingml/2006/wordprocessingDrawing" xmlns:w10="urn:schemas-microsoft-com:office:word" xmlns:w="http://schemas.openxmlformats.org/wordprocessingml/2006/main" xmlns:w14="http://schemas.microsoft.com/office/word/2010/wordml" xmlns:wpg="http://schemas.microsoft.com/office/word/2010/wordprocessingGroup" xmlns:wpi="http://schemas.microsoft.com/office/word/2010/wordprocessingInk" xmlns:wne="http://schemas.microsoft.com/office/word/2006/wordml" xmlns:wps="http://schemas.microsoft.com/office/word/2010/wordprocessingShape" mc:Ignorable="w14 wp14">
-  <w:docDefaults>
-    <w:rPrDefault>
-      <w:rPr>
-        <w:rFonts w:asciiTheme="minorHAnsi" w:eastAsiaTheme="minorHAnsi" w:hAnsiTheme="minorHAnsi" w:cstheme="minorBidi"/>
-        <w:sz w:val="22"/>
-        <w:szCs w:val="22"/>
-        <w:lang w:val="es-AR" w:eastAsia="en-US" w:bidi="ar-SA"/>
-      </w:rPr>
-    </w:rPrDefault>
-    <w:pPrDefault>
-      <w:pPr>
-        <w:spacing w:after="200" w:line="276" w:lineRule="auto"/>
-      </w:pPr>
-    </w:pPrDefault>
-  </w:docDefaults>
-  <w:latentStyles w:defLockedState="0" w:defUIPriority="99" w:defSemiHidden="1" w:defUnhideWhenUsed="1" w:defQFormat="0" w:count="267">
-    <w:lsdException w:name="Normal" w:semiHidden="0" w:uiPriority="0" w:unhideWhenUsed="0" w:qFormat="1"/>
-    <w:lsdException w:name="heading 1" w:semiHidden="0" w:uiPriority="9" w:unhideWhenUsed="0" w:qFormat="1"/>
-    <w:lsdException w:name="heading 2" w:uiPriority="9" w:qFormat="1"/>
-    <w:lsdException w:name="heading 3" w:uiPriority="9" w:qFormat="1"/>
-    <w:lsdException w:name="heading 4" w:uiPriority="9" w:qFormat="1"/>
-    <w:lsdException w:name="heading 5" w:uiPriority="9" w:qFormat="1"/>
-    <w:lsdException w:name="heading 6" w:uiPriority="9" w:qFormat="1"/>
-    <w:lsdException w:name="heading 7" w:uiPriority="9" w:qFormat="1"/>
-    <w:lsdException w:name="heading 8" w:uiPriority="9" w:qFormat="1"/>
-    <w:lsdException w:name="heading 9" w:uiPriority="9" w:qFormat="1"/>
-    <w:lsdException w:name="toc 1" w:uiPriority="39"/>
-    <w:lsdException w:name="toc 2" w:uiPriority="39"/>
-    <w:lsdException w:name="toc 3" w:uiPriority="39"/>
-    <w:lsdException w:name="toc 4" w:uiPriority="39"/>
-    <w:lsdException w:name="toc 5" w:uiPriority="39"/>
-    <w:lsdException w:name="toc 6" w:uiPriority="39"/>
-    <w:lsdException w:name="toc 7" w:uiPriority="39"/>
-    <w:lsdException w:name="toc 8" w:uiPriority="39"/>
-    <w:lsdException w:name="toc 9" w:uiPriority="39"/>
-    <w:lsdException w:name="caption" w:uiPriority="35" w:qFormat="1"/>
-    <w:lsdException w:name="Title" w:semiHidden="0" w:uiPriority="10" w:unhideWhenUsed="0" w:qFormat="1"/>
-    <w:lsdException w:name="Default Paragraph Font" w:uiPriority="1"/>
-    <w:lsdException w:name="Subtitle" w:semiHidden="0" w:uiPriority="11" w:unhideWhenUsed="0" w:qFormat="1"/>
-    <w:lsdException w:name="Strong" w:semiHidden="0" w:uiPriority="22" w:unhideWhenUsed="0" w:qFormat="1"/>
-    <w:lsdException w:name="Emphasis" w:semiHidden="0" w:uiPriority="20" w:unhideWhenUsed="0" w:qFormat="1"/>
-    <w:lsdException w:name="Table Grid" w:semiHidden="0" w:uiPriority="59" w:unhideWhenUsed="0"/>
-    <w:lsdException w:name="Placeholder Text" w:unhideWhenUsed="0"/>
-    <w:lsdException w:name="No Spacing" w:semiHidden="0" w:uiPriority="1" w:unhideWhenUsed="0" w:qFormat="1"/>
-    <w:lsdException w:name="Light Shading" w:semiHidden="0" w:uiPriority="60" w:unhideWhenUsed="0"/>
-    <w:lsdException w:name="Light List" w:semiHidden="0" w:uiPriority="61" w:unhideWhenUsed="0"/>
-    <w:lsdException w:name="Light Grid" w:semiHidden="0" w:uiPriority="62" w:unhideWhenUsed="0"/>
-    <w:lsdException w:name="Medium Shading 1" w:semiHidden="0" w:uiPriority="63" w:unhideWhenUsed="0"/>
-    <w:lsdException w:name="Medium Shading 2" w:semiHidden="0" w:uiPriority="64" w:unhideWhenUsed="0"/>
-    <w:lsdException w:name="Medium List 1" w:semiHidden="0" w:uiPriority="65" w:unhideWhenUsed="0"/>
-    <w:lsdException w:name="Medium List 2" w:semiHidden="0" w:uiPriority="66" w:unhideWhenUsed="0"/>
-    <w:lsdException w:name="Medium Grid 1" w:semiHidden="0" w:uiPriority="67" w:unhideWhenUsed="0"/>
-    <w:lsdException w:name="Medium Grid 2" w:semiHidden="0" w:uiPriority="68" w:unhideWhenUsed="0"/>
-    <w:lsdException w:name="Medium Grid 3" w:semiHidden="0" w:uiPriority="69" w:unhideWhenUsed="0"/>
-    <w:lsdException w:name="Dark List" w:semiHidden="0" w:uiPriority="70" w:unhideWhenUsed="0"/>
-    <w:lsdException w:name="Colorful Shading" w:semiHidden="0" w:uiPriority="71" w:unhideWhenUsed="0"/>
-    <w:lsdException w:name="Colorful List" w:semiHidden="0" w:uiPriority="72" w:unhideWhenUsed="0"/>
-    <w:lsdException w:name="Colorful Grid" w:semiHidden="0" w:uiPriority="73" w:unhideWhenUsed="0"/>
-    <w:lsdException w:name="Light Shading Accent 1" w:semiHidden="0" w:uiPriority="60" w:unhideWhenUsed="0"/>
-    <w:lsdException w:name="Light List Accent 1" w:semiHidden="0" w:uiPriority="61" w:unhideWhenUsed="0"/>
-    <w:lsdException w:name="Light Grid Accent 1" w:semiHidden="0" w:uiPriority="62" w:unhideWhenUsed="0"/>
-    <w:lsdException w:name="Medium Shading 1 Accent 1" w:semiHidden="0" w:uiPriority="63" w:unhideWhenUsed="0"/>
-    <w:lsdException w:name="Medium Shading 2 Accent 1" w:semiHidden="0" w:uiPriority="64" w:unhideWhenUsed="0"/>
-    <w:lsdException w:name="Medium List 1 Accent 1" w:semiHidden="0" w:uiPriority="65" w:unhideWhenUsed="0"/>
-    <w:lsdException w:name="Revision" w:unhideWhenUsed="0"/>
-    <w:lsdException w:name="List Paragraph" w:semiHidden="0" w:uiPriority="34" w:unhideWhenUsed="0" w:qFormat="1"/>
-    <w:lsdException w:name="Quote" w:semiHidden="0" w:uiPriority="29" w:unhideWhenUsed="0" w:qFormat="1"/>
-    <w:lsdException w:name="Intense Quote" w:semiHidden="0" w:uiPriority="30" w:unhideWhenUsed="0" w:qFormat="1"/>
-    <w:lsdException w:name="Medium List 2 Accent 1" w:semiHidden="0" w:uiPriority="66" w:unhideWhenUsed="0"/>
-    <w:lsdException w:name="Medium Grid 1 Accent 1" w:semiHidden="0" w:uiPriority="67" w:unhideWhenUsed="0"/>
-    <w:lsdException w:name="Medium Grid 2 Accent 1" w:semiHidden="0" w:uiPriority="68" w:unhideWhenUsed="0"/>
-    <w:lsdException w:name="Medium Grid 3 Accent 1" w:semiHidden="0" w:uiPriority="69" w:unhideWhenUsed="0"/>
-    <w:lsdException w:name="Dark List Accent 1" w:semiHidden="0" w:uiPriority="70" w:unhideWhenUsed="0"/>
-    <w:lsdException w:name="Colorful Shading Accent 1" w:semiHidden="0" w:uiPriority="71" w:unhideWhenUsed="0"/>
-    <w:lsdException w:name="Colorful List Accent 1" w:semiHidden="0" w:uiPriority="72" w:unhideWhenUsed="0"/>
-    <w:lsdException w:name="Colorful Grid Accent 1" w:semiHidden="0" w:uiPriority="73" w:unhideWhenUsed="0"/>
-    <w:lsdException w:name="Light Shading Accent 2" w:semiHidden="0" w:uiPriority="60" w:unhideWhenUsed="0"/>
-    <w:lsdException w:name="Light List Accent 2" w:semiHidden="0" w:uiPriority="61" w:unhideWhenUsed="0"/>
-    <w:lsdException w:name="Light Grid Accent 2" w:semiHidden="0" w:uiPriority="62" w:unhideWhenUsed="0"/>
-    <w:lsdException w:name="Medium Shading 1 Accent 2" w:semiHidden="0" w:uiPriority="63" w:unhideWhenUsed="0"/>
-    <w:lsdException w:name="Medium Shading 2 Accent 2" w:semiHidden="0" w:uiPriority="64" w:unhideWhenUsed="0"/>
-    <w:lsdException w:name="Medium List 1 Accent 2" w:semiHidden="0" w:uiPriority="65" w:unhideWhenUsed="0"/>
-    <w:lsdException w:name="Medium List 2 Accent 2" w:semiHidden="0" w:uiPriority="66" w:unhideWhenUsed="0"/>
-    <w:lsdException w:name="Medium Grid 1 Accent 2" w:semiHidden="0" w:uiPriority="67" w:unhideWhenUsed="0"/>
-    <w:lsdException w:name="Medium Grid 2 Accent 2" w:semiHidden="0" w:uiPriority="68" w:unhideWhenUsed="0"/>
-    <w:lsdException w:name="Medium Grid 3 Accent 2" w:semiHidden="0" w:uiPriority="69" w:unhideWhenUsed="0"/>
-    <w:lsdException w:name="Dark List Accent 2" w:semiHidden="0" w:uiPriority="70" w:unhideWhenUsed="0"/>
-    <w:lsdException w:name="Colorful Shading Accent 2" w:semiHidden="0" w:uiPriority="71" w:unhideWhenUsed="0"/>
-    <w:lsdException w:name="Colorful List Accent 2" w:semiHidden="0" w:uiPriority="72" w:unhideWhenUsed="0"/>
-    <w:lsdException w:name="Colorful Grid Accent 2" w:semiHidden="0" w:uiPriority="73" w:unhideWhenUsed="0"/>
-    <w:lsdException w:name="Light Shading Accent 3" w:semiHidden="0" w:uiPriority="60" w:unhideWhenUsed="0"/>
-    <w:lsdException w:name="Light List Accent 3" w:semiHidden="0" w:uiPriority="61" w:unhideWhenUsed="0"/>
-    <w:lsdException w:name="Light Grid Accent 3" w:semiHidden="0" w:uiPriority="62" w:unhideWhenUsed="0"/>
-    <w:lsdException w:name="Medium Shading 1 Accent 3" w:semiHidden="0" w:uiPriority="63" w:unhideWhenUsed="0"/>
-    <w:lsdException w:name="Medium Shading 2 Accent 3" w:semiHidden="0" w:uiPriority="64" w:unhideWhenUsed="0"/>
-    <w:lsdException w:name="Medium List 1 Accent 3" w:semiHidden="0" w:uiPriority="65" w:unhideWhenUsed="0"/>
-    <w:lsdException w:name="Medium List 2 Accent 3" w:semiHidden="0" w:uiPriority="66" w:unhideWhenUsed="0"/>
-    <w:lsdException w:name="Medium Grid 1 Accent 3" w:semiHidden="0" w:uiPriority="67" w:unhideWhenUsed="0"/>
-    <w:lsdException w:name="Medium Grid 2 Accent 3" w:semiHidden="0" w:uiPriority="68" w:unhideWhenUsed="0"/>
-    <w:lsdException w:name="Medium Grid 3 Accent 3" w:semiHidden="0" w:uiPriority="69" w:unhideWhenUsed="0"/>
-    <w:lsdException w:name="Dark List Accent 3" w:semiHidden="0" w:uiPriority="70" w:unhideWhenUsed="0"/>
-    <w:lsdException w:name="Colorful Shading Accent 3" w:semiHidden="0" w:uiPriority="71" w:unhideWhenUsed="0"/>
-    <w:lsdException w:name="Colorful List Accent 3" w:semiHidden="0" w:uiPriority="72" w:unhideWhenUsed="0"/>
-    <w:lsdException w:name="Colorful Grid Accent 3" w:semiHidden="0" w:uiPriority="73" w:unhideWhenUsed="0"/>
-    <w:lsdException w:name="Light Shading Accent 4" w:semiHidden="0" w:uiPriority="60" w:unhideWhenUsed="0"/>
-    <w:lsdException w:name="Light List Accent 4" w:semiHidden="0" w:uiPriority="61" w:unhideWhenUsed="0"/>
-    <w:lsdException w:name="Light Grid Accent 4" w:semiHidden="0" w:uiPriority="62" w:unhideWhenUsed="0"/>
-    <w:lsdException w:name="Medium Shading 1 Accent 4" w:semiHidden="0" w:uiPriority="63" w:unhideWhenUsed="0"/>
-    <w:lsdException w:name="Medium Shading 2 Accent 4" w:semiHidden="0" w:uiPriority="64" w:unhideWhenUsed="0"/>
-    <w:lsdException w:name="Medium List 1 Accent 4" w:semiHidden="0" w:uiPriority="65" w:unhideWhenUsed="0"/>
-    <w:lsdException w:name="Medium List 2 Accent 4" w:semiHidden="0" w:uiPriority="66" w:unhideWhenUsed="0"/>
-    <w:lsdException w:name="Medium Grid 1 Accent 4" w:semiHidden="0" w:uiPriority="67" w:unhideWhenUsed="0"/>
-    <w:lsdException w:name="Medium Grid 2 Accent 4" w:semiHidden="0" w:uiPriority="68" w:unhideWhenUsed="0"/>
-    <w:lsdException w:name="Medium Grid 3 Accent 4" w:semiHidden="0" w:uiPriority="69" w:unhideWhenUsed="0"/>
-    <w:lsdException w:name="Dark List Accent 4" w:semiHidden="0" w:uiPriority="70" w:unhideWhenUsed="0"/>
-    <w:lsdException w:name="Colorful Shading Accent 4" w:semiHidden="0" w:uiPriority="71" w:unhideWhenUsed="0"/>
-    <w:lsdException w:name="Colorful List Accent 4" w:semiHidden="0" w:uiPriority="72" w:unhideWhenUsed="0"/>
-    <w:lsdException w:name="Colorful Grid Accent 4" w:semiHidden="0" w:uiPriority="73" w:unhideWhenUsed="0"/>
-    <w:lsdException w:name="Light Shading Accent 5" w:semiHidden="0" w:uiPriority="60" w:unhideWhenUsed="0"/>
-    <w:lsdException w:name="Light List Accent 5" w:semiHidden="0" w:uiPriority="61" w:unhideWhenUsed="0"/>
-    <w:lsdException w:name="Light Grid Accent 5" w:semiHidden="0" w:uiPriority="62" w:unhideWhenUsed="0"/>
-    <w:lsdException w:name="Medium Shading 1 Accent 5" w:semiHidden="0" w:uiPriority="63" w:unhideWhenUsed="0"/>
-    <w:lsdException w:name="Medium Shading 2 Accent 5" w:semiHidden="0" w:uiPriority="64" w:unhideWhenUsed="0"/>
-    <w:lsdException w:name="Medium List 1 Accent 5" w:semiHidden="0" w:uiPriority="65" w:unhideWhenUsed="0"/>
-    <w:lsdException w:name="Medium List 2 Accent 5" w:semiHidden="0" w:uiPriority="66" w:unhideWhenUsed="0"/>
-    <w:lsdException w:name="Medium Grid 1 Accent 5" w:semiHidden="0" w:uiPriority="67" w:unhideWhenUsed="0"/>
-    <w:lsdException w:name="Medium Grid 2 Accent 5" w:semiHidden="0" w:uiPriority="68" w:unhideWhenUsed="0"/>
-    <w:lsdException w:name="Medium Grid 3 Accent 5" w:semiHidden="0" w:uiPriority="69" w:unhideWhenUsed="0"/>
-    <w:lsdException w:name="Dark List Accent 5" w:semiHidden="0" w:uiPriority="70" w:unhideWhenUsed="0"/>
-    <w:lsdException w:name="Colorful Shading Accent 5" w:semiHidden="0" w:uiPriority="71" w:unhideWhenUsed="0"/>
-    <w:lsdException w:name="Colorful List Accent 5" w:semiHidden="0" w:uiPriority="72" w:unhideWhenUsed="0"/>
-    <w:lsdException w:name="Colorful Grid Accent 5" w:semiHidden="0" w:uiPriority="73" w:unhideWhenUsed="0"/>
-    <w:lsdException w:name="Light Shading Accent 6" w:semiHidden="0" w:uiPriority="60" w:unhideWhenUsed="0"/>
-    <w:lsdException w:name="Light List Accent 6" w:semiHidden="0" w:uiPriority="61" w:unhideWhenUsed="0"/>
-    <w:lsdException w:name="Light Grid Accent 6" w:semiHidden="0" w:uiPriority="62" w:unhideWhenUsed="0"/>
-    <w:lsdException w:name="Medium Shading 1 Accent 6" w:semiHidden="0" w:uiPriority="63" w:unhideWhenUsed="0"/>
-    <w:lsdException w:name="Medium Shading 2 Accent 6" w:semiHidden="0" w:uiPriority="64" w:unhideWhenUsed="0"/>
-    <w:lsdException w:name="Medium List 1 Accent 6" w:semiHidden="0" w:uiPriority="65" w:unhideWhenUsed="0"/>
-    <w:lsdException w:name="Medium List 2 Accent 6" w:semiHidden="0" w:uiPriority="66" w:unhideWhenUsed="0"/>
-    <w:lsdException w:name="Medium Grid 1 Accent 6" w:semiHidden="0" w:uiPriority="67" w:unhideWhenUsed="0"/>
-    <w:lsdException w:name="Medium Grid 2 Accent 6" w:semiHidden="0" w:uiPriority="68" w:unhideWhenUsed="0"/>
-    <w:lsdException w:name="Medium Grid 3 Accent 6" w:semiHidden="0" w:uiPriority="69" w:unhideWhenUsed="0"/>
-    <w:lsdException w:name="Dark List Accent 6" w:semiHidden="0" w:uiPriority="70" w:unhideWhenUsed="0"/>
-    <w:lsdException w:name="Colorful Shading Accent 6" w:semiHidden="0" w:uiPriority="71" w:unhideWhenUsed="0"/>
-    <w:lsdException w:name="Colorful List Accent 6" w:semiHidden="0" w:uiPriority="72" w:unhideWhenUsed="0"/>
-    <w:lsdException w:name="Colorful Grid Accent 6" w:semiHidden="0" w:uiPriority="73" w:unhideWhenUsed="0"/>
-    <w:lsdException w:name="Subtle Emphasis" w:semiHidden="0" w:uiPriority="19" w:unhideWhenUsed="0" w:qFormat="1"/>
-    <w:lsdException w:name="Intense Emphasis" w:semiHidden="0" w:uiPriority="21" w:unhideWhenUsed="0" w:qFormat="1"/>
-    <w:lsdException w:name="Subtle Reference" w:semiHidden="0" w:uiPriority="31" w:unhideWhenUsed="0" w:qFormat="1"/>
-    <w:lsdException w:name="Intense Reference" w:semiHidden="0" w:uiPriority="32" w:unhideWhenUsed="0" w:qFormat="1"/>
-    <w:lsdException w:name="Book Title" w:semiHidden="0" w:uiPriority="33" w:unhideWhenUsed="0" w:qFormat="1"/>
-    <w:lsdException w:name="Bibliography" w:uiPriority="37"/>
-    <w:lsdException w:name="TOC Heading" w:uiPriority="39" w:qFormat="1"/>
-  </w:latentStyles>
-  <w:style w:type="paragraph" w:default="1" w:styleId="Normal">
-    <w:name w:val="Normal"/>
-    <w:qFormat/>
-  </w:style>
-  <w:style w:type="character" w:default="1" w:styleId="Fuentedeprrafopredeter">
-    <w:name w:val="Default Paragraph Font"/>
-    <w:uiPriority w:val="1"/>
-    <w:semiHidden/>
-    <w:unhideWhenUsed/>
-  </w:style>
-  <w:style w:type="table" w:default="1" w:styleId="Tablanormal">
-    <w:name w:val="Normal Table"/>
-    <w:uiPriority w:val="99"/>
-    <w:semiHidden/>
-    <w:unhideWhenUsed/>
-    <w:tblPr>
-      <w:tblInd w:w="0" w:type="dxa"/>
-      <w:tblCellMar>
-        <w:top w:w="0" w:type="dxa"/>
-        <w:left w:w="108" w:type="dxa"/>
-        <w:bottom w:w="0" w:type="dxa"/>
-        <w:right w:w="108" w:type="dxa"/>
-      </w:tblCellMar>
-    </w:tblPr>
-  </w:style>
-  <w:style w:type="numbering" w:default="1" w:styleId="Sinlista">
-    <w:name w:val="No List"/>
-    <w:uiPriority w:val="99"/>
-    <w:semiHidden/>
-    <w:unhideWhenUsed/>
-  </w:style>
-  <w:style w:type="character" w:styleId="Textoennegrita">
-    <w:name w:val="Strong"/>
-    <w:basedOn w:val="Fuentedeprrafopredeter"/>
-    <w:uiPriority w:val="22"/>
-    <w:qFormat/>
-    <w:rsid w:val="00476090"/>
-    <w:rPr>
-      <w:b/>
-      <w:bCs/>
-    </w:rPr>
-  </w:style>
-  <w:style w:type="character" w:styleId="Hipervnculo">
-    <w:name w:val="Hyperlink"/>
-    <w:basedOn w:val="Fuentedeprrafopredeter"/>
-    <w:uiPriority w:val="99"/>
-    <w:unhideWhenUsed/>
-    <w:rsid w:val="00476090"/>
-    <w:rPr>
-      <w:color w:val="0000FF"/>
-      <w:u w:val="single"/>
-    </w:rPr>
-  </w:style>
-  <w:style w:type="paragraph" w:styleId="NormalWeb">
-    <w:name w:val="Normal (Web)"/>
-    <w:basedOn w:val="Normal"/>
-    <w:uiPriority w:val="99"/>
-    <w:semiHidden/>
-    <w:unhideWhenUsed/>
-    <w:rsid w:val="00476090"/>
-    <w:pPr>
-      <w:spacing w:before="100" w:beforeAutospacing="1" w:after="100" w:afterAutospacing="1" w:line="240" w:lineRule="auto"/>
-    </w:pPr>
-    <w:rPr>
-      <w:rFonts w:ascii="Times New Roman" w:eastAsia="Times New Roman" w:hAnsi="Times New Roman" w:cs="Times New Roman"/>
-      <w:sz w:val="24"/>
-      <w:szCs w:val="24"/>
-      <w:lang w:eastAsia="es-AR"/>
-    </w:rPr>
-  </w:style>
-  <w:style w:type="character" w:customStyle="1" w:styleId="510f">
-    <w:name w:val="_510f"/>
-    <w:basedOn w:val="Fuentedeprrafopredeter"/>
-    <w:rsid w:val="00476090"/>
-  </w:style>
-  <w:style w:type="paragraph" w:styleId="Textodeglobo">
-    <w:name w:val="Balloon Text"/>
-    <w:basedOn w:val="Normal"/>
-    <w:link w:val="TextodegloboCar"/>
-    <w:uiPriority w:val="99"/>
-    <w:semiHidden/>
-    <w:unhideWhenUsed/>
-    <w:rsid w:val="00476090"/>
-    <w:pPr>
-      <w:spacing w:after="0" w:line="240" w:lineRule="auto"/>
-    </w:pPr>
-    <w:rPr>
-      <w:rFonts w:ascii="Tahoma" w:hAnsi="Tahoma" w:cs="Tahoma"/>
-      <w:sz w:val="16"/>
-      <w:szCs w:val="16"/>
-    </w:rPr>
-  </w:style>
-  <w:style w:type="character" w:customStyle="1" w:styleId="TextodegloboCar">
-    <w:name w:val="Texto de globo Car"/>
-    <w:basedOn w:val="Fuentedeprrafopredeter"/>
-    <w:link w:val="Textodeglobo"/>
-    <w:uiPriority w:val="99"/>
-    <w:semiHidden/>
-    <w:rsid w:val="00476090"/>
-    <w:rPr>
-      <w:rFonts w:ascii="Tahoma" w:hAnsi="Tahoma" w:cs="Tahoma"/>
-      <w:sz w:val="16"/>
-      <w:szCs w:val="16"/>
-    </w:rPr>
-  </w:style>
-  <w:style w:type="table" w:styleId="Tablaconcuadrcula">
-    <w:name w:val="Table Grid"/>
-    <w:basedOn w:val="Tablanormal"/>
-    <w:uiPriority w:val="59"/>
-    <w:rsid w:val="001D0A64"/>
-    <w:pPr>
-      <w:spacing w:after="0" w:line="240" w:lineRule="auto"/>
-    </w:pPr>
-    <w:tblPr>
-      <w:tblInd w:w="0" w:type="dxa"/>
-      <w:tblBorders>
-        <w:top w:val="single" w:sz="4" w:space="0" w:color="auto"/>
-        <w:left w:val="single" w:sz="4" w:space="0" w:color="auto"/>
-        <w:bottom w:val="single" w:sz="4" w:space="0" w:color="auto"/>
-        <w:right w:val="single" w:sz="4" w:space="0" w:color="auto"/>
-        <w:insideH w:val="single" w:sz="4" w:space="0" w:color="auto"/>
-        <w:insideV w:val="single" w:sz="4" w:space="0" w:color="auto"/>
-      </w:tblBorders>
-      <w:tblCellMar>
-        <w:top w:w="0" w:type="dxa"/>
-        <w:left w:w="108" w:type="dxa"/>
-        <w:bottom w:w="0" w:type="dxa"/>
-        <w:right w:w="108" w:type="dxa"/>
-      </w:tblCellMar>
     </w:tblPr>
   </w:style>
   <w:style w:type="paragraph" w:styleId="Prrafodelista">

</xml_diff>